<commit_message>
Add h264 protocol to VideoAndAudio.docx
</commit_message>
<xml_diff>
--- a/moDoc/VideoAndAudio.docx
+++ b/moDoc/VideoAndAudio.docx
@@ -838,8 +838,1933 @@
           <w:lang w:val="en-US" w:eastAsia="zh-CN"/>
         </w:rPr>
       </w:pPr>
+    </w:p>
+    <w:p>
+      <w:pPr>
+        <w:pStyle w:val="27"/>
+        <w:rPr>
+          <w:rFonts w:hint="eastAsia"/>
+          <w:lang w:val="en-US" w:eastAsia="zh-CN"/>
+        </w:rPr>
+      </w:pPr>
+      <w:r>
+        <w:rPr>
+          <w:rFonts w:hint="eastAsia"/>
+          <w:lang w:val="en-US" w:eastAsia="zh-CN"/>
+        </w:rPr>
+        <w:t>H264</w:t>
+      </w:r>
+    </w:p>
+    <w:p>
+      <w:pPr>
+        <w:pStyle w:val="2"/>
+        <w:rPr>
+          <w:rFonts w:hint="eastAsia"/>
+          <w:lang w:val="en-US" w:eastAsia="zh-CN"/>
+        </w:rPr>
+      </w:pPr>
+      <w:r>
+        <w:rPr>
+          <w:rFonts w:hint="eastAsia"/>
+          <w:lang w:val="en-US" w:eastAsia="zh-CN"/>
+        </w:rPr>
+        <w:t>1.VCL NAL</w:t>
+      </w:r>
+    </w:p>
+    <w:p>
+      <w:pPr>
+        <w:rPr>
+          <w:rFonts w:hint="eastAsia"/>
+          <w:lang w:val="en-US" w:eastAsia="zh-CN"/>
+        </w:rPr>
+      </w:pPr>
+      <w:r>
+        <w:rPr>
+          <w:rFonts w:hint="eastAsia"/>
+          <w:lang w:val="en-US" w:eastAsia="zh-CN"/>
+        </w:rPr>
+        <w:t>H264协议分为两层：VCL, NAL；</w:t>
+      </w:r>
+    </w:p>
+    <w:p>
+      <w:pPr>
+        <w:rPr>
+          <w:rFonts w:hint="eastAsia"/>
+          <w:lang w:val="en-US" w:eastAsia="zh-CN"/>
+        </w:rPr>
+      </w:pPr>
+      <w:r>
+        <w:rPr>
+          <w:rFonts w:hint="eastAsia"/>
+          <w:lang w:val="en-US" w:eastAsia="zh-CN"/>
+        </w:rPr>
+        <w:t>VCL，Video coding layer，视频编码层；NAL，Network abstraction layer，网络抽象层；</w:t>
+      </w:r>
+    </w:p>
+    <w:p>
+      <w:pPr>
+        <w:rPr>
+          <w:rFonts w:hint="eastAsia"/>
+          <w:lang w:val="en-US" w:eastAsia="zh-CN"/>
+        </w:rPr>
+      </w:pPr>
+      <w:r>
+        <w:rPr>
+          <w:rFonts w:hint="eastAsia"/>
+          <w:lang w:val="en-US" w:eastAsia="zh-CN"/>
+        </w:rPr>
+        <w:t>VCL数据表示编码处理的输出，表示被压缩后的视频数据序列。NAL单元用来格式化数据并提供头信息，保证数据适合各种信道和存储介质上的传输。</w:t>
+      </w:r>
+    </w:p>
+    <w:p>
+      <w:pPr>
+        <w:rPr>
+          <w:rFonts w:hint="eastAsia"/>
+          <w:lang w:val="en-US" w:eastAsia="zh-CN"/>
+        </w:rPr>
+      </w:pPr>
+    </w:p>
+    <w:p>
+      <w:pPr>
+        <w:pStyle w:val="2"/>
+        <w:rPr>
+          <w:rFonts w:hint="eastAsia"/>
+          <w:lang w:val="en-US" w:eastAsia="zh-CN"/>
+        </w:rPr>
+      </w:pPr>
+      <w:r>
+        <w:rPr>
+          <w:rFonts w:hint="eastAsia"/>
+          <w:lang w:val="en-US" w:eastAsia="zh-CN"/>
+        </w:rPr>
+        <w:t>2.SODB RBSP EBSP</w:t>
+      </w:r>
+    </w:p>
+    <w:p>
+      <w:pPr>
+        <w:rPr>
+          <w:rFonts w:hint="eastAsia"/>
+          <w:lang w:val="en-US" w:eastAsia="zh-CN"/>
+        </w:rPr>
+      </w:pPr>
+      <w:r>
+        <w:rPr>
+          <w:rFonts w:hint="eastAsia"/>
+          <w:lang w:val="en-US" w:eastAsia="zh-CN"/>
+        </w:rPr>
+        <w:t>SODB：string of data bits，最原始的编码数据，无任何附加内容；</w:t>
+      </w:r>
+    </w:p>
+    <w:p>
+      <w:pPr>
+        <w:rPr>
+          <w:rFonts w:hint="eastAsia"/>
+          <w:lang w:val="en-US" w:eastAsia="zh-CN"/>
+        </w:rPr>
+      </w:pPr>
+      <w:r>
+        <w:rPr>
+          <w:rFonts w:hint="eastAsia"/>
+          <w:lang w:val="en-US" w:eastAsia="zh-CN"/>
+        </w:rPr>
+        <w:t>RBSP：在SODB基础上增加了rbsp_stop_ont_bit(bit值为1)，并在其后用0按字节进行了补齐；</w:t>
+      </w:r>
+    </w:p>
+    <w:p>
+      <w:pPr>
+        <w:rPr>
+          <w:rFonts w:hint="eastAsia"/>
+          <w:lang w:val="en-US" w:eastAsia="zh-CN"/>
+        </w:rPr>
+      </w:pPr>
+      <w:r>
+        <w:rPr>
+          <w:rFonts w:hint="eastAsia"/>
+          <w:lang w:val="en-US" w:eastAsia="zh-CN"/>
+        </w:rPr>
+        <w:t>EBSP：Encapsulation byte sequence packets，在RBSP基础上，增加防止伪起始码字节0x03；</w:t>
+      </w:r>
+    </w:p>
+    <w:p>
+      <w:pPr>
+        <w:rPr>
+          <w:rFonts w:hint="eastAsia"/>
+          <w:lang w:val="en-US" w:eastAsia="zh-CN"/>
+        </w:rPr>
+      </w:pPr>
+    </w:p>
+    <w:p>
+      <w:pPr>
+        <w:rPr>
+          <w:rFonts w:hint="eastAsia"/>
+          <w:lang w:val="en-US" w:eastAsia="zh-CN"/>
+        </w:rPr>
+      </w:pPr>
+      <w:r>
+        <w:rPr>
+          <w:rFonts w:hint="eastAsia"/>
+          <w:lang w:val="en-US" w:eastAsia="zh-CN"/>
+        </w:rPr>
+        <w:t>EBSP存在的原因，是对于H264来说，一般会应用0x00000001/0x000001作为一个有效的NALU的起始码，如果这时候存在原始的编码数据，其中有0x0000的数据部分，就会使用0x03作一次转换，防止与起始码冲突。例如：</w:t>
+      </w:r>
+    </w:p>
+    <w:p>
+      <w:pPr>
+        <w:rPr>
+          <w:rFonts w:hint="eastAsia"/>
+          <w:lang w:val="en-US" w:eastAsia="zh-CN"/>
+        </w:rPr>
+      </w:pPr>
+      <w:r>
+        <w:rPr>
+          <w:rFonts w:hint="eastAsia"/>
+          <w:lang w:val="en-US" w:eastAsia="zh-CN"/>
+        </w:rPr>
+        <w:t>0x000000 -&gt; 0x00000300</w:t>
+      </w:r>
+    </w:p>
+    <w:p>
+      <w:pPr>
+        <w:rPr>
+          <w:rFonts w:hint="eastAsia"/>
+          <w:lang w:val="en-US" w:eastAsia="zh-CN"/>
+        </w:rPr>
+      </w:pPr>
+      <w:r>
+        <w:rPr>
+          <w:rFonts w:hint="eastAsia"/>
+          <w:lang w:val="en-US" w:eastAsia="zh-CN"/>
+        </w:rPr>
+        <w:t>0x000001 -&gt; 0x00000301</w:t>
+      </w:r>
+    </w:p>
+    <w:p>
+      <w:pPr>
+        <w:rPr>
+          <w:rFonts w:hint="eastAsia"/>
+          <w:lang w:val="en-US" w:eastAsia="zh-CN"/>
+        </w:rPr>
+      </w:pPr>
+      <w:r>
+        <w:rPr>
+          <w:rFonts w:hint="eastAsia"/>
+          <w:lang w:val="en-US" w:eastAsia="zh-CN"/>
+        </w:rPr>
+        <w:t>等到解码的时候，会将0x03删除掉，称之为“脱壳”。</w:t>
+      </w:r>
+    </w:p>
+    <w:p>
+      <w:pPr>
+        <w:rPr>
+          <w:rFonts w:hint="eastAsia"/>
+          <w:lang w:val="en-US" w:eastAsia="zh-CN"/>
+        </w:rPr>
+      </w:pPr>
+    </w:p>
+    <w:p>
+      <w:pPr>
+        <w:pStyle w:val="2"/>
+        <w:rPr>
+          <w:rFonts w:hint="eastAsia"/>
+          <w:lang w:val="en-US" w:eastAsia="zh-CN"/>
+        </w:rPr>
+      </w:pPr>
+      <w:r>
+        <w:rPr>
+          <w:rFonts w:hint="eastAsia"/>
+          <w:lang w:val="en-US" w:eastAsia="zh-CN"/>
+        </w:rPr>
+        <w:t>3.NALU</w:t>
+      </w:r>
+    </w:p>
+    <w:p>
+      <w:pPr>
+        <w:rPr>
+          <w:rFonts w:hint="eastAsia"/>
+          <w:lang w:val="en-US" w:eastAsia="zh-CN"/>
+        </w:rPr>
+      </w:pPr>
+      <w:r>
+        <w:rPr>
+          <w:rFonts w:hint="eastAsia"/>
+          <w:lang w:val="en-US" w:eastAsia="zh-CN"/>
+        </w:rPr>
+        <w:t>NAL单元，简称NALU，其构成有两部分：NAL header和RBSP等数据部分；</w:t>
+      </w:r>
+    </w:p>
+    <w:p>
+      <w:pPr>
+        <w:rPr>
+          <w:rFonts w:hint="eastAsia"/>
+          <w:lang w:val="en-US" w:eastAsia="zh-CN"/>
+        </w:rPr>
+      </w:pPr>
+      <w:r>
+        <w:rPr>
+          <w:rFonts w:hint="eastAsia"/>
+          <w:lang w:val="en-US" w:eastAsia="zh-CN"/>
+        </w:rPr>
+        <w:t>NAL头部占用1个字节，构成为：</w:t>
+      </w:r>
+    </w:p>
+    <w:tbl>
+      <w:tblPr>
+        <w:tblW w:w="8522" w:type="dxa"/>
+        <w:tblBorders>
+          <w:top w:val="single" w:color="auto" w:sz="4" w:space="0"/>
+          <w:left w:val="single" w:color="auto" w:sz="4" w:space="0"/>
+          <w:bottom w:val="single" w:color="auto" w:sz="4" w:space="0"/>
+          <w:right w:val="single" w:color="auto" w:sz="4" w:space="0"/>
+          <w:insideH w:val="single" w:color="auto" w:sz="4" w:space="0"/>
+          <w:insideV w:val="single" w:color="auto" w:sz="4" w:space="0"/>
+        </w:tblBorders>
+        <w:tblLayout w:type="fixed"/>
+        <w:tblCellMar>
+          <w:left w:w="108" w:type="dxa"/>
+          <w:right w:w="108" w:type="dxa"/>
+        </w:tblCellMar>
+      </w:tblPr>
+      <w:tblGrid>
+        <w:gridCol w:w="1490"/>
+        <w:gridCol w:w="1035"/>
+        <w:gridCol w:w="5997"/>
+      </w:tblGrid>
+      <w:tr>
+        <w:tc>
+          <w:tcPr>
+            <w:tcW w:w="1490" w:type="dxa"/>
+          </w:tcPr>
+          <w:p>
+            <w:pPr>
+              <w:ind w:left="0" w:leftChars="0" w:firstLine="0" w:firstLineChars="0"/>
+              <w:rPr>
+                <w:rFonts w:hint="eastAsia"/>
+                <w:lang w:val="en-US" w:eastAsia="zh-CN"/>
+              </w:rPr>
+            </w:pPr>
+            <w:r>
+              <w:rPr>
+                <w:rFonts w:hint="eastAsia"/>
+                <w:lang w:val="en-US" w:eastAsia="zh-CN"/>
+              </w:rPr>
+              <w:t>Forbiden</w:t>
+            </w:r>
+          </w:p>
+        </w:tc>
+        <w:tc>
+          <w:tcPr>
+            <w:tcW w:w="1035" w:type="dxa"/>
+          </w:tcPr>
+          <w:p>
+            <w:pPr>
+              <w:ind w:left="0" w:leftChars="0" w:firstLine="0" w:firstLineChars="0"/>
+              <w:rPr>
+                <w:rFonts w:hint="eastAsia"/>
+                <w:lang w:val="en-US" w:eastAsia="zh-CN"/>
+              </w:rPr>
+            </w:pPr>
+            <w:r>
+              <w:rPr>
+                <w:rFonts w:hint="eastAsia"/>
+                <w:lang w:val="en-US" w:eastAsia="zh-CN"/>
+              </w:rPr>
+              <w:t>1bit</w:t>
+            </w:r>
+          </w:p>
+        </w:tc>
+        <w:tc>
+          <w:tcPr>
+            <w:tcW w:w="5997" w:type="dxa"/>
+          </w:tcPr>
+          <w:p>
+            <w:pPr>
+              <w:ind w:left="0" w:leftChars="0" w:firstLine="0" w:firstLineChars="0"/>
+              <w:rPr>
+                <w:rFonts w:hint="eastAsia"/>
+                <w:lang w:val="en-US" w:eastAsia="zh-CN"/>
+              </w:rPr>
+            </w:pPr>
+            <w:r>
+              <w:rPr>
+                <w:rFonts w:hint="eastAsia"/>
+                <w:lang w:val="en-US" w:eastAsia="zh-CN"/>
+              </w:rPr>
+              <w:t>H264规定这一位必须是0，forbidden_zero_bit</w:t>
+            </w:r>
+          </w:p>
+        </w:tc>
+      </w:tr>
+      <w:tr>
+        <w:tc>
+          <w:tcPr>
+            <w:tcW w:w="1490" w:type="dxa"/>
+          </w:tcPr>
+          <w:p>
+            <w:pPr>
+              <w:ind w:left="0" w:leftChars="0" w:firstLine="0" w:firstLineChars="0"/>
+              <w:rPr>
+                <w:rFonts w:hint="eastAsia"/>
+                <w:lang w:val="en-US" w:eastAsia="zh-CN"/>
+              </w:rPr>
+            </w:pPr>
+            <w:r>
+              <w:rPr>
+                <w:rFonts w:hint="eastAsia"/>
+                <w:lang w:val="en-US" w:eastAsia="zh-CN"/>
+              </w:rPr>
+              <w:t>NalPriority</w:t>
+            </w:r>
+          </w:p>
+        </w:tc>
+        <w:tc>
+          <w:tcPr>
+            <w:tcW w:w="1035" w:type="dxa"/>
+          </w:tcPr>
+          <w:p>
+            <w:pPr>
+              <w:ind w:left="0" w:leftChars="0" w:firstLine="0" w:firstLineChars="0"/>
+              <w:rPr>
+                <w:rFonts w:hint="eastAsia"/>
+                <w:lang w:val="en-US" w:eastAsia="zh-CN"/>
+              </w:rPr>
+            </w:pPr>
+            <w:r>
+              <w:rPr>
+                <w:rFonts w:hint="eastAsia"/>
+                <w:lang w:val="en-US" w:eastAsia="zh-CN"/>
+              </w:rPr>
+              <w:t>2bit</w:t>
+            </w:r>
+          </w:p>
+        </w:tc>
+        <w:tc>
+          <w:tcPr>
+            <w:tcW w:w="5997" w:type="dxa"/>
+          </w:tcPr>
+          <w:p>
+            <w:pPr>
+              <w:ind w:left="0" w:leftChars="0" w:firstLine="0" w:firstLineChars="0"/>
+              <w:rPr>
+                <w:rFonts w:hint="eastAsia"/>
+                <w:lang w:val="en-US" w:eastAsia="zh-CN"/>
+              </w:rPr>
+            </w:pPr>
+            <w:r>
+              <w:rPr>
+                <w:rFonts w:hint="eastAsia"/>
+                <w:lang w:val="en-US" w:eastAsia="zh-CN"/>
+              </w:rPr>
+              <w:t>nal_ref_idc，0-3，表示这个nalu的优先级</w:t>
+            </w:r>
+          </w:p>
+        </w:tc>
+      </w:tr>
+      <w:tr>
+        <w:tc>
+          <w:tcPr>
+            <w:tcW w:w="1490" w:type="dxa"/>
+          </w:tcPr>
+          <w:p>
+            <w:pPr>
+              <w:ind w:left="0" w:leftChars="0" w:firstLine="0" w:firstLineChars="0"/>
+              <w:rPr>
+                <w:rFonts w:hint="eastAsia"/>
+                <w:lang w:val="en-US" w:eastAsia="zh-CN"/>
+              </w:rPr>
+            </w:pPr>
+            <w:r>
+              <w:rPr>
+                <w:rFonts w:hint="eastAsia"/>
+                <w:lang w:val="en-US" w:eastAsia="zh-CN"/>
+              </w:rPr>
+              <w:t>Type</w:t>
+            </w:r>
+          </w:p>
+        </w:tc>
+        <w:tc>
+          <w:tcPr>
+            <w:tcW w:w="1035" w:type="dxa"/>
+          </w:tcPr>
+          <w:p>
+            <w:pPr>
+              <w:ind w:left="0" w:leftChars="0" w:firstLine="0" w:firstLineChars="0"/>
+              <w:rPr>
+                <w:rFonts w:hint="eastAsia"/>
+                <w:lang w:val="en-US" w:eastAsia="zh-CN"/>
+              </w:rPr>
+            </w:pPr>
+            <w:r>
+              <w:rPr>
+                <w:rFonts w:hint="eastAsia"/>
+                <w:lang w:val="en-US" w:eastAsia="zh-CN"/>
+              </w:rPr>
+              <w:t>5bit</w:t>
+            </w:r>
+          </w:p>
+        </w:tc>
+        <w:tc>
+          <w:tcPr>
+            <w:tcW w:w="5997" w:type="dxa"/>
+          </w:tcPr>
+          <w:p>
+            <w:pPr>
+              <w:ind w:left="0" w:leftChars="0" w:firstLine="0" w:firstLineChars="0"/>
+              <w:rPr>
+                <w:rFonts w:hint="eastAsia"/>
+                <w:lang w:val="en-US" w:eastAsia="zh-CN"/>
+              </w:rPr>
+            </w:pPr>
+            <w:r>
+              <w:rPr>
+                <w:rFonts w:hint="eastAsia"/>
+                <w:lang w:val="en-US" w:eastAsia="zh-CN"/>
+              </w:rPr>
+              <w:t>nalu的类型</w:t>
+            </w:r>
+          </w:p>
+        </w:tc>
+      </w:tr>
+    </w:tbl>
+    <w:p>
+      <w:pPr>
+        <w:rPr>
+          <w:rFonts w:hint="eastAsia"/>
+          <w:lang w:val="en-US" w:eastAsia="zh-CN"/>
+        </w:rPr>
+      </w:pPr>
+    </w:p>
+    <w:p>
+      <w:pPr>
+        <w:rPr>
+          <w:rFonts w:hint="eastAsia"/>
+          <w:lang w:val="en-US" w:eastAsia="zh-CN"/>
+        </w:rPr>
+      </w:pPr>
+      <w:r>
+        <w:rPr>
+          <w:rFonts w:hint="eastAsia"/>
+          <w:lang w:val="en-US" w:eastAsia="zh-CN"/>
+        </w:rPr>
+        <w:t>对于NALU的type，H264规范定义如下：</w:t>
+      </w:r>
+    </w:p>
+    <w:tbl>
+      <w:tblPr>
+        <w:tblW w:w="8522" w:type="dxa"/>
+        <w:tblBorders>
+          <w:top w:val="single" w:color="auto" w:sz="4" w:space="0"/>
+          <w:left w:val="single" w:color="auto" w:sz="4" w:space="0"/>
+          <w:bottom w:val="single" w:color="auto" w:sz="4" w:space="0"/>
+          <w:right w:val="single" w:color="auto" w:sz="4" w:space="0"/>
+          <w:insideH w:val="single" w:color="auto" w:sz="4" w:space="0"/>
+          <w:insideV w:val="single" w:color="auto" w:sz="4" w:space="0"/>
+        </w:tblBorders>
+        <w:tblLayout w:type="fixed"/>
+        <w:tblCellMar>
+          <w:left w:w="108" w:type="dxa"/>
+          <w:right w:w="108" w:type="dxa"/>
+        </w:tblCellMar>
+      </w:tblPr>
+      <w:tblGrid>
+        <w:gridCol w:w="1160"/>
+        <w:gridCol w:w="5970"/>
+        <w:gridCol w:w="1392"/>
+      </w:tblGrid>
+      <w:tr>
+        <w:tc>
+          <w:tcPr>
+            <w:tcW w:w="1160" w:type="dxa"/>
+          </w:tcPr>
+          <w:p>
+            <w:pPr>
+              <w:ind w:left="0" w:leftChars="0" w:firstLine="0" w:firstLineChars="0"/>
+              <w:rPr>
+                <w:rFonts w:hint="eastAsia"/>
+                <w:lang w:val="en-US" w:eastAsia="zh-CN"/>
+              </w:rPr>
+            </w:pPr>
+            <w:r>
+              <w:rPr>
+                <w:rFonts w:hint="eastAsia"/>
+                <w:lang w:val="en-US" w:eastAsia="zh-CN"/>
+              </w:rPr>
+              <w:t>TypeValue</w:t>
+            </w:r>
+          </w:p>
+        </w:tc>
+        <w:tc>
+          <w:tcPr>
+            <w:tcW w:w="5970" w:type="dxa"/>
+          </w:tcPr>
+          <w:p>
+            <w:pPr>
+              <w:ind w:left="0" w:leftChars="0" w:firstLine="0" w:firstLineChars="0"/>
+              <w:rPr>
+                <w:rFonts w:hint="eastAsia"/>
+                <w:lang w:val="en-US" w:eastAsia="zh-CN"/>
+              </w:rPr>
+            </w:pPr>
+            <w:r>
+              <w:rPr>
+                <w:rFonts w:hint="eastAsia"/>
+                <w:lang w:val="en-US" w:eastAsia="zh-CN"/>
+              </w:rPr>
+              <w:t>类型</w:t>
+            </w:r>
+          </w:p>
+        </w:tc>
+        <w:tc>
+          <w:tcPr>
+            <w:tcW w:w="1392" w:type="dxa"/>
+          </w:tcPr>
+          <w:p>
+            <w:pPr>
+              <w:rPr>
+                <w:rFonts w:hint="eastAsia"/>
+                <w:lang w:val="en-US" w:eastAsia="zh-CN"/>
+              </w:rPr>
+            </w:pPr>
+            <w:r>
+              <w:rPr>
+                <w:rFonts w:hint="eastAsia"/>
+                <w:lang w:val="en-US" w:eastAsia="zh-CN"/>
+              </w:rPr>
+              <w:t>C</w:t>
+            </w:r>
+          </w:p>
+        </w:tc>
+      </w:tr>
+      <w:tr>
+        <w:tc>
+          <w:tcPr>
+            <w:tcW w:w="1160" w:type="dxa"/>
+          </w:tcPr>
+          <w:p>
+            <w:pPr>
+              <w:ind w:left="0" w:leftChars="0" w:firstLine="0" w:firstLineChars="0"/>
+              <w:rPr>
+                <w:rFonts w:hint="eastAsia"/>
+                <w:lang w:val="en-US" w:eastAsia="zh-CN"/>
+              </w:rPr>
+            </w:pPr>
+            <w:r>
+              <w:rPr>
+                <w:rFonts w:hint="eastAsia"/>
+                <w:lang w:val="en-US" w:eastAsia="zh-CN"/>
+              </w:rPr>
+              <w:t>0</w:t>
+            </w:r>
+          </w:p>
+        </w:tc>
+        <w:tc>
+          <w:tcPr>
+            <w:tcW w:w="5970" w:type="dxa"/>
+          </w:tcPr>
+          <w:p>
+            <w:pPr>
+              <w:ind w:left="0" w:leftChars="0" w:firstLine="0" w:firstLineChars="0"/>
+              <w:rPr>
+                <w:rFonts w:hint="eastAsia"/>
+                <w:lang w:val="en-US" w:eastAsia="zh-CN"/>
+              </w:rPr>
+            </w:pPr>
+            <w:r>
+              <w:rPr>
+                <w:rFonts w:hint="eastAsia"/>
+                <w:lang w:val="en-US" w:eastAsia="zh-CN"/>
+              </w:rPr>
+              <w:t>未使用</w:t>
+            </w:r>
+          </w:p>
+        </w:tc>
+        <w:tc>
+          <w:tcPr>
+            <w:tcW w:w="1392" w:type="dxa"/>
+          </w:tcPr>
+          <w:p>
+            <w:pPr>
+              <w:rPr>
+                <w:rFonts w:hint="eastAsia"/>
+                <w:lang w:val="en-US" w:eastAsia="zh-CN"/>
+              </w:rPr>
+            </w:pPr>
+          </w:p>
+        </w:tc>
+      </w:tr>
+      <w:tr>
+        <w:tc>
+          <w:tcPr>
+            <w:tcW w:w="1160" w:type="dxa"/>
+          </w:tcPr>
+          <w:p>
+            <w:pPr>
+              <w:ind w:left="0" w:leftChars="0" w:firstLine="0" w:firstLineChars="0"/>
+              <w:rPr>
+                <w:rFonts w:hint="eastAsia"/>
+                <w:lang w:val="en-US" w:eastAsia="zh-CN"/>
+              </w:rPr>
+            </w:pPr>
+            <w:r>
+              <w:rPr>
+                <w:rFonts w:hint="eastAsia"/>
+                <w:lang w:val="en-US" w:eastAsia="zh-CN"/>
+              </w:rPr>
+              <w:t>1</w:t>
+            </w:r>
+          </w:p>
+        </w:tc>
+        <w:tc>
+          <w:tcPr>
+            <w:tcW w:w="5970" w:type="dxa"/>
+          </w:tcPr>
+          <w:p>
+            <w:pPr>
+              <w:ind w:left="0" w:leftChars="0" w:firstLine="0" w:firstLineChars="0"/>
+              <w:rPr>
+                <w:rFonts w:hint="eastAsia"/>
+                <w:lang w:val="en-US" w:eastAsia="zh-CN"/>
+              </w:rPr>
+            </w:pPr>
+            <w:r>
+              <w:rPr>
+                <w:rFonts w:hint="eastAsia"/>
+                <w:lang w:val="en-US" w:eastAsia="zh-CN"/>
+              </w:rPr>
+              <w:t>不分区，非IDR图像的片</w:t>
+            </w:r>
+          </w:p>
+        </w:tc>
+        <w:tc>
+          <w:tcPr>
+            <w:tcW w:w="1392" w:type="dxa"/>
+          </w:tcPr>
+          <w:p>
+            <w:pPr>
+              <w:ind w:left="0" w:leftChars="0" w:firstLine="0" w:firstLineChars="0"/>
+              <w:rPr>
+                <w:rFonts w:hint="eastAsia"/>
+                <w:lang w:val="en-US" w:eastAsia="zh-CN"/>
+              </w:rPr>
+            </w:pPr>
+            <w:r>
+              <w:rPr>
+                <w:rFonts w:hint="eastAsia"/>
+                <w:lang w:val="en-US" w:eastAsia="zh-CN"/>
+              </w:rPr>
+              <w:t>2，3，4</w:t>
+            </w:r>
+          </w:p>
+        </w:tc>
+      </w:tr>
+      <w:tr>
+        <w:tc>
+          <w:tcPr>
+            <w:tcW w:w="1160" w:type="dxa"/>
+          </w:tcPr>
+          <w:p>
+            <w:pPr>
+              <w:ind w:left="0" w:leftChars="0" w:firstLine="0" w:firstLineChars="0"/>
+              <w:rPr>
+                <w:rFonts w:hint="eastAsia"/>
+                <w:lang w:val="en-US" w:eastAsia="zh-CN"/>
+              </w:rPr>
+            </w:pPr>
+            <w:r>
+              <w:rPr>
+                <w:rFonts w:hint="eastAsia"/>
+                <w:lang w:val="en-US" w:eastAsia="zh-CN"/>
+              </w:rPr>
+              <w:t>2</w:t>
+            </w:r>
+          </w:p>
+        </w:tc>
+        <w:tc>
+          <w:tcPr>
+            <w:tcW w:w="5970" w:type="dxa"/>
+          </w:tcPr>
+          <w:p>
+            <w:pPr>
+              <w:ind w:left="0" w:leftChars="0" w:firstLine="0" w:firstLineChars="0"/>
+              <w:rPr>
+                <w:rFonts w:hint="eastAsia"/>
+                <w:lang w:val="en-US" w:eastAsia="zh-CN"/>
+              </w:rPr>
+            </w:pPr>
+            <w:r>
+              <w:rPr>
+                <w:rFonts w:hint="eastAsia"/>
+                <w:lang w:val="en-US" w:eastAsia="zh-CN"/>
+              </w:rPr>
+              <w:t>片分区A</w:t>
+            </w:r>
+          </w:p>
+        </w:tc>
+        <w:tc>
+          <w:tcPr>
+            <w:tcW w:w="1392" w:type="dxa"/>
+          </w:tcPr>
+          <w:p>
+            <w:pPr>
+              <w:ind w:left="0" w:leftChars="0" w:firstLine="0" w:firstLineChars="0"/>
+              <w:rPr>
+                <w:rFonts w:hint="eastAsia"/>
+                <w:lang w:val="en-US" w:eastAsia="zh-CN"/>
+              </w:rPr>
+            </w:pPr>
+            <w:r>
+              <w:rPr>
+                <w:rFonts w:hint="eastAsia"/>
+                <w:lang w:val="en-US" w:eastAsia="zh-CN"/>
+              </w:rPr>
+              <w:t>2</w:t>
+            </w:r>
+          </w:p>
+        </w:tc>
+      </w:tr>
+      <w:tr>
+        <w:tc>
+          <w:tcPr>
+            <w:tcW w:w="1160" w:type="dxa"/>
+          </w:tcPr>
+          <w:p>
+            <w:pPr>
+              <w:ind w:left="0" w:leftChars="0" w:firstLine="0" w:firstLineChars="0"/>
+              <w:rPr>
+                <w:rFonts w:hint="eastAsia"/>
+                <w:lang w:val="en-US" w:eastAsia="zh-CN"/>
+              </w:rPr>
+            </w:pPr>
+            <w:r>
+              <w:rPr>
+                <w:rFonts w:hint="eastAsia"/>
+                <w:lang w:val="en-US" w:eastAsia="zh-CN"/>
+              </w:rPr>
+              <w:t>3</w:t>
+            </w:r>
+          </w:p>
+        </w:tc>
+        <w:tc>
+          <w:tcPr>
+            <w:tcW w:w="5970" w:type="dxa"/>
+          </w:tcPr>
+          <w:p>
+            <w:pPr>
+              <w:ind w:left="0" w:leftChars="0" w:firstLine="0" w:firstLineChars="0"/>
+              <w:rPr>
+                <w:rFonts w:hint="eastAsia"/>
+                <w:lang w:val="en-US" w:eastAsia="zh-CN"/>
+              </w:rPr>
+            </w:pPr>
+            <w:r>
+              <w:rPr>
+                <w:rFonts w:hint="eastAsia"/>
+                <w:lang w:val="en-US" w:eastAsia="zh-CN"/>
+              </w:rPr>
+              <w:t>片分区B</w:t>
+            </w:r>
+          </w:p>
+        </w:tc>
+        <w:tc>
+          <w:tcPr>
+            <w:tcW w:w="1392" w:type="dxa"/>
+          </w:tcPr>
+          <w:p>
+            <w:pPr>
+              <w:ind w:left="0" w:leftChars="0" w:firstLine="0" w:firstLineChars="0"/>
+              <w:rPr>
+                <w:rFonts w:hint="eastAsia"/>
+                <w:lang w:val="en-US" w:eastAsia="zh-CN"/>
+              </w:rPr>
+            </w:pPr>
+            <w:r>
+              <w:rPr>
+                <w:rFonts w:hint="eastAsia"/>
+                <w:lang w:val="en-US" w:eastAsia="zh-CN"/>
+              </w:rPr>
+              <w:t>3</w:t>
+            </w:r>
+          </w:p>
+        </w:tc>
+      </w:tr>
+      <w:tr>
+        <w:tc>
+          <w:tcPr>
+            <w:tcW w:w="1160" w:type="dxa"/>
+          </w:tcPr>
+          <w:p>
+            <w:pPr>
+              <w:ind w:left="0" w:leftChars="0" w:firstLine="0" w:firstLineChars="0"/>
+              <w:rPr>
+                <w:rFonts w:hint="eastAsia"/>
+                <w:lang w:val="en-US" w:eastAsia="zh-CN"/>
+              </w:rPr>
+            </w:pPr>
+            <w:r>
+              <w:rPr>
+                <w:rFonts w:hint="eastAsia"/>
+                <w:lang w:val="en-US" w:eastAsia="zh-CN"/>
+              </w:rPr>
+              <w:t>4</w:t>
+            </w:r>
+          </w:p>
+        </w:tc>
+        <w:tc>
+          <w:tcPr>
+            <w:tcW w:w="5970" w:type="dxa"/>
+          </w:tcPr>
+          <w:p>
+            <w:pPr>
+              <w:ind w:left="0" w:leftChars="0" w:firstLine="0" w:firstLineChars="0"/>
+              <w:rPr>
+                <w:rFonts w:hint="eastAsia"/>
+                <w:lang w:val="en-US" w:eastAsia="zh-CN"/>
+              </w:rPr>
+            </w:pPr>
+            <w:r>
+              <w:rPr>
+                <w:rFonts w:hint="eastAsia"/>
+                <w:lang w:val="en-US" w:eastAsia="zh-CN"/>
+              </w:rPr>
+              <w:t>片分区C</w:t>
+            </w:r>
+          </w:p>
+        </w:tc>
+        <w:tc>
+          <w:tcPr>
+            <w:tcW w:w="1392" w:type="dxa"/>
+          </w:tcPr>
+          <w:p>
+            <w:pPr>
+              <w:ind w:left="0" w:leftChars="0" w:firstLine="0" w:firstLineChars="0"/>
+              <w:rPr>
+                <w:rFonts w:hint="eastAsia"/>
+                <w:lang w:val="en-US" w:eastAsia="zh-CN"/>
+              </w:rPr>
+            </w:pPr>
+            <w:r>
+              <w:rPr>
+                <w:rFonts w:hint="eastAsia"/>
+                <w:lang w:val="en-US" w:eastAsia="zh-CN"/>
+              </w:rPr>
+              <w:t>4</w:t>
+            </w:r>
+          </w:p>
+        </w:tc>
+      </w:tr>
+      <w:tr>
+        <w:tc>
+          <w:tcPr>
+            <w:tcW w:w="1160" w:type="dxa"/>
+          </w:tcPr>
+          <w:p>
+            <w:pPr>
+              <w:ind w:left="0" w:leftChars="0" w:firstLine="0" w:firstLineChars="0"/>
+              <w:rPr>
+                <w:rFonts w:hint="eastAsia"/>
+                <w:b/>
+                <w:bCs/>
+                <w:color w:val="0000FF"/>
+                <w:lang w:val="en-US" w:eastAsia="zh-CN"/>
+              </w:rPr>
+            </w:pPr>
+            <w:r>
+              <w:rPr>
+                <w:rFonts w:hint="eastAsia"/>
+                <w:b/>
+                <w:bCs/>
+                <w:color w:val="0000FF"/>
+                <w:lang w:val="en-US" w:eastAsia="zh-CN"/>
+              </w:rPr>
+              <w:t>5</w:t>
+            </w:r>
+          </w:p>
+        </w:tc>
+        <w:tc>
+          <w:tcPr>
+            <w:tcW w:w="5970" w:type="dxa"/>
+          </w:tcPr>
+          <w:p>
+            <w:pPr>
+              <w:ind w:left="0" w:leftChars="0" w:firstLine="0" w:firstLineChars="0"/>
+              <w:rPr>
+                <w:rFonts w:hint="eastAsia"/>
+                <w:b/>
+                <w:bCs/>
+                <w:color w:val="0000FF"/>
+                <w:lang w:val="en-US" w:eastAsia="zh-CN"/>
+              </w:rPr>
+            </w:pPr>
+            <w:r>
+              <w:rPr>
+                <w:rFonts w:hint="eastAsia"/>
+                <w:b/>
+                <w:bCs/>
+                <w:color w:val="0000FF"/>
+                <w:lang w:val="en-US" w:eastAsia="zh-CN"/>
+              </w:rPr>
+              <w:t>IDR图像中的片，I帧</w:t>
+            </w:r>
+          </w:p>
+        </w:tc>
+        <w:tc>
+          <w:tcPr>
+            <w:tcW w:w="1392" w:type="dxa"/>
+          </w:tcPr>
+          <w:p>
+            <w:pPr>
+              <w:ind w:left="0" w:leftChars="0" w:firstLine="0" w:firstLineChars="0"/>
+              <w:rPr>
+                <w:rFonts w:hint="eastAsia"/>
+                <w:b/>
+                <w:bCs/>
+                <w:color w:val="0000FF"/>
+                <w:lang w:val="en-US" w:eastAsia="zh-CN"/>
+              </w:rPr>
+            </w:pPr>
+            <w:r>
+              <w:rPr>
+                <w:rFonts w:hint="eastAsia"/>
+                <w:b/>
+                <w:bCs/>
+                <w:color w:val="0000FF"/>
+                <w:lang w:val="en-US" w:eastAsia="zh-CN"/>
+              </w:rPr>
+              <w:t>2，3</w:t>
+            </w:r>
+          </w:p>
+        </w:tc>
+      </w:tr>
+      <w:tr>
+        <w:tc>
+          <w:tcPr>
+            <w:tcW w:w="1160" w:type="dxa"/>
+          </w:tcPr>
+          <w:p>
+            <w:pPr>
+              <w:ind w:left="0" w:leftChars="0" w:firstLine="0" w:firstLineChars="0"/>
+              <w:rPr>
+                <w:rFonts w:hint="eastAsia"/>
+                <w:b/>
+                <w:bCs/>
+                <w:color w:val="0000FF"/>
+                <w:lang w:val="en-US" w:eastAsia="zh-CN"/>
+              </w:rPr>
+            </w:pPr>
+            <w:r>
+              <w:rPr>
+                <w:rFonts w:hint="eastAsia"/>
+                <w:b/>
+                <w:bCs/>
+                <w:color w:val="0000FF"/>
+                <w:lang w:val="en-US" w:eastAsia="zh-CN"/>
+              </w:rPr>
+              <w:t>6</w:t>
+            </w:r>
+          </w:p>
+        </w:tc>
+        <w:tc>
+          <w:tcPr>
+            <w:tcW w:w="5970" w:type="dxa"/>
+          </w:tcPr>
+          <w:p>
+            <w:pPr>
+              <w:ind w:left="0" w:leftChars="0" w:firstLine="0" w:firstLineChars="0"/>
+              <w:rPr>
+                <w:rFonts w:hint="eastAsia"/>
+                <w:b/>
+                <w:bCs/>
+                <w:color w:val="0000FF"/>
+                <w:lang w:val="en-US" w:eastAsia="zh-CN"/>
+              </w:rPr>
+            </w:pPr>
+            <w:r>
+              <w:rPr>
+                <w:rFonts w:hint="eastAsia"/>
+                <w:b/>
+                <w:bCs/>
+                <w:color w:val="0000FF"/>
+                <w:lang w:val="en-US" w:eastAsia="zh-CN"/>
+              </w:rPr>
+              <w:t>补充增强信息单元，SEI</w:t>
+            </w:r>
+          </w:p>
+        </w:tc>
+        <w:tc>
+          <w:tcPr>
+            <w:tcW w:w="1392" w:type="dxa"/>
+          </w:tcPr>
+          <w:p>
+            <w:pPr>
+              <w:ind w:left="0" w:leftChars="0" w:firstLine="0" w:firstLineChars="0"/>
+              <w:rPr>
+                <w:rFonts w:hint="eastAsia"/>
+                <w:b/>
+                <w:bCs/>
+                <w:color w:val="0000FF"/>
+                <w:lang w:val="en-US" w:eastAsia="zh-CN"/>
+              </w:rPr>
+            </w:pPr>
+            <w:r>
+              <w:rPr>
+                <w:rFonts w:hint="eastAsia"/>
+                <w:b/>
+                <w:bCs/>
+                <w:color w:val="0000FF"/>
+                <w:lang w:val="en-US" w:eastAsia="zh-CN"/>
+              </w:rPr>
+              <w:t>5</w:t>
+            </w:r>
+          </w:p>
+        </w:tc>
+      </w:tr>
+      <w:tr>
+        <w:tc>
+          <w:tcPr>
+            <w:tcW w:w="1160" w:type="dxa"/>
+          </w:tcPr>
+          <w:p>
+            <w:pPr>
+              <w:ind w:left="0" w:leftChars="0" w:firstLine="0" w:firstLineChars="0"/>
+              <w:rPr>
+                <w:rFonts w:hint="eastAsia"/>
+                <w:b/>
+                <w:bCs/>
+                <w:color w:val="0000FF"/>
+                <w:lang w:val="en-US" w:eastAsia="zh-CN"/>
+              </w:rPr>
+            </w:pPr>
+            <w:r>
+              <w:rPr>
+                <w:rFonts w:hint="eastAsia"/>
+                <w:b/>
+                <w:bCs/>
+                <w:color w:val="0000FF"/>
+                <w:lang w:val="en-US" w:eastAsia="zh-CN"/>
+              </w:rPr>
+              <w:t>7</w:t>
+            </w:r>
+          </w:p>
+        </w:tc>
+        <w:tc>
+          <w:tcPr>
+            <w:tcW w:w="5970" w:type="dxa"/>
+          </w:tcPr>
+          <w:p>
+            <w:pPr>
+              <w:ind w:left="0" w:leftChars="0" w:firstLine="0" w:firstLineChars="0"/>
+              <w:rPr>
+                <w:rFonts w:hint="eastAsia"/>
+                <w:b/>
+                <w:bCs/>
+                <w:color w:val="0000FF"/>
+                <w:lang w:val="en-US" w:eastAsia="zh-CN"/>
+              </w:rPr>
+            </w:pPr>
+            <w:r>
+              <w:rPr>
+                <w:rFonts w:hint="eastAsia"/>
+                <w:b/>
+                <w:bCs/>
+                <w:color w:val="0000FF"/>
+                <w:lang w:val="en-US" w:eastAsia="zh-CN"/>
+              </w:rPr>
+              <w:t>序列参数集，SPS</w:t>
+            </w:r>
+          </w:p>
+        </w:tc>
+        <w:tc>
+          <w:tcPr>
+            <w:tcW w:w="1392" w:type="dxa"/>
+          </w:tcPr>
+          <w:p>
+            <w:pPr>
+              <w:ind w:left="0" w:leftChars="0" w:firstLine="0" w:firstLineChars="0"/>
+              <w:rPr>
+                <w:rFonts w:hint="eastAsia"/>
+                <w:b/>
+                <w:bCs/>
+                <w:color w:val="0000FF"/>
+                <w:lang w:val="en-US" w:eastAsia="zh-CN"/>
+              </w:rPr>
+            </w:pPr>
+            <w:r>
+              <w:rPr>
+                <w:rFonts w:hint="eastAsia"/>
+                <w:b/>
+                <w:bCs/>
+                <w:color w:val="0000FF"/>
+                <w:lang w:val="en-US" w:eastAsia="zh-CN"/>
+              </w:rPr>
+              <w:t>0</w:t>
+            </w:r>
+          </w:p>
+        </w:tc>
+      </w:tr>
+      <w:tr>
+        <w:tc>
+          <w:tcPr>
+            <w:tcW w:w="1160" w:type="dxa"/>
+          </w:tcPr>
+          <w:p>
+            <w:pPr>
+              <w:ind w:left="0" w:leftChars="0" w:firstLine="0" w:firstLineChars="0"/>
+              <w:rPr>
+                <w:rFonts w:hint="eastAsia"/>
+                <w:b/>
+                <w:bCs/>
+                <w:color w:val="0000FF"/>
+                <w:lang w:val="en-US" w:eastAsia="zh-CN"/>
+              </w:rPr>
+            </w:pPr>
+            <w:r>
+              <w:rPr>
+                <w:rFonts w:hint="eastAsia"/>
+                <w:b/>
+                <w:bCs/>
+                <w:color w:val="0000FF"/>
+                <w:lang w:val="en-US" w:eastAsia="zh-CN"/>
+              </w:rPr>
+              <w:t>8</w:t>
+            </w:r>
+          </w:p>
+        </w:tc>
+        <w:tc>
+          <w:tcPr>
+            <w:tcW w:w="5970" w:type="dxa"/>
+          </w:tcPr>
+          <w:p>
+            <w:pPr>
+              <w:ind w:left="0" w:leftChars="0" w:firstLine="0" w:firstLineChars="0"/>
+              <w:rPr>
+                <w:rFonts w:hint="eastAsia"/>
+                <w:b/>
+                <w:bCs/>
+                <w:color w:val="0000FF"/>
+                <w:lang w:val="en-US" w:eastAsia="zh-CN"/>
+              </w:rPr>
+            </w:pPr>
+            <w:r>
+              <w:rPr>
+                <w:rFonts w:hint="eastAsia"/>
+                <w:b/>
+                <w:bCs/>
+                <w:color w:val="0000FF"/>
+                <w:lang w:val="en-US" w:eastAsia="zh-CN"/>
+              </w:rPr>
+              <w:t>图像参数集，PPS</w:t>
+            </w:r>
+          </w:p>
+        </w:tc>
+        <w:tc>
+          <w:tcPr>
+            <w:tcW w:w="1392" w:type="dxa"/>
+          </w:tcPr>
+          <w:p>
+            <w:pPr>
+              <w:ind w:left="0" w:leftChars="0" w:firstLine="0" w:firstLineChars="0"/>
+              <w:rPr>
+                <w:rFonts w:hint="eastAsia"/>
+                <w:b/>
+                <w:bCs/>
+                <w:color w:val="0000FF"/>
+                <w:lang w:val="en-US" w:eastAsia="zh-CN"/>
+              </w:rPr>
+            </w:pPr>
+            <w:r>
+              <w:rPr>
+                <w:rFonts w:hint="eastAsia"/>
+                <w:b/>
+                <w:bCs/>
+                <w:color w:val="0000FF"/>
+                <w:lang w:val="en-US" w:eastAsia="zh-CN"/>
+              </w:rPr>
+              <w:t>1</w:t>
+            </w:r>
+          </w:p>
+        </w:tc>
+      </w:tr>
+      <w:tr>
+        <w:tc>
+          <w:tcPr>
+            <w:tcW w:w="1160" w:type="dxa"/>
+          </w:tcPr>
+          <w:p>
+            <w:pPr>
+              <w:ind w:left="0" w:leftChars="0" w:firstLine="0" w:firstLineChars="0"/>
+              <w:rPr>
+                <w:rFonts w:hint="eastAsia"/>
+                <w:lang w:val="en-US" w:eastAsia="zh-CN"/>
+              </w:rPr>
+            </w:pPr>
+            <w:r>
+              <w:rPr>
+                <w:rFonts w:hint="eastAsia"/>
+                <w:lang w:val="en-US" w:eastAsia="zh-CN"/>
+              </w:rPr>
+              <w:t>9</w:t>
+            </w:r>
+          </w:p>
+        </w:tc>
+        <w:tc>
+          <w:tcPr>
+            <w:tcW w:w="5970" w:type="dxa"/>
+          </w:tcPr>
+          <w:p>
+            <w:pPr>
+              <w:ind w:left="0" w:leftChars="0" w:firstLine="0" w:firstLineChars="0"/>
+              <w:rPr>
+                <w:rFonts w:hint="eastAsia"/>
+                <w:lang w:val="en-US" w:eastAsia="zh-CN"/>
+              </w:rPr>
+            </w:pPr>
+            <w:r>
+              <w:rPr>
+                <w:rFonts w:hint="eastAsia"/>
+                <w:lang w:val="en-US" w:eastAsia="zh-CN"/>
+              </w:rPr>
+              <w:t>分界符</w:t>
+            </w:r>
+          </w:p>
+        </w:tc>
+        <w:tc>
+          <w:tcPr>
+            <w:tcW w:w="1392" w:type="dxa"/>
+          </w:tcPr>
+          <w:p>
+            <w:pPr>
+              <w:ind w:left="0" w:leftChars="0" w:firstLine="0" w:firstLineChars="0"/>
+              <w:rPr>
+                <w:rFonts w:hint="eastAsia"/>
+                <w:lang w:val="en-US" w:eastAsia="zh-CN"/>
+              </w:rPr>
+            </w:pPr>
+            <w:r>
+              <w:rPr>
+                <w:rFonts w:hint="eastAsia"/>
+                <w:lang w:val="en-US" w:eastAsia="zh-CN"/>
+              </w:rPr>
+              <w:t>6</w:t>
+            </w:r>
+          </w:p>
+        </w:tc>
+      </w:tr>
+      <w:tr>
+        <w:tc>
+          <w:tcPr>
+            <w:tcW w:w="1160" w:type="dxa"/>
+          </w:tcPr>
+          <w:p>
+            <w:pPr>
+              <w:ind w:left="0" w:leftChars="0" w:firstLine="0" w:firstLineChars="0"/>
+              <w:rPr>
+                <w:rFonts w:hint="eastAsia"/>
+                <w:lang w:val="en-US" w:eastAsia="zh-CN"/>
+              </w:rPr>
+            </w:pPr>
+            <w:r>
+              <w:rPr>
+                <w:rFonts w:hint="eastAsia"/>
+                <w:lang w:val="en-US" w:eastAsia="zh-CN"/>
+              </w:rPr>
+              <w:t>10</w:t>
+            </w:r>
+          </w:p>
+        </w:tc>
+        <w:tc>
+          <w:tcPr>
+            <w:tcW w:w="5970" w:type="dxa"/>
+          </w:tcPr>
+          <w:p>
+            <w:pPr>
+              <w:ind w:left="0" w:leftChars="0" w:firstLine="0" w:firstLineChars="0"/>
+              <w:rPr>
+                <w:rFonts w:hint="eastAsia"/>
+                <w:lang w:val="en-US" w:eastAsia="zh-CN"/>
+              </w:rPr>
+            </w:pPr>
+            <w:r>
+              <w:rPr>
+                <w:rFonts w:hint="eastAsia"/>
+                <w:lang w:val="en-US" w:eastAsia="zh-CN"/>
+              </w:rPr>
+              <w:t>序列结束</w:t>
+            </w:r>
+          </w:p>
+        </w:tc>
+        <w:tc>
+          <w:tcPr>
+            <w:tcW w:w="1392" w:type="dxa"/>
+          </w:tcPr>
+          <w:p>
+            <w:pPr>
+              <w:ind w:left="0" w:leftChars="0" w:firstLine="0" w:firstLineChars="0"/>
+              <w:rPr>
+                <w:rFonts w:hint="eastAsia"/>
+                <w:lang w:val="en-US" w:eastAsia="zh-CN"/>
+              </w:rPr>
+            </w:pPr>
+            <w:r>
+              <w:rPr>
+                <w:rFonts w:hint="eastAsia"/>
+                <w:lang w:val="en-US" w:eastAsia="zh-CN"/>
+              </w:rPr>
+              <w:t>7</w:t>
+            </w:r>
+          </w:p>
+        </w:tc>
+      </w:tr>
+      <w:tr>
+        <w:tc>
+          <w:tcPr>
+            <w:tcW w:w="1160" w:type="dxa"/>
+          </w:tcPr>
+          <w:p>
+            <w:pPr>
+              <w:ind w:left="0" w:leftChars="0" w:firstLine="0" w:firstLineChars="0"/>
+              <w:rPr>
+                <w:rFonts w:hint="eastAsia"/>
+                <w:lang w:val="en-US" w:eastAsia="zh-CN"/>
+              </w:rPr>
+            </w:pPr>
+            <w:r>
+              <w:rPr>
+                <w:rFonts w:hint="eastAsia"/>
+                <w:lang w:val="en-US" w:eastAsia="zh-CN"/>
+              </w:rPr>
+              <w:t>11</w:t>
+            </w:r>
+          </w:p>
+        </w:tc>
+        <w:tc>
+          <w:tcPr>
+            <w:tcW w:w="5970" w:type="dxa"/>
+          </w:tcPr>
+          <w:p>
+            <w:pPr>
+              <w:ind w:left="0" w:leftChars="0" w:firstLine="0" w:firstLineChars="0"/>
+              <w:rPr>
+                <w:rFonts w:hint="eastAsia"/>
+                <w:lang w:val="en-US" w:eastAsia="zh-CN"/>
+              </w:rPr>
+            </w:pPr>
+            <w:r>
+              <w:rPr>
+                <w:rFonts w:hint="eastAsia"/>
+                <w:lang w:val="en-US" w:eastAsia="zh-CN"/>
+              </w:rPr>
+              <w:t>码流结束</w:t>
+            </w:r>
+          </w:p>
+        </w:tc>
+        <w:tc>
+          <w:tcPr>
+            <w:tcW w:w="1392" w:type="dxa"/>
+          </w:tcPr>
+          <w:p>
+            <w:pPr>
+              <w:ind w:left="0" w:leftChars="0" w:firstLine="0" w:firstLineChars="0"/>
+              <w:rPr>
+                <w:rFonts w:hint="eastAsia"/>
+                <w:lang w:val="en-US" w:eastAsia="zh-CN"/>
+              </w:rPr>
+            </w:pPr>
+            <w:r>
+              <w:rPr>
+                <w:rFonts w:hint="eastAsia"/>
+                <w:lang w:val="en-US" w:eastAsia="zh-CN"/>
+              </w:rPr>
+              <w:t>8</w:t>
+            </w:r>
+          </w:p>
+        </w:tc>
+      </w:tr>
+      <w:tr>
+        <w:tc>
+          <w:tcPr>
+            <w:tcW w:w="1160" w:type="dxa"/>
+          </w:tcPr>
+          <w:p>
+            <w:pPr>
+              <w:ind w:left="0" w:leftChars="0" w:firstLine="0" w:firstLineChars="0"/>
+              <w:rPr>
+                <w:rFonts w:hint="eastAsia"/>
+                <w:lang w:val="en-US" w:eastAsia="zh-CN"/>
+              </w:rPr>
+            </w:pPr>
+            <w:r>
+              <w:rPr>
+                <w:rFonts w:hint="eastAsia"/>
+                <w:lang w:val="en-US" w:eastAsia="zh-CN"/>
+              </w:rPr>
+              <w:t>12</w:t>
+            </w:r>
+          </w:p>
+        </w:tc>
+        <w:tc>
+          <w:tcPr>
+            <w:tcW w:w="5970" w:type="dxa"/>
+          </w:tcPr>
+          <w:p>
+            <w:pPr>
+              <w:ind w:left="0" w:leftChars="0" w:firstLine="0" w:firstLineChars="0"/>
+              <w:rPr>
+                <w:rFonts w:hint="eastAsia"/>
+                <w:lang w:val="en-US" w:eastAsia="zh-CN"/>
+              </w:rPr>
+            </w:pPr>
+            <w:r>
+              <w:rPr>
+                <w:rFonts w:hint="eastAsia"/>
+                <w:lang w:val="en-US" w:eastAsia="zh-CN"/>
+              </w:rPr>
+              <w:t>填充</w:t>
+            </w:r>
+          </w:p>
+        </w:tc>
+        <w:tc>
+          <w:tcPr>
+            <w:tcW w:w="1392" w:type="dxa"/>
+          </w:tcPr>
+          <w:p>
+            <w:pPr>
+              <w:ind w:left="0" w:leftChars="0" w:firstLine="0" w:firstLineChars="0"/>
+              <w:rPr>
+                <w:rFonts w:hint="eastAsia"/>
+                <w:lang w:val="en-US" w:eastAsia="zh-CN"/>
+              </w:rPr>
+            </w:pPr>
+            <w:r>
+              <w:rPr>
+                <w:rFonts w:hint="eastAsia"/>
+                <w:lang w:val="en-US" w:eastAsia="zh-CN"/>
+              </w:rPr>
+              <w:t>9</w:t>
+            </w:r>
+          </w:p>
+        </w:tc>
+      </w:tr>
+      <w:tr>
+        <w:tc>
+          <w:tcPr>
+            <w:tcW w:w="1160" w:type="dxa"/>
+          </w:tcPr>
+          <w:p>
+            <w:pPr>
+              <w:ind w:left="0" w:leftChars="0" w:firstLine="0" w:firstLineChars="0"/>
+              <w:rPr>
+                <w:rFonts w:hint="eastAsia"/>
+                <w:lang w:val="en-US" w:eastAsia="zh-CN"/>
+              </w:rPr>
+            </w:pPr>
+            <w:r>
+              <w:rPr>
+                <w:rFonts w:hint="eastAsia"/>
+                <w:lang w:val="en-US" w:eastAsia="zh-CN"/>
+              </w:rPr>
+              <w:t>13 - 23</w:t>
+            </w:r>
+          </w:p>
+        </w:tc>
+        <w:tc>
+          <w:tcPr>
+            <w:tcW w:w="5970" w:type="dxa"/>
+          </w:tcPr>
+          <w:p>
+            <w:pPr>
+              <w:ind w:left="0" w:leftChars="0" w:firstLine="0" w:firstLineChars="0"/>
+              <w:rPr>
+                <w:rFonts w:hint="eastAsia"/>
+                <w:lang w:val="en-US" w:eastAsia="zh-CN"/>
+              </w:rPr>
+            </w:pPr>
+            <w:r>
+              <w:rPr>
+                <w:rFonts w:hint="eastAsia"/>
+                <w:lang w:val="en-US" w:eastAsia="zh-CN"/>
+              </w:rPr>
+              <w:t>保留</w:t>
+            </w:r>
+          </w:p>
+        </w:tc>
+        <w:tc>
+          <w:tcPr>
+            <w:tcW w:w="1392" w:type="dxa"/>
+          </w:tcPr>
+          <w:p>
+            <w:pPr>
+              <w:rPr>
+                <w:rFonts w:hint="eastAsia"/>
+                <w:lang w:val="en-US" w:eastAsia="zh-CN"/>
+              </w:rPr>
+            </w:pPr>
+          </w:p>
+        </w:tc>
+      </w:tr>
+      <w:tr>
+        <w:tc>
+          <w:tcPr>
+            <w:tcW w:w="1160" w:type="dxa"/>
+          </w:tcPr>
+          <w:p>
+            <w:pPr>
+              <w:ind w:left="0" w:leftChars="0" w:firstLine="0" w:firstLineChars="0"/>
+              <w:rPr>
+                <w:rFonts w:hint="eastAsia"/>
+                <w:lang w:val="en-US" w:eastAsia="zh-CN"/>
+              </w:rPr>
+            </w:pPr>
+            <w:r>
+              <w:rPr>
+                <w:rFonts w:hint="eastAsia"/>
+                <w:lang w:val="en-US" w:eastAsia="zh-CN"/>
+              </w:rPr>
+              <w:t>24 - 31</w:t>
+            </w:r>
+          </w:p>
+        </w:tc>
+        <w:tc>
+          <w:tcPr>
+            <w:tcW w:w="5970" w:type="dxa"/>
+          </w:tcPr>
+          <w:p>
+            <w:pPr>
+              <w:ind w:left="0" w:leftChars="0" w:firstLine="0" w:firstLineChars="0"/>
+              <w:rPr>
+                <w:rFonts w:hint="eastAsia"/>
+                <w:lang w:val="en-US" w:eastAsia="zh-CN"/>
+              </w:rPr>
+            </w:pPr>
+            <w:r>
+              <w:rPr>
+                <w:rFonts w:hint="eastAsia"/>
+                <w:lang w:val="en-US" w:eastAsia="zh-CN"/>
+              </w:rPr>
+              <w:t>未使用</w:t>
+            </w:r>
+          </w:p>
+        </w:tc>
+        <w:tc>
+          <w:tcPr>
+            <w:tcW w:w="1392" w:type="dxa"/>
+          </w:tcPr>
+          <w:p>
+            <w:pPr>
+              <w:rPr>
+                <w:rFonts w:hint="eastAsia"/>
+                <w:lang w:val="en-US" w:eastAsia="zh-CN"/>
+              </w:rPr>
+            </w:pPr>
+          </w:p>
+        </w:tc>
+      </w:tr>
+    </w:tbl>
+    <w:p>
+      <w:pPr>
+        <w:rPr>
+          <w:rFonts w:hint="eastAsia"/>
+          <w:lang w:val="en-US" w:eastAsia="zh-CN"/>
+        </w:rPr>
+      </w:pPr>
+      <w:r>
+        <w:rPr>
+          <w:rFonts w:hint="eastAsia"/>
+          <w:lang w:val="en-US" w:eastAsia="zh-CN"/>
+        </w:rPr>
+        <w:t>如上的NALU的type规范，是我们解析H264的重要依据；</w:t>
+      </w:r>
+    </w:p>
+    <w:p>
+      <w:pPr>
+        <w:rPr>
+          <w:rFonts w:hint="eastAsia"/>
+          <w:lang w:val="en-US" w:eastAsia="zh-CN"/>
+        </w:rPr>
+      </w:pPr>
+    </w:p>
+    <w:p>
+      <w:pPr>
+        <w:pStyle w:val="2"/>
+        <w:rPr>
+          <w:rFonts w:hint="eastAsia"/>
+          <w:lang w:val="en-US" w:eastAsia="zh-CN"/>
+        </w:rPr>
+      </w:pPr>
+      <w:r>
+        <w:rPr>
+          <w:rFonts w:hint="eastAsia"/>
+          <w:lang w:val="en-US" w:eastAsia="zh-CN"/>
+        </w:rPr>
+        <w:t>4.起始码</w:t>
+      </w:r>
+    </w:p>
+    <w:p>
+      <w:pPr>
+        <w:rPr>
+          <w:rFonts w:hint="eastAsia"/>
+          <w:lang w:val="en-US" w:eastAsia="zh-CN"/>
+        </w:rPr>
+      </w:pPr>
+      <w:r>
+        <w:rPr>
+          <w:rFonts w:hint="eastAsia"/>
+          <w:lang w:val="en-US" w:eastAsia="zh-CN"/>
+        </w:rPr>
+        <w:t>H264规范定义了起始码(startcode)的概念，用来判断是否是一个新的NALU的开始。</w:t>
+      </w:r>
+    </w:p>
+    <w:p>
+      <w:pPr>
+        <w:rPr>
+          <w:rFonts w:hint="eastAsia"/>
+          <w:lang w:val="en-US" w:eastAsia="zh-CN"/>
+        </w:rPr>
+      </w:pPr>
+      <w:r>
+        <w:rPr>
+          <w:rFonts w:hint="eastAsia"/>
+          <w:lang w:val="en-US" w:eastAsia="zh-CN"/>
+        </w:rPr>
+        <w:t>如果NALU对应的slice是一帧的开始，则用0x00000001作为起始码；否则用0x000001作为起始码；</w:t>
+      </w:r>
+    </w:p>
+    <w:p>
+      <w:pPr>
+        <w:rPr>
+          <w:rFonts w:hint="eastAsia"/>
+          <w:lang w:val="en-US" w:eastAsia="zh-CN"/>
+        </w:rPr>
+      </w:pPr>
+    </w:p>
+    <w:p>
+      <w:pPr>
+        <w:pStyle w:val="2"/>
+        <w:rPr>
+          <w:rFonts w:hint="eastAsia"/>
+          <w:lang w:val="en-US" w:eastAsia="zh-CN"/>
+        </w:rPr>
+      </w:pPr>
+      <w:r>
+        <w:rPr>
+          <w:rFonts w:hint="eastAsia"/>
+          <w:lang w:val="en-US" w:eastAsia="zh-CN"/>
+        </w:rPr>
+        <w:t>5.SPS PPS SEI</w:t>
+      </w:r>
+    </w:p>
+    <w:p>
+      <w:pPr>
+        <w:rPr>
+          <w:rFonts w:hint="eastAsia"/>
+          <w:lang w:val="en-US" w:eastAsia="zh-CN"/>
+        </w:rPr>
+      </w:pPr>
+      <w:r>
+        <w:rPr>
+          <w:rFonts w:hint="eastAsia"/>
+          <w:lang w:val="en-US" w:eastAsia="zh-CN"/>
+        </w:rPr>
+        <w:t>SPS和PPS是初始化解码器必须要有的数据，没有这两部分数据，视频数据无法解析并播放。</w:t>
+      </w:r>
+    </w:p>
+    <w:p>
+      <w:pPr>
+        <w:rPr>
+          <w:rFonts w:hint="eastAsia"/>
+          <w:lang w:val="en-US" w:eastAsia="zh-CN"/>
+        </w:rPr>
+      </w:pPr>
+      <w:r>
+        <w:rPr>
+          <w:rFonts w:hint="eastAsia"/>
+          <w:lang w:val="en-US" w:eastAsia="zh-CN"/>
+        </w:rPr>
+        <w:t>H264文件，有一些是每个IDR前面都存在相应的SPS和PPS，有一些是只有在文件开头才有，文件中就没有了。一般来说:</w:t>
+      </w:r>
+    </w:p>
+    <w:p>
+      <w:pPr>
+        <w:rPr>
+          <w:rFonts w:hint="eastAsia"/>
+          <w:lang w:val="en-US" w:eastAsia="zh-CN"/>
+        </w:rPr>
+      </w:pPr>
+      <w:r>
+        <w:rPr>
+          <w:rFonts w:hint="eastAsia"/>
+          <w:lang w:val="en-US" w:eastAsia="zh-CN"/>
+        </w:rPr>
+        <w:t>如果是直播的话，每个IDR前面都要加上sps和pps，因为有的观众会中途进来观看；</w:t>
+      </w:r>
+    </w:p>
+    <w:p>
+      <w:pPr>
+        <w:rPr>
+          <w:rFonts w:hint="eastAsia"/>
+          <w:lang w:val="en-US" w:eastAsia="zh-CN"/>
+        </w:rPr>
+      </w:pPr>
+      <w:r>
+        <w:rPr>
+          <w:rFonts w:hint="eastAsia"/>
+          <w:lang w:val="en-US" w:eastAsia="zh-CN"/>
+        </w:rPr>
+        <w:t>如果是本地稳定文件，开头有sps和pps就足够了，也可以每个IDR前面都加入sps和pps，要看具体需求了。</w:t>
+      </w:r>
+    </w:p>
+    <w:p>
+      <w:pPr>
+        <w:rPr>
+          <w:rFonts w:hint="eastAsia"/>
+          <w:lang w:val="en-US" w:eastAsia="zh-CN"/>
+        </w:rPr>
+      </w:pPr>
+      <w:r>
+        <w:rPr>
+          <w:rFonts w:hint="eastAsia"/>
+          <w:lang w:val="en-US" w:eastAsia="zh-CN"/>
+        </w:rPr>
+        <w:t>SEI作为辅助增强信息，supplemental enhancement infomation，并非总是存在。</w:t>
+      </w:r>
+    </w:p>
+    <w:p>
+      <w:pPr>
+        <w:rPr>
+          <w:rFonts w:hint="eastAsia"/>
+          <w:lang w:val="en-US" w:eastAsia="zh-CN"/>
+        </w:rPr>
+      </w:pPr>
+    </w:p>
+    <w:p>
+      <w:pPr>
+        <w:pStyle w:val="2"/>
+        <w:rPr>
+          <w:rFonts w:hint="eastAsia"/>
+          <w:lang w:val="en-US" w:eastAsia="zh-CN"/>
+        </w:rPr>
+      </w:pPr>
+      <w:r>
+        <w:rPr>
+          <w:rFonts w:hint="eastAsia"/>
+          <w:lang w:val="en-US" w:eastAsia="zh-CN"/>
+        </w:rPr>
+        <w:t>6.IDR和I帧</w:t>
+      </w:r>
+    </w:p>
+    <w:p>
+      <w:pPr>
+        <w:rPr>
+          <w:rFonts w:hint="eastAsia"/>
+          <w:lang w:val="en-US" w:eastAsia="zh-CN"/>
+        </w:rPr>
+      </w:pPr>
+      <w:r>
+        <w:rPr>
+          <w:rFonts w:hint="eastAsia"/>
+          <w:lang w:val="en-US" w:eastAsia="zh-CN"/>
+        </w:rPr>
+        <w:t>IDR，instantaneous decoding refresh，即时解码刷新；</w:t>
+      </w:r>
+    </w:p>
+    <w:p>
+      <w:pPr>
+        <w:rPr>
+          <w:rFonts w:hint="eastAsia"/>
+          <w:lang w:val="en-US" w:eastAsia="zh-CN"/>
+        </w:rPr>
+      </w:pPr>
+      <w:r>
+        <w:rPr>
+          <w:rFonts w:hint="eastAsia"/>
+          <w:lang w:val="en-US" w:eastAsia="zh-CN"/>
+        </w:rPr>
+        <w:t>I帧和IDR帧都是帧内预测的。</w:t>
+      </w:r>
+    </w:p>
+    <w:p>
+      <w:pPr>
+        <w:rPr>
+          <w:rFonts w:hint="eastAsia"/>
+          <w:lang w:val="en-US" w:eastAsia="zh-CN"/>
+        </w:rPr>
+      </w:pPr>
+      <w:r>
+        <w:rPr>
+          <w:rFonts w:hint="eastAsia"/>
+          <w:lang w:val="en-US" w:eastAsia="zh-CN"/>
+        </w:rPr>
+        <w:t>IDR的作用是立刻刷新，从IDR开始重新计算一个新的序列开始编码，会导致DPB(decoding picture buffer，参考帧列表)被清空；</w:t>
+      </w:r>
+    </w:p>
+    <w:p>
+      <w:pPr>
+        <w:rPr>
+          <w:rFonts w:hint="eastAsia"/>
+          <w:lang w:val="en-US" w:eastAsia="zh-CN"/>
+        </w:rPr>
+      </w:pPr>
+      <w:r>
+        <w:rPr>
+          <w:rFonts w:hint="eastAsia"/>
+          <w:lang w:val="en-US" w:eastAsia="zh-CN"/>
+        </w:rPr>
+        <w:t>I帧不具备这个强制清空DPB的能力。</w:t>
+      </w:r>
+    </w:p>
+    <w:p>
+      <w:pPr>
+        <w:rPr>
+          <w:rFonts w:hint="eastAsia"/>
+          <w:lang w:val="en-US" w:eastAsia="zh-CN"/>
+        </w:rPr>
+      </w:pPr>
+      <w:r>
+        <w:rPr>
+          <w:rFonts w:hint="eastAsia"/>
+          <w:lang w:val="en-US" w:eastAsia="zh-CN"/>
+        </w:rPr>
+        <w:t>IDR一定是I帧，但I帧不一定是IDR帧。</w:t>
+      </w:r>
+    </w:p>
+    <w:p>
+      <w:pPr>
+        <w:rPr>
+          <w:rFonts w:hint="eastAsia"/>
+          <w:lang w:val="en-US" w:eastAsia="zh-CN"/>
+        </w:rPr>
+      </w:pPr>
+      <w:r>
+        <w:rPr>
+          <w:rFonts w:hint="eastAsia"/>
+          <w:lang w:val="en-US" w:eastAsia="zh-CN"/>
+        </w:rPr>
+        <w:t>IDR帧之后的所有帧，都不能够引用IDR帧之前的帧的内容；但普通I帧则不同，气候的B帧和P帧是可以参考普通I帧之前的I帧的。</w:t>
+      </w:r>
       <w:bookmarkStart w:id="0" w:name="_GoBack"/>
       <w:bookmarkEnd w:id="0"/>
+    </w:p>
+    <w:p>
+      <w:pPr>
+        <w:rPr>
+          <w:rFonts w:hint="eastAsia"/>
+          <w:lang w:val="en-US" w:eastAsia="zh-CN"/>
+        </w:rPr>
+      </w:pPr>
+    </w:p>
+    <w:p>
+      <w:pPr>
+        <w:pStyle w:val="2"/>
+        <w:rPr>
+          <w:rFonts w:hint="eastAsia"/>
+          <w:lang w:val="en-US" w:eastAsia="zh-CN"/>
+        </w:rPr>
+      </w:pPr>
+      <w:r>
+        <w:rPr>
+          <w:rFonts w:hint="eastAsia"/>
+          <w:lang w:val="en-US" w:eastAsia="zh-CN"/>
+        </w:rPr>
+        <w:t>7.解析流程</w:t>
+      </w:r>
     </w:p>
     <w:p>
       <w:pPr>
@@ -933,26 +2858,6 @@
 
 <file path=word/numbering.xml><?xml version="1.0" encoding="utf-8"?>
 <w:numbering xmlns:wpc="http://schemas.microsoft.com/office/word/2010/wordprocessingCanvas" xmlns:mc="http://schemas.openxmlformats.org/markup-compatibility/2006" xmlns:o="urn:schemas-microsoft-com:office:office" xmlns:r="http://schemas.openxmlformats.org/officeDocument/2006/relationships" xmlns:m="http://schemas.openxmlformats.org/officeDocument/2006/math" xmlns:v="urn:schemas-microsoft-com:vml" xmlns:wp14="http://schemas.microsoft.com/office/word/2010/wordprocessingDrawing" xmlns:wp="http://schemas.openxmlformats.org/drawingml/2006/wordprocessingDrawing" xmlns:w10="urn:schemas-microsoft-com:office:word" xmlns:w="http://schemas.openxmlformats.org/wordprocessingml/2006/main" xmlns:w14="http://schemas.microsoft.com/office/word/2010/wordml" xmlns:wpg="http://schemas.microsoft.com/office/word/2010/wordprocessingGroup" xmlns:wpi="http://schemas.microsoft.com/office/word/2010/wordprocessingInk" xmlns:wne="http://schemas.microsoft.com/office/word/2006/wordml" xmlns:wps="http://schemas.microsoft.com/office/word/2010/wordprocessingShape" mc:Ignorable="w14 wp14">
-  <w:abstractNum w:abstractNumId="2">
-    <w:nsid w:val="00000002"/>
-    <w:multiLevelType w:val="singleLevel"/>
-    <w:tmpl w:val="00000002"/>
-    <w:lvl w:ilvl="0" w:tentative="1">
-      <w:start w:val="1"/>
-      <w:numFmt w:val="bullet"/>
-      <w:lvlText w:val=""/>
-      <w:lvlJc w:val="left"/>
-      <w:pPr>
-        <w:tabs>
-          <w:tab w:val="left" w:pos="420"/>
-        </w:tabs>
-        <w:ind w:left="420" w:leftChars="0" w:hanging="420" w:firstLineChars="0"/>
-      </w:pPr>
-      <w:rPr>
-        <w:rFonts w:hint="default" w:ascii="Wingdings" w:hAnsi="Wingdings"/>
-      </w:rPr>
-    </w:lvl>
-  </w:abstractNum>
   <w:abstractNum w:abstractNumId="6">
     <w:nsid w:val="00000006"/>
     <w:multiLevelType w:val="singleLevel"/>
@@ -973,8 +2878,28 @@
       </w:rPr>
     </w:lvl>
   </w:abstractNum>
+  <w:abstractNum w:abstractNumId="8">
+    <w:nsid w:val="00000008"/>
+    <w:multiLevelType w:val="singleLevel"/>
+    <w:tmpl w:val="00000008"/>
+    <w:lvl w:ilvl="0" w:tentative="1">
+      <w:start w:val="1"/>
+      <w:numFmt w:val="bullet"/>
+      <w:lvlText w:val=""/>
+      <w:lvlJc w:val="left"/>
+      <w:pPr>
+        <w:tabs>
+          <w:tab w:val="left" w:pos="420"/>
+        </w:tabs>
+        <w:ind w:left="420" w:leftChars="0" w:hanging="420" w:firstLineChars="0"/>
+      </w:pPr>
+      <w:rPr>
+        <w:rFonts w:hint="default" w:ascii="Wingdings" w:hAnsi="Wingdings"/>
+      </w:rPr>
+    </w:lvl>
+  </w:abstractNum>
   <w:num w:numId="1">
-    <w:abstractNumId w:val="2"/>
+    <w:abstractNumId w:val="8"/>
   </w:num>
   <w:num w:numId="2">
     <w:abstractNumId w:val="6"/>

</xml_diff>

<commit_message>
some addational info to C++Primer, and Video; C++ include map and set; Video include mp4 structure.
</commit_message>
<xml_diff>
--- a/moDoc/VideoAndAudio.docx
+++ b/moDoc/VideoAndAudio.docx
@@ -2937,13 +2937,2154 @@
     </w:p>
     <w:p>
       <w:pPr>
-        <w:rPr>
-          <w:rFonts w:hint="eastAsia"/>
-          <w:lang w:val="en-US" w:eastAsia="zh-CN"/>
-        </w:rPr>
-      </w:pPr>
+        <w:pStyle w:val="27"/>
+        <w:rPr>
+          <w:rFonts w:hint="eastAsia"/>
+          <w:lang w:val="en-US" w:eastAsia="zh-CN"/>
+        </w:rPr>
+      </w:pPr>
+      <w:r>
+        <w:rPr>
+          <w:rFonts w:hint="eastAsia"/>
+          <w:lang w:val="en-US" w:eastAsia="zh-CN"/>
+        </w:rPr>
+        <w:t>MP4</w:t>
+      </w:r>
+    </w:p>
+    <w:p>
+      <w:pPr>
+        <w:rPr>
+          <w:rFonts w:hint="eastAsia"/>
+          <w:lang w:val="en-US" w:eastAsia="zh-CN"/>
+        </w:rPr>
+      </w:pPr>
+      <w:r>
+        <w:rPr>
+          <w:rFonts w:hint="eastAsia"/>
+          <w:lang w:val="en-US" w:eastAsia="zh-CN"/>
+        </w:rPr>
+        <w:t>MPEG4技术于1998年11月公布，1999年1月投入使用。该标准不仅是针对一定比特率下的音视频编码，更加注重多媒体系统的交互性和灵活性。MP4封装格式对应的国际标准是ISO/IEC 14496-12(信息技术 视听对象编码，第12部分，ISO 基本媒体文件格式)。</w:t>
+      </w:r>
+    </w:p>
+    <w:p>
+      <w:pPr>
+        <w:rPr>
+          <w:rFonts w:hint="eastAsia"/>
+          <w:lang w:val="en-US" w:eastAsia="zh-CN"/>
+        </w:rPr>
+      </w:pPr>
+      <w:r>
+        <w:rPr>
+          <w:rFonts w:hint="eastAsia"/>
+          <w:lang w:val="en-US" w:eastAsia="zh-CN"/>
+        </w:rPr>
+        <w:t>MP4视频文件封装格式是基于QuickTime容器格式的，因此参考QuickTime的编码格式对于MP4文件格式有帮助。MP4是一个开放的容器格式，几乎可以用来描述所有的媒体结构。MP4文件中的媒体描述(metaData)和媒体数据(mediaData)是分开描述的，而且媒体数据的组织自由度很高，并不要求一定要按照时间顺序排列，甚至媒体数据可以直接引用其他文件。MP4现在被广泛用于封装H264和AAC音频，是高清音视频的代表。</w:t>
+      </w:r>
+    </w:p>
+    <w:p>
+      <w:pPr>
+        <w:rPr>
+          <w:rFonts w:hint="eastAsia"/>
+          <w:lang w:val="en-US" w:eastAsia="zh-CN"/>
+        </w:rPr>
+      </w:pPr>
+    </w:p>
+    <w:p>
+      <w:pPr>
+        <w:pStyle w:val="2"/>
+        <w:rPr>
+          <w:rFonts w:hint="eastAsia"/>
+          <w:lang w:val="en-US" w:eastAsia="zh-CN"/>
+        </w:rPr>
+      </w:pPr>
+      <w:r>
+        <w:rPr>
+          <w:rFonts w:hint="eastAsia"/>
+          <w:lang w:val="en-US" w:eastAsia="zh-CN"/>
+        </w:rPr>
+        <w:t>1.概述</w:t>
+      </w:r>
+    </w:p>
+    <w:p>
+      <w:pPr>
+        <w:rPr>
+          <w:rFonts w:hint="eastAsia"/>
+          <w:lang w:val="en-US" w:eastAsia="zh-CN"/>
+        </w:rPr>
+      </w:pPr>
+      <w:r>
+        <w:rPr>
+          <w:rFonts w:hint="eastAsia"/>
+          <w:lang w:val="en-US" w:eastAsia="zh-CN"/>
+        </w:rPr>
+        <w:t>MP4文件中的所有数据以box的形式组织起来，box就是QuickTime中的atom的定位。可以这么说，MP4文件由若干个box组成，每个box有类型和长度，可以将box理解为一个数据对象块。</w:t>
+      </w:r>
+    </w:p>
+    <w:p>
+      <w:pPr>
+        <w:rPr>
+          <w:rFonts w:hint="eastAsia"/>
+          <w:lang w:val="en-US" w:eastAsia="zh-CN"/>
+        </w:rPr>
+      </w:pPr>
+      <w:r>
+        <w:rPr>
+          <w:rFonts w:hint="eastAsia"/>
+          <w:lang w:val="en-US" w:eastAsia="zh-CN"/>
+        </w:rPr>
+        <w:t>box可以包含另外一个或多个box，这种box称为container box。</w:t>
+      </w:r>
+    </w:p>
+    <w:p>
+      <w:pPr>
+        <w:rPr>
+          <w:rFonts w:hint="eastAsia"/>
+          <w:lang w:val="en-US" w:eastAsia="zh-CN"/>
+        </w:rPr>
+      </w:pPr>
+      <w:r>
+        <w:rPr>
+          <w:rFonts w:hint="eastAsia"/>
+          <w:lang w:val="en-US" w:eastAsia="zh-CN"/>
+        </w:rPr>
+        <w:t>一个mp4文件一般的组成结构如下：</w:t>
+      </w:r>
+    </w:p>
+    <w:p>
+      <w:pPr>
+        <w:numPr>
+          <w:ilvl w:val="0"/>
+          <w:numId w:val="4"/>
+        </w:numPr>
+        <w:ind w:left="420" w:leftChars="0" w:firstLine="0" w:firstLineChars="0"/>
+        <w:rPr>
+          <w:rFonts w:hint="eastAsia"/>
+          <w:lang w:val="en-US" w:eastAsia="zh-CN"/>
+        </w:rPr>
+      </w:pPr>
+      <w:r>
+        <w:rPr>
+          <w:rFonts w:hint="eastAsia"/>
+          <w:lang w:val="en-US" w:eastAsia="zh-CN"/>
+        </w:rPr>
+        <w:t>首先是一个“ftyp”类型的box，这个box作为mp4格式的标志，并且包含了关于文件的一些基本信息；</w:t>
+      </w:r>
+    </w:p>
+    <w:p>
+      <w:pPr>
+        <w:numPr>
+          <w:ilvl w:val="0"/>
+          <w:numId w:val="4"/>
+        </w:numPr>
+        <w:ind w:left="420" w:leftChars="0" w:firstLine="0" w:firstLineChars="0"/>
+        <w:rPr>
+          <w:rFonts w:hint="eastAsia"/>
+          <w:lang w:val="en-US" w:eastAsia="zh-CN"/>
+        </w:rPr>
+      </w:pPr>
+      <w:r>
+        <w:rPr>
+          <w:rFonts w:hint="eastAsia"/>
+          <w:lang w:val="en-US" w:eastAsia="zh-CN"/>
+        </w:rPr>
+        <w:t>紧随其后的是一个“moov”类型(movie box)的box，这是一个container box，子box中包含了媒体的所有metadata信息；</w:t>
+      </w:r>
+    </w:p>
+    <w:p>
+      <w:pPr>
+        <w:numPr>
+          <w:ilvl w:val="0"/>
+          <w:numId w:val="4"/>
+        </w:numPr>
+        <w:ind w:left="420" w:leftChars="0" w:firstLine="0" w:firstLineChars="0"/>
+        <w:rPr>
+          <w:rFonts w:hint="eastAsia"/>
+          <w:lang w:val="en-US" w:eastAsia="zh-CN"/>
+        </w:rPr>
+      </w:pPr>
+      <w:r>
+        <w:rPr>
+          <w:rFonts w:hint="eastAsia"/>
+          <w:lang w:val="en-US" w:eastAsia="zh-CN"/>
+        </w:rPr>
+        <w:t>之后是所有的媒体数据，存储在“mdat”类型(media data box)的box中，这也是一个continer box，可以有多个，也可以没有(如果媒体数据全部引用自其他文件，就不存在这个box)；</w:t>
+      </w:r>
+    </w:p>
+    <w:p>
+      <w:pPr>
+        <w:rPr>
+          <w:rFonts w:hint="eastAsia"/>
+          <w:lang w:val="en-US" w:eastAsia="zh-CN"/>
+        </w:rPr>
+      </w:pPr>
+    </w:p>
+    <w:p>
+      <w:pPr>
+        <w:pStyle w:val="5"/>
+        <w:rPr>
+          <w:rFonts w:hint="eastAsia"/>
+          <w:lang w:val="en-US" w:eastAsia="zh-CN"/>
+        </w:rPr>
+      </w:pPr>
+      <w:r>
+        <w:rPr>
+          <w:rFonts w:hint="eastAsia"/>
+          <w:lang w:val="en-US" w:eastAsia="zh-CN"/>
+        </w:rPr>
+        <w:t>1.1.术语</w:t>
+      </w:r>
+    </w:p>
+    <w:p>
+      <w:pPr>
+        <w:rPr>
+          <w:rFonts w:hint="eastAsia"/>
+          <w:lang w:val="en-US" w:eastAsia="zh-CN"/>
+        </w:rPr>
+      </w:pPr>
+      <w:r>
+        <w:rPr>
+          <w:rFonts w:hint="eastAsia"/>
+          <w:lang w:val="en-US" w:eastAsia="zh-CN"/>
+        </w:rPr>
+        <w:t>track：表示一些sample的集合，对于媒体数据来说，track就是一个视频或者音频序列。</w:t>
+      </w:r>
+    </w:p>
+    <w:p>
+      <w:pPr>
+        <w:rPr>
+          <w:rFonts w:hint="eastAsia"/>
+          <w:lang w:val="en-US" w:eastAsia="zh-CN"/>
+        </w:rPr>
+      </w:pPr>
+      <w:r>
+        <w:rPr>
+          <w:rFonts w:hint="eastAsia"/>
+          <w:lang w:val="en-US" w:eastAsia="zh-CN"/>
+        </w:rPr>
+        <w:t>hint track：一种特殊的track，并不包含媒体数据，只是包含了一些将其他track打包成流媒体的指示信息。</w:t>
+      </w:r>
+    </w:p>
+    <w:p>
+      <w:pPr>
+        <w:rPr>
+          <w:rFonts w:hint="eastAsia"/>
+          <w:lang w:val="en-US" w:eastAsia="zh-CN"/>
+        </w:rPr>
+      </w:pPr>
+      <w:r>
+        <w:rPr>
+          <w:rFonts w:hint="eastAsia"/>
+          <w:lang w:val="en-US" w:eastAsia="zh-CN"/>
+        </w:rPr>
+        <w:t>sample：如果是hint track，sample定义一个或多个流媒体包的格式。如果是正常track，video sample就是一帧视频或一组连续的视频帧；audio sample是一段连续的音频帧；</w:t>
+      </w:r>
+    </w:p>
+    <w:p>
+      <w:pPr>
+        <w:rPr>
+          <w:rFonts w:hint="eastAsia"/>
+          <w:lang w:val="en-US" w:eastAsia="zh-CN"/>
+        </w:rPr>
+      </w:pPr>
+      <w:r>
+        <w:rPr>
+          <w:rFonts w:hint="eastAsia"/>
+          <w:lang w:val="en-US" w:eastAsia="zh-CN"/>
+        </w:rPr>
+        <w:t>sample table：指明sample的时序和物理布局的表；</w:t>
+      </w:r>
+    </w:p>
+    <w:p>
+      <w:pPr>
+        <w:rPr>
+          <w:rFonts w:hint="eastAsia"/>
+          <w:lang w:val="en-US" w:eastAsia="zh-CN"/>
+        </w:rPr>
+      </w:pPr>
+      <w:r>
+        <w:rPr>
+          <w:rFonts w:hint="eastAsia"/>
+          <w:lang w:val="en-US" w:eastAsia="zh-CN"/>
+        </w:rPr>
+        <w:t>chunk：一个track的几个sample所组成的单元。</w:t>
+      </w:r>
+    </w:p>
+    <w:p>
+      <w:pPr>
+        <w:rPr>
+          <w:rFonts w:hint="eastAsia"/>
+          <w:lang w:val="en-US" w:eastAsia="zh-CN"/>
+        </w:rPr>
+      </w:pPr>
+    </w:p>
+    <w:p>
+      <w:pPr>
+        <w:pStyle w:val="2"/>
+        <w:rPr>
+          <w:rFonts w:hint="eastAsia"/>
+          <w:lang w:val="en-US" w:eastAsia="zh-CN"/>
+        </w:rPr>
+      </w:pPr>
+      <w:r>
+        <w:rPr>
+          <w:rFonts w:hint="eastAsia"/>
+          <w:lang w:val="en-US" w:eastAsia="zh-CN"/>
+        </w:rPr>
+        <w:t>2.Box</w:t>
+      </w:r>
+    </w:p>
+    <w:p>
+      <w:pPr>
+        <w:rPr>
+          <w:rFonts w:hint="eastAsia"/>
+          <w:lang w:val="en-US" w:eastAsia="zh-CN"/>
+        </w:rPr>
+      </w:pPr>
+      <w:r>
+        <w:rPr>
+          <w:rFonts w:hint="eastAsia"/>
+          <w:lang w:val="en-US" w:eastAsia="zh-CN"/>
+        </w:rPr>
+        <w:t>要注意，Box的字节序是网络字节序，也就是大端字节序(Big-endian)，简单说就是一个32位的4字节整数，存储方式是高位字节在内存中的低端。</w:t>
+      </w:r>
+    </w:p>
+    <w:p>
+      <w:pPr>
+        <w:rPr>
+          <w:rFonts w:hint="eastAsia"/>
+          <w:lang w:val="en-US" w:eastAsia="zh-CN"/>
+        </w:rPr>
+      </w:pPr>
+      <w:r>
+        <w:rPr>
+          <w:rFonts w:hint="eastAsia"/>
+          <w:lang w:val="en-US" w:eastAsia="zh-CN"/>
+        </w:rPr>
+        <w:t>Box由header和body两部分组成。header统一指明box的大小和类型，body根据类型有不同的意义和格式。</w:t>
+      </w:r>
+    </w:p>
+    <w:p>
+      <w:pPr>
+        <w:rPr>
+          <w:rFonts w:hint="eastAsia"/>
+          <w:lang w:val="en-US" w:eastAsia="zh-CN"/>
+        </w:rPr>
+      </w:pPr>
+      <w:r>
+        <w:rPr>
+          <w:rFonts w:hint="eastAsia"/>
+          <w:lang w:val="en-US" w:eastAsia="zh-CN"/>
+        </w:rPr>
+        <w:t>标准的box header的前两部分如下：</w:t>
+      </w:r>
+    </w:p>
+    <w:p>
+      <w:pPr>
+        <w:numPr>
+          <w:ilvl w:val="0"/>
+          <w:numId w:val="5"/>
+        </w:numPr>
+        <w:ind w:left="0" w:leftChars="0" w:firstLine="420" w:firstLineChars="200"/>
+        <w:rPr>
+          <w:rFonts w:hint="eastAsia"/>
+          <w:lang w:val="en-US" w:eastAsia="zh-CN"/>
+        </w:rPr>
+      </w:pPr>
+      <w:r>
+        <w:rPr>
+          <w:rFonts w:hint="eastAsia"/>
+          <w:lang w:val="en-US" w:eastAsia="zh-CN"/>
+        </w:rPr>
+        <w:t>开始的4字节是boxSize，这个size包括了box header和box body的整个box的大小；这里有一些特殊情况：</w:t>
+      </w:r>
+    </w:p>
+    <w:p>
+      <w:pPr>
+        <w:numPr>
+          <w:ilvl w:val="1"/>
+          <w:numId w:val="5"/>
+        </w:numPr>
+        <w:ind w:left="420" w:leftChars="0" w:firstLine="420" w:firstLineChars="200"/>
+        <w:rPr>
+          <w:rFonts w:hint="eastAsia"/>
+          <w:lang w:val="en-US" w:eastAsia="zh-CN"/>
+        </w:rPr>
+      </w:pPr>
+      <w:r>
+        <w:rPr>
+          <w:rFonts w:hint="eastAsia"/>
+          <w:lang w:val="en-US" w:eastAsia="zh-CN"/>
+        </w:rPr>
+        <w:t>如果size是1，说明这个Box的大小超出了4个字节能表示范围，是一个large size，需要到largesize域中才能找到；一般情况下只有mdat类型的box才会用到largesize，因为媒体数据本身的size有可能比较大；</w:t>
+      </w:r>
+    </w:p>
+    <w:p>
+      <w:pPr>
+        <w:numPr>
+          <w:ilvl w:val="1"/>
+          <w:numId w:val="5"/>
+        </w:numPr>
+        <w:ind w:left="420" w:leftChars="0" w:firstLine="420" w:firstLineChars="200"/>
+        <w:rPr>
+          <w:rFonts w:hint="eastAsia"/>
+          <w:lang w:val="en-US" w:eastAsia="zh-CN"/>
+        </w:rPr>
+      </w:pPr>
+      <w:r>
+        <w:rPr>
+          <w:rFonts w:hint="eastAsia"/>
+          <w:lang w:val="en-US" w:eastAsia="zh-CN"/>
+        </w:rPr>
+        <w:t>如果size是0，表示这个box是文件的最后一个box，这个box的结尾就是文件结尾了。</w:t>
+      </w:r>
+    </w:p>
+    <w:p>
+      <w:pPr>
+        <w:numPr>
+          <w:ilvl w:val="0"/>
+          <w:numId w:val="5"/>
+        </w:numPr>
+        <w:ind w:left="0" w:leftChars="0" w:firstLine="420" w:firstLineChars="200"/>
+        <w:rPr>
+          <w:rFonts w:hint="eastAsia"/>
+          <w:lang w:val="en-US" w:eastAsia="zh-CN"/>
+        </w:rPr>
+      </w:pPr>
+      <w:r>
+        <w:rPr>
+          <w:rFonts w:hint="eastAsia"/>
+          <w:lang w:val="en-US" w:eastAsia="zh-CN"/>
+        </w:rPr>
+        <w:t>随后紧跟的是32位(4字节)的box type，其值代表了不同的含义：ftyp，moov，mdat是已经介绍过的，有一个特殊的，就是uuid，如果是该类型说明是用户自定义的类型。如果是其他未定义的类型，可以直接忽略这个box。</w:t>
+      </w:r>
+    </w:p>
+    <w:p>
+      <w:pPr>
+        <w:rPr>
+          <w:rFonts w:hint="eastAsia"/>
+          <w:lang w:val="en-US" w:eastAsia="zh-CN"/>
+        </w:rPr>
+      </w:pPr>
+    </w:p>
+    <w:p>
+      <w:pPr>
+        <w:pStyle w:val="2"/>
+        <w:rPr>
+          <w:rFonts w:hint="eastAsia"/>
+          <w:lang w:val="en-US" w:eastAsia="zh-CN"/>
+        </w:rPr>
+      </w:pPr>
+      <w:r>
+        <w:rPr>
+          <w:rFonts w:hint="eastAsia"/>
+          <w:lang w:val="en-US" w:eastAsia="zh-CN"/>
+        </w:rPr>
+        <w:t>3.ftyp -- File type box</w:t>
+      </w:r>
+    </w:p>
+    <w:p>
+      <w:pPr>
+        <w:rPr>
+          <w:rFonts w:hint="eastAsia"/>
+          <w:lang w:val="en-US" w:eastAsia="zh-CN"/>
+        </w:rPr>
+      </w:pPr>
+      <w:r>
+        <w:rPr>
+          <w:rFonts w:hint="eastAsia"/>
+          <w:lang w:val="en-US" w:eastAsia="zh-CN"/>
+        </w:rPr>
+        <w:t>ftyp类型的box在一个mp4文件中，有且只有1个。而且这个box必须包含在文件层，不能被其他box包含。一般来说，这个box应该存在于mp4文件的最开始，指示这个mp4文件的相关信息。</w:t>
+      </w:r>
+    </w:p>
+    <w:p>
+      <w:pPr>
+        <w:rPr>
+          <w:rFonts w:hint="eastAsia"/>
+          <w:lang w:val="en-US" w:eastAsia="zh-CN"/>
+        </w:rPr>
+      </w:pPr>
+      <w:r>
+        <w:rPr>
+          <w:rFonts w:hint="eastAsia"/>
+          <w:lang w:val="en-US" w:eastAsia="zh-CN"/>
+        </w:rPr>
+        <w:t>ftyp的header由两部分组成：boxSize和boxType；</w:t>
+      </w:r>
+    </w:p>
+    <w:p>
+      <w:pPr>
+        <w:rPr>
+          <w:rFonts w:hint="eastAsia"/>
+          <w:lang w:val="en-US" w:eastAsia="zh-CN"/>
+        </w:rPr>
+      </w:pPr>
+      <w:r>
+        <w:rPr>
+          <w:rFonts w:hint="eastAsia"/>
+          <w:lang w:val="en-US" w:eastAsia="zh-CN"/>
+        </w:rPr>
+        <w:t>ftyp的body由以下几部分组成：</w:t>
+      </w:r>
+    </w:p>
+    <w:p>
+      <w:pPr>
+        <w:numPr>
+          <w:ilvl w:val="0"/>
+          <w:numId w:val="6"/>
+        </w:numPr>
+        <w:ind w:left="840" w:leftChars="0" w:hanging="420" w:firstLineChars="0"/>
+        <w:rPr>
+          <w:rFonts w:hint="eastAsia"/>
+          <w:lang w:val="en-US" w:eastAsia="zh-CN"/>
+        </w:rPr>
+      </w:pPr>
+      <w:r>
+        <w:rPr>
+          <w:rFonts w:hint="eastAsia"/>
+          <w:lang w:val="en-US" w:eastAsia="zh-CN"/>
+        </w:rPr>
+        <w:t>4字节的major brand；</w:t>
+      </w:r>
+    </w:p>
+    <w:p>
+      <w:pPr>
+        <w:numPr>
+          <w:ilvl w:val="0"/>
+          <w:numId w:val="6"/>
+        </w:numPr>
+        <w:ind w:left="840" w:leftChars="0" w:hanging="420" w:firstLineChars="0"/>
+        <w:rPr>
+          <w:rFonts w:hint="eastAsia"/>
+          <w:lang w:val="en-US" w:eastAsia="zh-CN"/>
+        </w:rPr>
+      </w:pPr>
+      <w:r>
+        <w:rPr>
+          <w:rFonts w:hint="eastAsia"/>
+          <w:lang w:val="en-US" w:eastAsia="zh-CN"/>
+        </w:rPr>
+        <w:t>4字节的minor brand；</w:t>
+      </w:r>
+    </w:p>
+    <w:p>
+      <w:pPr>
+        <w:numPr>
+          <w:ilvl w:val="0"/>
+          <w:numId w:val="6"/>
+        </w:numPr>
+        <w:ind w:left="840" w:leftChars="0" w:hanging="420" w:firstLineChars="0"/>
+        <w:rPr>
+          <w:rFonts w:hint="eastAsia"/>
+          <w:lang w:val="en-US" w:eastAsia="zh-CN"/>
+        </w:rPr>
+      </w:pPr>
+      <w:r>
+        <w:rPr>
+          <w:rFonts w:hint="eastAsia"/>
+          <w:lang w:val="en-US" w:eastAsia="zh-CN"/>
+        </w:rPr>
+        <w:t>一个compatible brands，这是一个数组，数组中每个元素占用4个字节，每个元素代表了这个mp4文件的一种兼容格式；</w:t>
+      </w:r>
+    </w:p>
+    <w:p>
+      <w:pPr>
+        <w:rPr>
+          <w:rFonts w:hint="eastAsia"/>
+          <w:lang w:val="en-US" w:eastAsia="zh-CN"/>
+        </w:rPr>
+      </w:pPr>
+    </w:p>
+    <w:p>
+      <w:pPr>
+        <w:rPr>
+          <w:rFonts w:hint="eastAsia"/>
+          <w:lang w:val="en-US" w:eastAsia="zh-CN"/>
+        </w:rPr>
+      </w:pPr>
+      <w:r>
+        <w:rPr>
+          <w:rFonts w:hint="eastAsia"/>
+          <w:lang w:val="en-US" w:eastAsia="zh-CN"/>
+        </w:rPr>
+        <w:t>如下图所示：</w:t>
+      </w:r>
+    </w:p>
+    <w:p>
+      <w:pPr>
+        <w:widowControl w:val="0"/>
+        <w:wordWrap/>
+        <w:adjustRightInd/>
+        <w:snapToGrid/>
+        <w:spacing w:before="0" w:after="0" w:line="240" w:lineRule="auto"/>
+        <w:ind w:left="0" w:leftChars="0" w:right="0" w:firstLine="420" w:firstLineChars="200"/>
+        <w:jc w:val="both"/>
+        <w:textAlignment w:val="auto"/>
+        <w:outlineLvl w:val="9"/>
+        <w:rPr>
+          <w:rFonts w:hint="eastAsia"/>
+          <w:lang w:val="en-US" w:eastAsia="zh-CN"/>
+        </w:rPr>
+      </w:pPr>
+      <w:r>
+        <w:rPr>
+          <w:rFonts w:hint="eastAsia" w:ascii="Calibri" w:hAnsi="Calibri" w:eastAsia="宋体" w:cs="黑体"/>
+          <w:kern w:val="2"/>
+          <w:sz w:val="21"/>
+          <w:szCs w:val="21"/>
+          <w:lang w:val="en-US" w:eastAsia="zh-CN" w:bidi="ar-SA"/>
+        </w:rPr>
+        <w:pict>
+          <v:shape id="图片框 2" o:spid="_x0000_s1026" type="#_x0000_t75" style="height:24pt;width:414.05pt;rotation:0f;" o:ole="f" fillcolor="#FFFFFF" filled="f" o:preferrelative="t" stroked="f" coordorigin="0,0" coordsize="21600,21600">
+            <v:fill on="f" color2="#FFFFFF" focus="0%"/>
+            <v:imagedata gain="65536f" blacklevel="0f" gamma="0" o:title="ftyp" r:id="rId12"/>
+            <o:lock v:ext="edit" position="f" selection="f" grouping="f" rotation="f" cropping="f" text="f" aspectratio="t"/>
+            <w10:wrap type="none"/>
+            <w10:anchorlock/>
+          </v:shape>
+        </w:pict>
+      </w:r>
+    </w:p>
+    <w:p>
+      <w:pPr>
+        <w:rPr>
+          <w:rFonts w:hint="eastAsia"/>
+          <w:lang w:val="en-US" w:eastAsia="zh-CN"/>
+        </w:rPr>
+      </w:pPr>
+      <w:r>
+        <w:rPr>
+          <w:rFonts w:hint="eastAsia"/>
+          <w:lang w:val="en-US" w:eastAsia="zh-CN"/>
+        </w:rPr>
+        <w:t>前四个字节是box size，值是0x18，也就是十进制的24，说明占用了前24个字节；</w:t>
+      </w:r>
+    </w:p>
+    <w:p>
+      <w:pPr>
+        <w:rPr>
+          <w:rFonts w:hint="eastAsia"/>
+          <w:lang w:val="en-US" w:eastAsia="zh-CN"/>
+        </w:rPr>
+      </w:pPr>
+      <w:r>
+        <w:rPr>
+          <w:rFonts w:hint="eastAsia"/>
+          <w:lang w:val="en-US" w:eastAsia="zh-CN"/>
+        </w:rPr>
+        <w:t>紧跟着的是box type，是ftyp；</w:t>
+      </w:r>
+    </w:p>
+    <w:p>
+      <w:pPr>
+        <w:rPr>
+          <w:rFonts w:hint="eastAsia"/>
+          <w:lang w:val="en-US" w:eastAsia="zh-CN"/>
+        </w:rPr>
+      </w:pPr>
+      <w:r>
+        <w:rPr>
+          <w:rFonts w:hint="eastAsia"/>
+          <w:lang w:val="en-US" w:eastAsia="zh-CN"/>
+        </w:rPr>
+        <w:t>之后是box body，8个字节，分别是major brand和minor brand；</w:t>
+      </w:r>
+    </w:p>
+    <w:p>
+      <w:pPr>
+        <w:rPr>
+          <w:rFonts w:hint="eastAsia"/>
+          <w:lang w:val="en-US" w:eastAsia="zh-CN"/>
+        </w:rPr>
+      </w:pPr>
+      <w:r>
+        <w:rPr>
+          <w:rFonts w:hint="eastAsia"/>
+          <w:lang w:val="en-US" w:eastAsia="zh-CN"/>
+        </w:rPr>
+        <w:t>最后的8个字节是能兼容的格式，mp42和mp41；</w:t>
+      </w:r>
+    </w:p>
+    <w:p>
+      <w:pPr>
+        <w:rPr>
+          <w:rFonts w:hint="eastAsia"/>
+          <w:lang w:val="en-US" w:eastAsia="zh-CN"/>
+        </w:rPr>
+      </w:pPr>
+    </w:p>
+    <w:p>
+      <w:pPr>
+        <w:pStyle w:val="2"/>
+        <w:rPr>
+          <w:rFonts w:hint="eastAsia"/>
+          <w:lang w:val="en-US" w:eastAsia="zh-CN"/>
+        </w:rPr>
+      </w:pPr>
+      <w:r>
+        <w:rPr>
+          <w:rFonts w:hint="eastAsia"/>
+          <w:lang w:val="en-US" w:eastAsia="zh-CN"/>
+        </w:rPr>
+        <w:t>4.moov -- movie box</w:t>
+      </w:r>
+    </w:p>
+    <w:p>
+      <w:pPr>
+        <w:rPr>
+          <w:rFonts w:hint="eastAsia"/>
+          <w:lang w:val="en-US" w:eastAsia="zh-CN"/>
+        </w:rPr>
+      </w:pPr>
+      <w:r>
+        <w:rPr>
+          <w:rFonts w:hint="eastAsia"/>
+          <w:lang w:val="en-US" w:eastAsia="zh-CN"/>
+        </w:rPr>
+        <w:t>moov包含的是文件的metadata信息。</w:t>
+      </w:r>
+    </w:p>
+    <w:p>
+      <w:pPr>
+        <w:rPr>
+          <w:rFonts w:hint="eastAsia"/>
+          <w:lang w:val="en-US" w:eastAsia="zh-CN"/>
+        </w:rPr>
+      </w:pPr>
+      <w:r>
+        <w:rPr>
+          <w:rFonts w:hint="eastAsia"/>
+          <w:lang w:val="en-US" w:eastAsia="zh-CN"/>
+        </w:rPr>
+        <w:t>moov是一个container box，具体内容信息由它的子box来诠释。与ftyp相同，moov只有一个，而且只能包含在文件层。一般情况下，moov会紧随ftyp出现。</w:t>
+      </w:r>
+    </w:p>
+    <w:p>
+      <w:pPr>
+        <w:rPr>
+          <w:rFonts w:hint="eastAsia"/>
+          <w:lang w:val="en-US" w:eastAsia="zh-CN"/>
+        </w:rPr>
+      </w:pPr>
+      <w:r>
+        <w:rPr>
+          <w:rFonts w:hint="eastAsia"/>
+          <w:lang w:val="en-US" w:eastAsia="zh-CN"/>
+        </w:rPr>
+        <w:t>通常情况下：</w:t>
+      </w:r>
+    </w:p>
+    <w:p>
+      <w:pPr>
+        <w:rPr>
+          <w:rFonts w:hint="eastAsia"/>
+          <w:lang w:val="en-US" w:eastAsia="zh-CN"/>
+        </w:rPr>
+      </w:pPr>
+      <w:r>
+        <w:rPr>
+          <w:rFonts w:hint="eastAsia"/>
+          <w:lang w:val="en-US" w:eastAsia="zh-CN"/>
+        </w:rPr>
+        <w:t>moov的boxHeader包含了boxSize和boxType，boxSize是整个moov的size，包含所有的mvhd和trak的size；boxType值为“moov”；</w:t>
+      </w:r>
+    </w:p>
+    <w:p>
+      <w:pPr>
+        <w:rPr>
+          <w:rFonts w:hint="eastAsia"/>
+          <w:lang w:val="en-US" w:eastAsia="zh-CN"/>
+        </w:rPr>
+      </w:pPr>
+      <w:r>
+        <w:rPr>
+          <w:rFonts w:hint="eastAsia"/>
+          <w:lang w:val="en-US" w:eastAsia="zh-CN"/>
+        </w:rPr>
+        <w:t>moov的boxBody会包含一个mvhd和若干个trak：</w:t>
+      </w:r>
+    </w:p>
+    <w:p>
+      <w:pPr>
+        <w:numPr>
+          <w:ilvl w:val="0"/>
+          <w:numId w:val="7"/>
+        </w:numPr>
+        <w:ind w:left="840" w:leftChars="0" w:hanging="420" w:firstLineChars="0"/>
+        <w:rPr>
+          <w:rFonts w:hint="eastAsia"/>
+          <w:lang w:val="en-US" w:eastAsia="zh-CN"/>
+        </w:rPr>
+      </w:pPr>
+      <w:r>
+        <w:rPr>
+          <w:rFonts w:hint="eastAsia"/>
+          <w:lang w:val="en-US" w:eastAsia="zh-CN"/>
+        </w:rPr>
+        <w:t>mvhd作为header部分存在，一般作为moov的第一个子box出现。</w:t>
+      </w:r>
+    </w:p>
+    <w:p>
+      <w:pPr>
+        <w:numPr>
+          <w:ilvl w:val="0"/>
+          <w:numId w:val="7"/>
+        </w:numPr>
+        <w:ind w:left="840" w:leftChars="0" w:hanging="420" w:firstLineChars="0"/>
+        <w:rPr>
+          <w:rFonts w:hint="eastAsia"/>
+          <w:lang w:val="en-US" w:eastAsia="zh-CN"/>
+        </w:rPr>
+      </w:pPr>
+      <w:r>
+        <w:rPr>
+          <w:rFonts w:hint="eastAsia"/>
+          <w:lang w:val="en-US" w:eastAsia="zh-CN"/>
+        </w:rPr>
+        <w:t>trak包含了一个track的相关信息，是一个container box。</w:t>
+      </w:r>
+    </w:p>
+    <w:p>
+      <w:pPr>
+        <w:rPr>
+          <w:rFonts w:hint="eastAsia"/>
+          <w:lang w:val="en-US" w:eastAsia="zh-CN"/>
+        </w:rPr>
+      </w:pPr>
+    </w:p>
+    <w:p>
+      <w:pPr>
+        <w:widowControl w:val="0"/>
+        <w:wordWrap/>
+        <w:adjustRightInd/>
+        <w:snapToGrid/>
+        <w:spacing w:before="0" w:after="0" w:line="240" w:lineRule="auto"/>
+        <w:ind w:left="0" w:leftChars="0" w:right="0" w:firstLine="420" w:firstLineChars="200"/>
+        <w:jc w:val="both"/>
+        <w:textAlignment w:val="auto"/>
+        <w:outlineLvl w:val="9"/>
+        <w:rPr>
+          <w:rFonts w:hint="eastAsia"/>
+          <w:lang w:val="en-US" w:eastAsia="zh-CN"/>
+        </w:rPr>
+      </w:pPr>
+      <w:r>
+        <w:rPr>
+          <w:rFonts w:hint="eastAsia" w:ascii="Calibri" w:hAnsi="Calibri" w:eastAsia="宋体" w:cs="黑体"/>
+          <w:kern w:val="2"/>
+          <w:sz w:val="21"/>
+          <w:szCs w:val="21"/>
+          <w:lang w:val="en-US" w:eastAsia="zh-CN" w:bidi="ar-SA"/>
+        </w:rPr>
+        <w:pict>
+          <v:shape id="图片框 4" o:spid="_x0000_s1027" type="#_x0000_t75" style="height:167.1pt;width:415.15pt;rotation:0f;" o:ole="f" fillcolor="#FFFFFF" filled="f" o:preferrelative="t" stroked="f" coordorigin="0,0" coordsize="21600,21600">
+            <v:fill on="f" color2="#FFFFFF" focus="0%"/>
+            <v:imagedata gain="65536f" blacklevel="0f" gamma="0" o:title="moov" r:id="rId13"/>
+            <o:lock v:ext="edit" position="f" selection="f" grouping="f" rotation="f" cropping="f" text="f" aspectratio="t"/>
+            <w10:wrap type="none"/>
+            <w10:anchorlock/>
+          </v:shape>
+        </w:pict>
+      </w:r>
+    </w:p>
+    <w:p>
+      <w:pPr>
+        <w:rPr>
+          <w:rFonts w:hint="eastAsia"/>
+          <w:lang w:val="en-US" w:eastAsia="zh-CN"/>
+        </w:rPr>
+      </w:pPr>
+      <w:r>
+        <w:rPr>
+          <w:rFonts w:hint="eastAsia"/>
+          <w:lang w:val="en-US" w:eastAsia="zh-CN"/>
+        </w:rPr>
+        <w:t>如上图，红色区域是moov的boxHeader，包含了boxSize和boxType；绿色部分是mvhd，也是一个box；后面的内容是若干个track；</w:t>
+      </w:r>
+    </w:p>
+    <w:p>
+      <w:pPr>
+        <w:rPr>
+          <w:rFonts w:hint="eastAsia"/>
+          <w:lang w:val="en-US" w:eastAsia="zh-CN"/>
+        </w:rPr>
+      </w:pPr>
+    </w:p>
+    <w:p>
+      <w:pPr>
+        <w:pStyle w:val="5"/>
+        <w:rPr>
+          <w:rFonts w:hint="eastAsia"/>
+          <w:lang w:val="en-US" w:eastAsia="zh-CN"/>
+        </w:rPr>
+      </w:pPr>
+      <w:r>
+        <w:rPr>
+          <w:rFonts w:hint="eastAsia"/>
+          <w:lang w:val="en-US" w:eastAsia="zh-CN"/>
+        </w:rPr>
+        <w:t>4.1.mvhd -- movie header box</w:t>
+      </w:r>
+    </w:p>
+    <w:p>
+      <w:pPr>
+        <w:rPr>
+          <w:rFonts w:hint="eastAsia"/>
+          <w:lang w:val="en-US" w:eastAsia="zh-CN"/>
+        </w:rPr>
+      </w:pPr>
+      <w:r>
+        <w:rPr>
+          <w:rFonts w:hint="eastAsia"/>
+          <w:lang w:val="en-US" w:eastAsia="zh-CN"/>
+        </w:rPr>
+        <w:t>mvhd的结构如下表所示：</w:t>
+      </w:r>
+    </w:p>
+    <w:tbl>
+      <w:tblPr>
+        <w:tblW w:w="8522" w:type="dxa"/>
+        <w:tblBorders>
+          <w:top w:val="single" w:color="auto" w:sz="4" w:space="0"/>
+          <w:left w:val="single" w:color="auto" w:sz="4" w:space="0"/>
+          <w:bottom w:val="single" w:color="auto" w:sz="4" w:space="0"/>
+          <w:right w:val="single" w:color="auto" w:sz="4" w:space="0"/>
+          <w:insideH w:val="single" w:color="auto" w:sz="4" w:space="0"/>
+          <w:insideV w:val="single" w:color="auto" w:sz="4" w:space="0"/>
+        </w:tblBorders>
+        <w:tblLayout w:type="fixed"/>
+        <w:tblCellMar>
+          <w:left w:w="108" w:type="dxa"/>
+          <w:right w:w="108" w:type="dxa"/>
+        </w:tblCellMar>
+      </w:tblPr>
+      <w:tblGrid>
+        <w:gridCol w:w="1336"/>
+        <w:gridCol w:w="913"/>
+        <w:gridCol w:w="6273"/>
+      </w:tblGrid>
+      <w:tr>
+        <w:tc>
+          <w:tcPr>
+            <w:tcW w:w="1336" w:type="dxa"/>
+            <w:vAlign w:val="top"/>
+          </w:tcPr>
+          <w:p>
+            <w:pPr>
+              <w:ind w:left="0" w:leftChars="0" w:firstLine="0" w:firstLineChars="0"/>
+              <w:jc w:val="center"/>
+              <w:rPr>
+                <w:rFonts w:hint="eastAsia"/>
+                <w:b/>
+                <w:bCs/>
+                <w:lang w:val="en-US" w:eastAsia="zh-CN"/>
+              </w:rPr>
+            </w:pPr>
+            <w:r>
+              <w:rPr>
+                <w:rFonts w:hint="eastAsia"/>
+                <w:b/>
+                <w:bCs/>
+                <w:lang w:val="en-US" w:eastAsia="zh-CN"/>
+              </w:rPr>
+              <w:t>字段</w:t>
+            </w:r>
+          </w:p>
+        </w:tc>
+        <w:tc>
+          <w:tcPr>
+            <w:tcW w:w="913" w:type="dxa"/>
+            <w:vAlign w:val="top"/>
+          </w:tcPr>
+          <w:p>
+            <w:pPr>
+              <w:ind w:left="0" w:leftChars="0" w:firstLine="0" w:firstLineChars="0"/>
+              <w:jc w:val="center"/>
+              <w:rPr>
+                <w:rFonts w:hint="eastAsia"/>
+                <w:b/>
+                <w:bCs/>
+                <w:lang w:val="en-US" w:eastAsia="zh-CN"/>
+              </w:rPr>
+            </w:pPr>
+            <w:r>
+              <w:rPr>
+                <w:rFonts w:hint="eastAsia"/>
+                <w:b/>
+                <w:bCs/>
+                <w:lang w:val="en-US" w:eastAsia="zh-CN"/>
+              </w:rPr>
+              <w:t>字节数</w:t>
+            </w:r>
+          </w:p>
+        </w:tc>
+        <w:tc>
+          <w:tcPr>
+            <w:tcW w:w="6273" w:type="dxa"/>
+            <w:vAlign w:val="top"/>
+          </w:tcPr>
+          <w:p>
+            <w:pPr>
+              <w:ind w:left="0" w:leftChars="0" w:firstLine="0" w:firstLineChars="0"/>
+              <w:jc w:val="center"/>
+              <w:rPr>
+                <w:rFonts w:hint="eastAsia"/>
+                <w:b/>
+                <w:bCs/>
+                <w:lang w:val="en-US" w:eastAsia="zh-CN"/>
+              </w:rPr>
+            </w:pPr>
+            <w:r>
+              <w:rPr>
+                <w:rFonts w:hint="eastAsia"/>
+                <w:b/>
+                <w:bCs/>
+                <w:lang w:val="en-US" w:eastAsia="zh-CN"/>
+              </w:rPr>
+              <w:t>含义</w:t>
+            </w:r>
+          </w:p>
+        </w:tc>
+      </w:tr>
+      <w:tr>
+        <w:tc>
+          <w:tcPr>
+            <w:tcW w:w="1336" w:type="dxa"/>
+            <w:vAlign w:val="top"/>
+          </w:tcPr>
+          <w:p>
+            <w:pPr>
+              <w:ind w:left="0" w:leftChars="0" w:firstLine="0" w:firstLineChars="0"/>
+              <w:rPr>
+                <w:rFonts w:hint="eastAsia"/>
+                <w:lang w:val="en-US" w:eastAsia="zh-CN"/>
+              </w:rPr>
+            </w:pPr>
+            <w:r>
+              <w:rPr>
+                <w:rFonts w:hint="eastAsia"/>
+                <w:lang w:val="en-US" w:eastAsia="zh-CN"/>
+              </w:rPr>
+              <w:t>box size</w:t>
+            </w:r>
+          </w:p>
+        </w:tc>
+        <w:tc>
+          <w:tcPr>
+            <w:tcW w:w="913" w:type="dxa"/>
+            <w:vAlign w:val="top"/>
+          </w:tcPr>
+          <w:p>
+            <w:pPr>
+              <w:rPr>
+                <w:rFonts w:hint="eastAsia"/>
+                <w:lang w:val="en-US" w:eastAsia="zh-CN"/>
+              </w:rPr>
+            </w:pPr>
+            <w:r>
+              <w:rPr>
+                <w:rFonts w:hint="eastAsia"/>
+                <w:lang w:val="en-US" w:eastAsia="zh-CN"/>
+              </w:rPr>
+              <w:t>4</w:t>
+            </w:r>
+          </w:p>
+        </w:tc>
+        <w:tc>
+          <w:tcPr>
+            <w:tcW w:w="6273" w:type="dxa"/>
+            <w:vAlign w:val="top"/>
+          </w:tcPr>
+          <w:p>
+            <w:pPr>
+              <w:ind w:left="0" w:leftChars="0" w:firstLine="0" w:firstLineChars="0"/>
+              <w:rPr>
+                <w:rFonts w:hint="eastAsia"/>
+                <w:lang w:val="en-US" w:eastAsia="zh-CN"/>
+              </w:rPr>
+            </w:pPr>
+            <w:r>
+              <w:rPr>
+                <w:rFonts w:hint="eastAsia"/>
+                <w:lang w:val="en-US" w:eastAsia="zh-CN"/>
+              </w:rPr>
+              <w:t>size。只是这个movie header的大小，不包含后续trak的size</w:t>
+            </w:r>
+          </w:p>
+        </w:tc>
+      </w:tr>
+      <w:tr>
+        <w:tc>
+          <w:tcPr>
+            <w:tcW w:w="1336" w:type="dxa"/>
+            <w:vAlign w:val="top"/>
+          </w:tcPr>
+          <w:p>
+            <w:pPr>
+              <w:ind w:left="0" w:leftChars="0" w:firstLine="0" w:firstLineChars="0"/>
+              <w:rPr>
+                <w:rFonts w:hint="eastAsia"/>
+                <w:lang w:val="en-US" w:eastAsia="zh-CN"/>
+              </w:rPr>
+            </w:pPr>
+            <w:r>
+              <w:rPr>
+                <w:rFonts w:hint="eastAsia"/>
+                <w:lang w:val="en-US" w:eastAsia="zh-CN"/>
+              </w:rPr>
+              <w:t>box type</w:t>
+            </w:r>
+          </w:p>
+        </w:tc>
+        <w:tc>
+          <w:tcPr>
+            <w:tcW w:w="913" w:type="dxa"/>
+            <w:vAlign w:val="top"/>
+          </w:tcPr>
+          <w:p>
+            <w:pPr>
+              <w:rPr>
+                <w:rFonts w:hint="eastAsia"/>
+                <w:lang w:val="en-US" w:eastAsia="zh-CN"/>
+              </w:rPr>
+            </w:pPr>
+            <w:r>
+              <w:rPr>
+                <w:rFonts w:hint="eastAsia"/>
+                <w:lang w:val="en-US" w:eastAsia="zh-CN"/>
+              </w:rPr>
+              <w:t>4</w:t>
+            </w:r>
+          </w:p>
+        </w:tc>
+        <w:tc>
+          <w:tcPr>
+            <w:tcW w:w="6273" w:type="dxa"/>
+            <w:vAlign w:val="top"/>
+          </w:tcPr>
+          <w:p>
+            <w:pPr>
+              <w:ind w:left="0" w:leftChars="0" w:firstLine="0" w:firstLineChars="0"/>
+              <w:rPr>
+                <w:rFonts w:hint="eastAsia"/>
+                <w:lang w:val="en-US" w:eastAsia="zh-CN"/>
+              </w:rPr>
+            </w:pPr>
+            <w:r>
+              <w:rPr>
+                <w:rFonts w:hint="eastAsia"/>
+                <w:lang w:val="en-US" w:eastAsia="zh-CN"/>
+              </w:rPr>
+              <w:t>box类型，“mvhd”</w:t>
+            </w:r>
+          </w:p>
+        </w:tc>
+      </w:tr>
+      <w:tr>
+        <w:tc>
+          <w:tcPr>
+            <w:tcW w:w="1336" w:type="dxa"/>
+            <w:vAlign w:val="top"/>
+          </w:tcPr>
+          <w:p>
+            <w:pPr>
+              <w:ind w:left="0" w:leftChars="0" w:firstLine="0" w:firstLineChars="0"/>
+              <w:rPr>
+                <w:rFonts w:hint="eastAsia"/>
+                <w:lang w:val="en-US" w:eastAsia="zh-CN"/>
+              </w:rPr>
+            </w:pPr>
+            <w:r>
+              <w:rPr>
+                <w:rFonts w:hint="eastAsia"/>
+                <w:lang w:val="en-US" w:eastAsia="zh-CN"/>
+              </w:rPr>
+              <w:t>version</w:t>
+            </w:r>
+          </w:p>
+        </w:tc>
+        <w:tc>
+          <w:tcPr>
+            <w:tcW w:w="913" w:type="dxa"/>
+            <w:vAlign w:val="top"/>
+          </w:tcPr>
+          <w:p>
+            <w:pPr>
+              <w:rPr>
+                <w:rFonts w:hint="eastAsia"/>
+                <w:lang w:val="en-US" w:eastAsia="zh-CN"/>
+              </w:rPr>
+            </w:pPr>
+            <w:r>
+              <w:rPr>
+                <w:rFonts w:hint="eastAsia"/>
+                <w:lang w:val="en-US" w:eastAsia="zh-CN"/>
+              </w:rPr>
+              <w:t>1</w:t>
+            </w:r>
+          </w:p>
+        </w:tc>
+        <w:tc>
+          <w:tcPr>
+            <w:tcW w:w="6273" w:type="dxa"/>
+            <w:vAlign w:val="top"/>
+          </w:tcPr>
+          <w:p>
+            <w:pPr>
+              <w:ind w:left="0" w:leftChars="0" w:firstLine="0" w:firstLineChars="0"/>
+              <w:rPr>
+                <w:rFonts w:hint="eastAsia"/>
+                <w:lang w:val="en-US" w:eastAsia="zh-CN"/>
+              </w:rPr>
+            </w:pPr>
+            <w:r>
+              <w:rPr>
+                <w:rFonts w:hint="eastAsia"/>
+                <w:lang w:val="en-US" w:eastAsia="zh-CN"/>
+              </w:rPr>
+              <w:t>box版本，0或者1，以下各个字段所占的字节数都是按照version==0来说的，因为version一般都是0.</w:t>
+            </w:r>
+          </w:p>
+        </w:tc>
+      </w:tr>
+      <w:tr>
+        <w:tc>
+          <w:tcPr>
+            <w:tcW w:w="1336" w:type="dxa"/>
+            <w:vAlign w:val="top"/>
+          </w:tcPr>
+          <w:p>
+            <w:pPr>
+              <w:ind w:left="0" w:leftChars="0" w:firstLine="0" w:firstLineChars="0"/>
+              <w:rPr>
+                <w:rFonts w:hint="eastAsia"/>
+                <w:lang w:val="en-US" w:eastAsia="zh-CN"/>
+              </w:rPr>
+            </w:pPr>
+            <w:r>
+              <w:rPr>
+                <w:rFonts w:hint="eastAsia"/>
+                <w:lang w:val="en-US" w:eastAsia="zh-CN"/>
+              </w:rPr>
+              <w:t>flags</w:t>
+            </w:r>
+          </w:p>
+        </w:tc>
+        <w:tc>
+          <w:tcPr>
+            <w:tcW w:w="913" w:type="dxa"/>
+            <w:vAlign w:val="top"/>
+          </w:tcPr>
+          <w:p>
+            <w:pPr>
+              <w:rPr>
+                <w:rFonts w:hint="eastAsia"/>
+                <w:lang w:val="en-US" w:eastAsia="zh-CN"/>
+              </w:rPr>
+            </w:pPr>
+            <w:r>
+              <w:rPr>
+                <w:rFonts w:hint="eastAsia"/>
+                <w:lang w:val="en-US" w:eastAsia="zh-CN"/>
+              </w:rPr>
+              <w:t>3</w:t>
+            </w:r>
+          </w:p>
+        </w:tc>
+        <w:tc>
+          <w:tcPr>
+            <w:tcW w:w="6273" w:type="dxa"/>
+            <w:vAlign w:val="top"/>
+          </w:tcPr>
+          <w:p>
+            <w:pPr>
+              <w:ind w:left="0" w:leftChars="0" w:firstLine="0" w:firstLineChars="0"/>
+              <w:rPr>
+                <w:rFonts w:hint="eastAsia"/>
+                <w:lang w:val="en-US" w:eastAsia="zh-CN"/>
+              </w:rPr>
+            </w:pPr>
+          </w:p>
+        </w:tc>
+      </w:tr>
+      <w:tr>
+        <w:tc>
+          <w:tcPr>
+            <w:tcW w:w="1336" w:type="dxa"/>
+            <w:vAlign w:val="top"/>
+          </w:tcPr>
+          <w:p>
+            <w:pPr>
+              <w:ind w:left="0" w:leftChars="0" w:firstLine="0" w:firstLineChars="0"/>
+              <w:rPr>
+                <w:rFonts w:hint="eastAsia"/>
+                <w:lang w:val="en-US" w:eastAsia="zh-CN"/>
+              </w:rPr>
+            </w:pPr>
+            <w:r>
+              <w:rPr>
+                <w:rFonts w:hint="eastAsia"/>
+                <w:lang w:val="en-US" w:eastAsia="zh-CN"/>
+              </w:rPr>
+              <w:t>creation time</w:t>
+            </w:r>
+          </w:p>
+        </w:tc>
+        <w:tc>
+          <w:tcPr>
+            <w:tcW w:w="913" w:type="dxa"/>
+            <w:vAlign w:val="top"/>
+          </w:tcPr>
+          <w:p>
+            <w:pPr>
+              <w:rPr>
+                <w:rFonts w:hint="eastAsia"/>
+                <w:lang w:val="en-US" w:eastAsia="zh-CN"/>
+              </w:rPr>
+            </w:pPr>
+            <w:r>
+              <w:rPr>
+                <w:rFonts w:hint="eastAsia"/>
+                <w:lang w:val="en-US" w:eastAsia="zh-CN"/>
+              </w:rPr>
+              <w:t>4</w:t>
+            </w:r>
+          </w:p>
+        </w:tc>
+        <w:tc>
+          <w:tcPr>
+            <w:tcW w:w="6273" w:type="dxa"/>
+            <w:vAlign w:val="top"/>
+          </w:tcPr>
+          <w:p>
+            <w:pPr>
+              <w:ind w:left="0" w:leftChars="0" w:firstLine="0" w:firstLineChars="0"/>
+              <w:rPr>
+                <w:rFonts w:hint="eastAsia"/>
+                <w:lang w:val="en-US" w:eastAsia="zh-CN"/>
+              </w:rPr>
+            </w:pPr>
+            <w:r>
+              <w:rPr>
+                <w:rFonts w:hint="eastAsia"/>
+                <w:lang w:val="en-US" w:eastAsia="zh-CN"/>
+              </w:rPr>
+              <w:t>创建时间。相对于UTC时间19040101零点的秒数。</w:t>
+            </w:r>
+          </w:p>
+        </w:tc>
+      </w:tr>
+      <w:tr>
+        <w:tc>
+          <w:tcPr>
+            <w:tcW w:w="1336" w:type="dxa"/>
+            <w:vAlign w:val="top"/>
+          </w:tcPr>
+          <w:p>
+            <w:pPr>
+              <w:ind w:left="0" w:leftChars="0" w:firstLine="0" w:firstLineChars="0"/>
+              <w:rPr>
+                <w:rFonts w:hint="eastAsia"/>
+                <w:lang w:val="en-US" w:eastAsia="zh-CN"/>
+              </w:rPr>
+            </w:pPr>
+            <w:r>
+              <w:rPr>
+                <w:rFonts w:hint="eastAsia"/>
+                <w:lang w:val="en-US" w:eastAsia="zh-CN"/>
+              </w:rPr>
+              <w:t>modification time</w:t>
+            </w:r>
+          </w:p>
+        </w:tc>
+        <w:tc>
+          <w:tcPr>
+            <w:tcW w:w="913" w:type="dxa"/>
+            <w:vAlign w:val="top"/>
+          </w:tcPr>
+          <w:p>
+            <w:pPr>
+              <w:rPr>
+                <w:rFonts w:hint="eastAsia"/>
+                <w:lang w:val="en-US" w:eastAsia="zh-CN"/>
+              </w:rPr>
+            </w:pPr>
+            <w:r>
+              <w:rPr>
+                <w:rFonts w:hint="eastAsia"/>
+                <w:lang w:val="en-US" w:eastAsia="zh-CN"/>
+              </w:rPr>
+              <w:t>4</w:t>
+            </w:r>
+          </w:p>
+        </w:tc>
+        <w:tc>
+          <w:tcPr>
+            <w:tcW w:w="6273" w:type="dxa"/>
+            <w:vAlign w:val="top"/>
+          </w:tcPr>
+          <w:p>
+            <w:pPr>
+              <w:ind w:left="0" w:leftChars="0" w:firstLine="0" w:firstLineChars="0"/>
+              <w:rPr>
+                <w:rFonts w:hint="eastAsia"/>
+                <w:lang w:val="en-US" w:eastAsia="zh-CN"/>
+              </w:rPr>
+            </w:pPr>
+            <w:r>
+              <w:rPr>
+                <w:rFonts w:hint="eastAsia"/>
+                <w:lang w:val="en-US" w:eastAsia="zh-CN"/>
+              </w:rPr>
+              <w:t>修改时间。</w:t>
+            </w:r>
+          </w:p>
+        </w:tc>
+      </w:tr>
+      <w:tr>
+        <w:tc>
+          <w:tcPr>
+            <w:tcW w:w="1336" w:type="dxa"/>
+            <w:vAlign w:val="top"/>
+          </w:tcPr>
+          <w:p>
+            <w:pPr>
+              <w:ind w:left="0" w:leftChars="0" w:firstLine="0" w:firstLineChars="0"/>
+              <w:rPr>
+                <w:rFonts w:hint="eastAsia"/>
+                <w:lang w:val="en-US" w:eastAsia="zh-CN"/>
+              </w:rPr>
+            </w:pPr>
+            <w:r>
+              <w:rPr>
+                <w:rFonts w:hint="eastAsia"/>
+                <w:lang w:val="en-US" w:eastAsia="zh-CN"/>
+              </w:rPr>
+              <w:t>time scale</w:t>
+            </w:r>
+          </w:p>
+        </w:tc>
+        <w:tc>
+          <w:tcPr>
+            <w:tcW w:w="913" w:type="dxa"/>
+            <w:vAlign w:val="top"/>
+          </w:tcPr>
+          <w:p>
+            <w:pPr>
+              <w:rPr>
+                <w:rFonts w:hint="eastAsia"/>
+                <w:lang w:val="en-US" w:eastAsia="zh-CN"/>
+              </w:rPr>
+            </w:pPr>
+            <w:r>
+              <w:rPr>
+                <w:rFonts w:hint="eastAsia"/>
+                <w:lang w:val="en-US" w:eastAsia="zh-CN"/>
+              </w:rPr>
+              <w:t>4</w:t>
+            </w:r>
+          </w:p>
+        </w:tc>
+        <w:tc>
+          <w:tcPr>
+            <w:tcW w:w="6273" w:type="dxa"/>
+            <w:vAlign w:val="top"/>
+          </w:tcPr>
+          <w:p>
+            <w:pPr>
+              <w:ind w:left="0" w:leftChars="0" w:firstLine="0" w:firstLineChars="0"/>
+              <w:rPr>
+                <w:rFonts w:hint="eastAsia"/>
+                <w:lang w:val="en-US" w:eastAsia="zh-CN"/>
+              </w:rPr>
+            </w:pPr>
+            <w:r>
+              <w:rPr>
+                <w:rFonts w:hint="eastAsia"/>
+                <w:lang w:val="en-US" w:eastAsia="zh-CN"/>
+              </w:rPr>
+              <w:t>文件媒体在1秒内的刻度值。可以理解为1秒长度的时间单元数</w:t>
+            </w:r>
+          </w:p>
+        </w:tc>
+      </w:tr>
+      <w:tr>
+        <w:tc>
+          <w:tcPr>
+            <w:tcW w:w="1336" w:type="dxa"/>
+            <w:vAlign w:val="top"/>
+          </w:tcPr>
+          <w:p>
+            <w:pPr>
+              <w:ind w:left="0" w:leftChars="0" w:firstLine="0" w:firstLineChars="0"/>
+              <w:rPr>
+                <w:rFonts w:hint="eastAsia"/>
+                <w:lang w:val="en-US" w:eastAsia="zh-CN"/>
+              </w:rPr>
+            </w:pPr>
+            <w:r>
+              <w:rPr>
+                <w:rFonts w:hint="eastAsia"/>
+                <w:lang w:val="en-US" w:eastAsia="zh-CN"/>
+              </w:rPr>
+              <w:t>duration</w:t>
+            </w:r>
+          </w:p>
+        </w:tc>
+        <w:tc>
+          <w:tcPr>
+            <w:tcW w:w="913" w:type="dxa"/>
+            <w:vAlign w:val="top"/>
+          </w:tcPr>
+          <w:p>
+            <w:pPr>
+              <w:rPr>
+                <w:rFonts w:hint="eastAsia"/>
+                <w:lang w:val="en-US" w:eastAsia="zh-CN"/>
+              </w:rPr>
+            </w:pPr>
+            <w:r>
+              <w:rPr>
+                <w:rFonts w:hint="eastAsia"/>
+                <w:lang w:val="en-US" w:eastAsia="zh-CN"/>
+              </w:rPr>
+              <w:t>4</w:t>
+            </w:r>
+          </w:p>
+        </w:tc>
+        <w:tc>
+          <w:tcPr>
+            <w:tcW w:w="6273" w:type="dxa"/>
+            <w:vAlign w:val="top"/>
+          </w:tcPr>
+          <w:p>
+            <w:pPr>
+              <w:ind w:left="0" w:leftChars="0" w:firstLine="0" w:firstLineChars="0"/>
+              <w:rPr>
+                <w:rFonts w:hint="eastAsia"/>
+                <w:lang w:val="en-US" w:eastAsia="zh-CN"/>
+              </w:rPr>
+            </w:pPr>
+            <w:r>
+              <w:rPr>
+                <w:rFonts w:hint="eastAsia"/>
+                <w:lang w:val="en-US" w:eastAsia="zh-CN"/>
+              </w:rPr>
+              <w:t>这个track的时间长度。</w:t>
+            </w:r>
+          </w:p>
+          <w:p>
+            <w:pPr>
+              <w:ind w:left="0" w:leftChars="0" w:firstLine="0" w:firstLineChars="0"/>
+              <w:rPr>
+                <w:rFonts w:hint="eastAsia"/>
+                <w:lang w:val="en-US" w:eastAsia="zh-CN"/>
+              </w:rPr>
+            </w:pPr>
+            <w:r>
+              <w:rPr>
+                <w:rFonts w:hint="eastAsia"/>
+                <w:lang w:val="en-US" w:eastAsia="zh-CN"/>
+              </w:rPr>
+              <w:t>使用duration和time scale可以计算这个track的时长，例如：</w:t>
+            </w:r>
+          </w:p>
+          <w:p>
+            <w:pPr>
+              <w:ind w:left="0" w:leftChars="0" w:firstLine="0" w:firstLineChars="0"/>
+              <w:rPr>
+                <w:rFonts w:hint="eastAsia"/>
+                <w:lang w:val="en-US" w:eastAsia="zh-CN"/>
+              </w:rPr>
+            </w:pPr>
+            <w:r>
+              <w:rPr>
+                <w:rFonts w:hint="eastAsia"/>
+                <w:lang w:val="en-US" w:eastAsia="zh-CN"/>
+              </w:rPr>
+              <w:t>audio track的time scale=8000，duration=560128，那么时长=duration / time scale = 70.016；</w:t>
+            </w:r>
+          </w:p>
+          <w:p>
+            <w:pPr>
+              <w:ind w:left="0" w:leftChars="0" w:firstLine="0" w:firstLineChars="0"/>
+              <w:rPr>
+                <w:rFonts w:hint="eastAsia"/>
+                <w:lang w:val="en-US" w:eastAsia="zh-CN"/>
+              </w:rPr>
+            </w:pPr>
+            <w:r>
+              <w:rPr>
+                <w:rFonts w:hint="eastAsia"/>
+                <w:lang w:val="en-US" w:eastAsia="zh-CN"/>
+              </w:rPr>
+              <w:t>video track的time scale=600， duration=42000，那么时长=duration / time scale = 70；</w:t>
+            </w:r>
+          </w:p>
+        </w:tc>
+      </w:tr>
+      <w:tr>
+        <w:tc>
+          <w:tcPr>
+            <w:tcW w:w="1336" w:type="dxa"/>
+            <w:vAlign w:val="top"/>
+          </w:tcPr>
+          <w:p>
+            <w:pPr>
+              <w:ind w:left="0" w:leftChars="0" w:firstLine="0" w:firstLineChars="0"/>
+              <w:rPr>
+                <w:rFonts w:hint="eastAsia"/>
+                <w:lang w:val="en-US" w:eastAsia="zh-CN"/>
+              </w:rPr>
+            </w:pPr>
+            <w:r>
+              <w:rPr>
+                <w:rFonts w:hint="eastAsia"/>
+                <w:lang w:val="en-US" w:eastAsia="zh-CN"/>
+              </w:rPr>
+              <w:t>rate</w:t>
+            </w:r>
+          </w:p>
+        </w:tc>
+        <w:tc>
+          <w:tcPr>
+            <w:tcW w:w="913" w:type="dxa"/>
+            <w:vAlign w:val="top"/>
+          </w:tcPr>
+          <w:p>
+            <w:pPr>
+              <w:rPr>
+                <w:rFonts w:hint="eastAsia"/>
+                <w:lang w:val="en-US" w:eastAsia="zh-CN"/>
+              </w:rPr>
+            </w:pPr>
+            <w:r>
+              <w:rPr>
+                <w:rFonts w:hint="eastAsia"/>
+                <w:lang w:val="en-US" w:eastAsia="zh-CN"/>
+              </w:rPr>
+              <w:t>4</w:t>
+            </w:r>
+          </w:p>
+        </w:tc>
+        <w:tc>
+          <w:tcPr>
+            <w:tcW w:w="6273" w:type="dxa"/>
+            <w:vAlign w:val="top"/>
+          </w:tcPr>
+          <w:p>
+            <w:pPr>
+              <w:ind w:left="0" w:leftChars="0" w:firstLine="0" w:firstLineChars="0"/>
+              <w:rPr>
+                <w:rFonts w:hint="eastAsia"/>
+                <w:lang w:val="en-US" w:eastAsia="zh-CN"/>
+              </w:rPr>
+            </w:pPr>
+            <w:r>
+              <w:rPr>
+                <w:rFonts w:hint="eastAsia"/>
+                <w:lang w:val="en-US" w:eastAsia="zh-CN"/>
+              </w:rPr>
+              <w:t>推荐的播放速度，高16位和低16位分别是浮点数的整数部分和小数部分，也就是[16.16]格式，该值为1.0表示正常向前播放；</w:t>
+            </w:r>
+          </w:p>
+        </w:tc>
+      </w:tr>
+      <w:tr>
+        <w:tc>
+          <w:tcPr>
+            <w:tcW w:w="1336" w:type="dxa"/>
+            <w:vAlign w:val="top"/>
+          </w:tcPr>
+          <w:p>
+            <w:pPr>
+              <w:ind w:left="0" w:leftChars="0" w:firstLine="0" w:firstLineChars="0"/>
+              <w:rPr>
+                <w:rFonts w:hint="eastAsia"/>
+                <w:lang w:val="en-US" w:eastAsia="zh-CN"/>
+              </w:rPr>
+            </w:pPr>
+            <w:r>
+              <w:rPr>
+                <w:rFonts w:hint="eastAsia"/>
+                <w:lang w:val="en-US" w:eastAsia="zh-CN"/>
+              </w:rPr>
+              <w:t>volume</w:t>
+            </w:r>
+          </w:p>
+        </w:tc>
+        <w:tc>
+          <w:tcPr>
+            <w:tcW w:w="913" w:type="dxa"/>
+            <w:vAlign w:val="top"/>
+          </w:tcPr>
+          <w:p>
+            <w:pPr>
+              <w:rPr>
+                <w:rFonts w:hint="eastAsia"/>
+                <w:lang w:val="en-US" w:eastAsia="zh-CN"/>
+              </w:rPr>
+            </w:pPr>
+            <w:r>
+              <w:rPr>
+                <w:rFonts w:hint="eastAsia"/>
+                <w:lang w:val="en-US" w:eastAsia="zh-CN"/>
+              </w:rPr>
+              <w:t>2</w:t>
+            </w:r>
+          </w:p>
+        </w:tc>
+        <w:tc>
+          <w:tcPr>
+            <w:tcW w:w="6273" w:type="dxa"/>
+            <w:vAlign w:val="top"/>
+          </w:tcPr>
+          <w:p>
+            <w:pPr>
+              <w:ind w:left="0" w:leftChars="0" w:firstLine="0" w:firstLineChars="0"/>
+              <w:rPr>
+                <w:rFonts w:hint="eastAsia"/>
+                <w:lang w:val="en-US" w:eastAsia="zh-CN"/>
+              </w:rPr>
+            </w:pPr>
+            <w:r>
+              <w:rPr>
+                <w:rFonts w:hint="eastAsia"/>
+                <w:lang w:val="en-US" w:eastAsia="zh-CN"/>
+              </w:rPr>
+              <w:t>与rate类似，是[8.8]的格式，1.0表示使用最大音量</w:t>
+            </w:r>
+          </w:p>
+        </w:tc>
+      </w:tr>
+      <w:tr>
+        <w:tc>
+          <w:tcPr>
+            <w:tcW w:w="1336" w:type="dxa"/>
+            <w:vAlign w:val="top"/>
+          </w:tcPr>
+          <w:p>
+            <w:pPr>
+              <w:ind w:left="0" w:leftChars="0" w:firstLine="0" w:firstLineChars="0"/>
+              <w:rPr>
+                <w:rFonts w:hint="eastAsia"/>
+                <w:lang w:val="en-US" w:eastAsia="zh-CN"/>
+              </w:rPr>
+            </w:pPr>
+            <w:r>
+              <w:rPr>
+                <w:rFonts w:hint="eastAsia"/>
+                <w:lang w:val="en-US" w:eastAsia="zh-CN"/>
+              </w:rPr>
+              <w:t>reserved</w:t>
+            </w:r>
+          </w:p>
+        </w:tc>
+        <w:tc>
+          <w:tcPr>
+            <w:tcW w:w="913" w:type="dxa"/>
+            <w:vAlign w:val="top"/>
+          </w:tcPr>
+          <w:p>
+            <w:pPr>
+              <w:rPr>
+                <w:rFonts w:hint="eastAsia"/>
+                <w:lang w:val="en-US" w:eastAsia="zh-CN"/>
+              </w:rPr>
+            </w:pPr>
+            <w:r>
+              <w:rPr>
+                <w:rFonts w:hint="eastAsia"/>
+                <w:lang w:val="en-US" w:eastAsia="zh-CN"/>
+              </w:rPr>
+              <w:t>10</w:t>
+            </w:r>
+          </w:p>
+        </w:tc>
+        <w:tc>
+          <w:tcPr>
+            <w:tcW w:w="6273" w:type="dxa"/>
+            <w:vAlign w:val="top"/>
+          </w:tcPr>
+          <w:p>
+            <w:pPr>
+              <w:ind w:left="0" w:leftChars="0" w:firstLine="0" w:firstLineChars="0"/>
+              <w:rPr>
+                <w:rFonts w:hint="eastAsia"/>
+                <w:lang w:val="en-US" w:eastAsia="zh-CN"/>
+              </w:rPr>
+            </w:pPr>
+            <w:r>
+              <w:rPr>
+                <w:rFonts w:hint="eastAsia"/>
+                <w:lang w:val="en-US" w:eastAsia="zh-CN"/>
+              </w:rPr>
+              <w:t>保留位</w:t>
+            </w:r>
+          </w:p>
+        </w:tc>
+      </w:tr>
+      <w:tr>
+        <w:tc>
+          <w:tcPr>
+            <w:tcW w:w="1336" w:type="dxa"/>
+            <w:vAlign w:val="top"/>
+          </w:tcPr>
+          <w:p>
+            <w:pPr>
+              <w:ind w:left="0" w:leftChars="0" w:firstLine="0" w:firstLineChars="0"/>
+              <w:rPr>
+                <w:rFonts w:hint="eastAsia"/>
+                <w:lang w:val="en-US" w:eastAsia="zh-CN"/>
+              </w:rPr>
+            </w:pPr>
+            <w:r>
+              <w:rPr>
+                <w:rFonts w:hint="eastAsia"/>
+                <w:lang w:val="en-US" w:eastAsia="zh-CN"/>
+              </w:rPr>
+              <w:t>matrix</w:t>
+            </w:r>
+          </w:p>
+        </w:tc>
+        <w:tc>
+          <w:tcPr>
+            <w:tcW w:w="913" w:type="dxa"/>
+            <w:vAlign w:val="top"/>
+          </w:tcPr>
+          <w:p>
+            <w:pPr>
+              <w:rPr>
+                <w:rFonts w:hint="eastAsia"/>
+                <w:lang w:val="en-US" w:eastAsia="zh-CN"/>
+              </w:rPr>
+            </w:pPr>
+            <w:r>
+              <w:rPr>
+                <w:rFonts w:hint="eastAsia"/>
+                <w:lang w:val="en-US" w:eastAsia="zh-CN"/>
+              </w:rPr>
+              <w:t>36</w:t>
+            </w:r>
+          </w:p>
+        </w:tc>
+        <w:tc>
+          <w:tcPr>
+            <w:tcW w:w="6273" w:type="dxa"/>
+            <w:vAlign w:val="top"/>
+          </w:tcPr>
+          <w:p>
+            <w:pPr>
+              <w:ind w:left="0" w:leftChars="0" w:firstLine="0" w:firstLineChars="0"/>
+              <w:rPr>
+                <w:rFonts w:hint="eastAsia"/>
+                <w:lang w:val="en-US" w:eastAsia="zh-CN"/>
+              </w:rPr>
+            </w:pPr>
+            <w:r>
+              <w:rPr>
+                <w:rFonts w:hint="eastAsia"/>
+                <w:lang w:val="en-US" w:eastAsia="zh-CN"/>
+              </w:rPr>
+              <w:t>视频变换矩阵</w:t>
+            </w:r>
+          </w:p>
+        </w:tc>
+      </w:tr>
+      <w:tr>
+        <w:tc>
+          <w:tcPr>
+            <w:tcW w:w="1336" w:type="dxa"/>
+            <w:vAlign w:val="top"/>
+          </w:tcPr>
+          <w:p>
+            <w:pPr>
+              <w:ind w:left="0" w:leftChars="0" w:firstLine="0" w:firstLineChars="0"/>
+              <w:rPr>
+                <w:rFonts w:hint="eastAsia"/>
+                <w:lang w:val="en-US" w:eastAsia="zh-CN"/>
+              </w:rPr>
+            </w:pPr>
+            <w:r>
+              <w:rPr>
+                <w:rFonts w:hint="eastAsia"/>
+                <w:lang w:val="en-US" w:eastAsia="zh-CN"/>
+              </w:rPr>
+              <w:t>pre-defined</w:t>
+            </w:r>
+          </w:p>
+        </w:tc>
+        <w:tc>
+          <w:tcPr>
+            <w:tcW w:w="913" w:type="dxa"/>
+            <w:vAlign w:val="top"/>
+          </w:tcPr>
+          <w:p>
+            <w:pPr>
+              <w:rPr>
+                <w:rFonts w:hint="eastAsia"/>
+                <w:lang w:val="en-US" w:eastAsia="zh-CN"/>
+              </w:rPr>
+            </w:pPr>
+            <w:r>
+              <w:rPr>
+                <w:rFonts w:hint="eastAsia"/>
+                <w:lang w:val="en-US" w:eastAsia="zh-CN"/>
+              </w:rPr>
+              <w:t>24</w:t>
+            </w:r>
+          </w:p>
+        </w:tc>
+        <w:tc>
+          <w:tcPr>
+            <w:tcW w:w="6273" w:type="dxa"/>
+            <w:vAlign w:val="top"/>
+          </w:tcPr>
+          <w:p>
+            <w:pPr>
+              <w:ind w:left="0" w:leftChars="0" w:firstLine="0" w:firstLineChars="0"/>
+              <w:rPr>
+                <w:rFonts w:hint="eastAsia"/>
+                <w:lang w:val="en-US" w:eastAsia="zh-CN"/>
+              </w:rPr>
+            </w:pPr>
+          </w:p>
+        </w:tc>
+      </w:tr>
+      <w:tr>
+        <w:tc>
+          <w:tcPr>
+            <w:tcW w:w="1336" w:type="dxa"/>
+            <w:vAlign w:val="top"/>
+          </w:tcPr>
+          <w:p>
+            <w:pPr>
+              <w:ind w:left="0" w:leftChars="0" w:firstLine="0" w:firstLineChars="0"/>
+              <w:rPr>
+                <w:rFonts w:hint="eastAsia"/>
+                <w:lang w:val="en-US" w:eastAsia="zh-CN"/>
+              </w:rPr>
+            </w:pPr>
+            <w:r>
+              <w:rPr>
+                <w:rFonts w:hint="eastAsia"/>
+                <w:lang w:val="en-US" w:eastAsia="zh-CN"/>
+              </w:rPr>
+              <w:t>next track id</w:t>
+            </w:r>
+          </w:p>
+        </w:tc>
+        <w:tc>
+          <w:tcPr>
+            <w:tcW w:w="913" w:type="dxa"/>
+            <w:vAlign w:val="top"/>
+          </w:tcPr>
+          <w:p>
+            <w:pPr>
+              <w:rPr>
+                <w:rFonts w:hint="eastAsia"/>
+                <w:lang w:val="en-US" w:eastAsia="zh-CN"/>
+              </w:rPr>
+            </w:pPr>
+            <w:r>
+              <w:rPr>
+                <w:rFonts w:hint="eastAsia"/>
+                <w:lang w:val="en-US" w:eastAsia="zh-CN"/>
+              </w:rPr>
+              <w:t>4</w:t>
+            </w:r>
+          </w:p>
+        </w:tc>
+        <w:tc>
+          <w:tcPr>
+            <w:tcW w:w="6273" w:type="dxa"/>
+            <w:vAlign w:val="top"/>
+          </w:tcPr>
+          <w:p>
+            <w:pPr>
+              <w:ind w:left="0" w:leftChars="0" w:firstLine="0" w:firstLineChars="0"/>
+              <w:rPr>
+                <w:rFonts w:hint="eastAsia"/>
+                <w:lang w:val="en-US" w:eastAsia="zh-CN"/>
+              </w:rPr>
+            </w:pPr>
+            <w:r>
+              <w:rPr>
+                <w:rFonts w:hint="eastAsia"/>
+                <w:lang w:val="en-US" w:eastAsia="zh-CN"/>
+              </w:rPr>
+              <w:t>下一个track使用的id号</w:t>
+            </w:r>
+          </w:p>
+        </w:tc>
+      </w:tr>
+    </w:tbl>
+    <w:p>
+      <w:pPr>
+        <w:rPr>
+          <w:rFonts w:hint="eastAsia"/>
+          <w:lang w:val="en-US" w:eastAsia="zh-CN"/>
+        </w:rPr>
+      </w:pPr>
+    </w:p>
+    <w:p>
+      <w:pPr>
+        <w:pStyle w:val="5"/>
+        <w:rPr>
+          <w:rFonts w:hint="eastAsia"/>
+          <w:lang w:val="en-US" w:eastAsia="zh-CN"/>
+        </w:rPr>
+      </w:pPr>
+      <w:r>
+        <w:rPr>
+          <w:rFonts w:hint="eastAsia"/>
+          <w:lang w:val="en-US" w:eastAsia="zh-CN"/>
+        </w:rPr>
+        <w:t>4.2.trak -- track box</w:t>
+      </w:r>
+    </w:p>
+    <w:p>
+      <w:pPr>
+        <w:rPr>
+          <w:rFonts w:hint="eastAsia"/>
+          <w:lang w:val="en-US" w:eastAsia="zh-CN"/>
+        </w:rPr>
+      </w:pPr>
+      <w:r>
+        <w:rPr>
+          <w:rFonts w:hint="eastAsia"/>
+          <w:lang w:val="en-US" w:eastAsia="zh-CN"/>
+        </w:rPr>
+        <w:t>“trak”也是一个container box，其子box包含了该track的媒体数据引用和描述(hint track除外)。trak包含boxHeader和boxBody，boxHeader包含两部分：boxSize和boxType；boxBody包含了所有的tkhd和mdia；</w:t>
+      </w:r>
+    </w:p>
+    <w:p>
+      <w:pPr>
+        <w:rPr>
+          <w:rFonts w:hint="eastAsia"/>
+          <w:lang w:val="en-US" w:eastAsia="zh-CN"/>
+        </w:rPr>
+      </w:pPr>
+      <w:r>
+        <w:rPr>
+          <w:rFonts w:hint="eastAsia"/>
+          <w:lang w:val="en-US" w:eastAsia="zh-CN"/>
+        </w:rPr>
+        <w:t>一个mp4文件中的媒体，可以包含多个track，但至少要有一个track。这些track之间互相独立，有各自的时间和空间信息。“trak”必须包含一个“tkhd”和一个“mdia”，此外还有很多可选的box。</w:t>
+      </w:r>
+    </w:p>
+    <w:p>
+      <w:pPr>
+        <w:rPr>
+          <w:rFonts w:hint="eastAsia"/>
+          <w:lang w:val="en-US" w:eastAsia="zh-CN"/>
+        </w:rPr>
+      </w:pPr>
+      <w:r>
+        <w:rPr>
+          <w:rFonts w:hint="eastAsia"/>
+          <w:lang w:val="en-US" w:eastAsia="zh-CN"/>
+        </w:rPr>
+        <w:t>tkhd：track header box；</w:t>
+      </w:r>
+    </w:p>
+    <w:p>
+      <w:pPr>
+        <w:rPr>
+          <w:rFonts w:hint="eastAsia"/>
+          <w:lang w:val="en-US" w:eastAsia="zh-CN"/>
+        </w:rPr>
+      </w:pPr>
+      <w:r>
+        <w:rPr>
+          <w:rFonts w:hint="eastAsia"/>
+          <w:lang w:val="en-US" w:eastAsia="zh-CN"/>
+        </w:rPr>
+        <w:t>mdia：media box；</w:t>
+      </w:r>
+    </w:p>
+    <w:p>
+      <w:pPr>
+        <w:widowControl w:val="0"/>
+        <w:wordWrap/>
+        <w:adjustRightInd/>
+        <w:snapToGrid/>
+        <w:spacing w:before="0" w:after="0" w:line="240" w:lineRule="auto"/>
+        <w:ind w:left="0" w:leftChars="0" w:right="0" w:firstLine="420" w:firstLineChars="200"/>
+        <w:jc w:val="both"/>
+        <w:textAlignment w:val="auto"/>
+        <w:outlineLvl w:val="9"/>
+        <w:rPr>
+          <w:rFonts w:hint="eastAsia"/>
+          <w:lang w:val="en-US" w:eastAsia="zh-CN"/>
+        </w:rPr>
+      </w:pPr>
+      <w:r>
+        <w:rPr>
+          <w:rFonts w:hint="eastAsia" w:ascii="Calibri" w:hAnsi="Calibri" w:eastAsia="宋体" w:cs="黑体"/>
+          <w:kern w:val="2"/>
+          <w:sz w:val="21"/>
+          <w:szCs w:val="21"/>
+          <w:lang w:val="en-US" w:eastAsia="zh-CN" w:bidi="ar-SA"/>
+        </w:rPr>
+        <w:pict>
+          <v:shape id="图片框 5" o:spid="_x0000_s1028" type="#_x0000_t75" style="height:234.8pt;width:414.8pt;rotation:0f;" o:ole="f" fillcolor="#FFFFFF" filled="f" o:preferrelative="t" stroked="f" coordorigin="0,0" coordsize="21600,21600">
+            <v:fill on="f" color2="#FFFFFF" focus="0%"/>
+            <v:imagedata gain="65536f" blacklevel="0f" gamma="0" o:title="trak" r:id="rId14"/>
+            <o:lock v:ext="edit" position="f" selection="f" grouping="f" rotation="f" cropping="f" text="f" aspectratio="t"/>
+            <w10:wrap type="none"/>
+            <w10:anchorlock/>
+          </v:shape>
+        </w:pict>
+      </w:r>
+    </w:p>
+    <w:p>
+      <w:pPr>
+        <w:rPr>
+          <w:rFonts w:hint="eastAsia"/>
+          <w:lang w:val="en-US" w:eastAsia="zh-CN"/>
+        </w:rPr>
+      </w:pPr>
+      <w:r>
+        <w:rPr>
+          <w:rFonts w:hint="eastAsia"/>
+          <w:lang w:val="en-US" w:eastAsia="zh-CN"/>
+        </w:rPr>
+        <w:t>如上图，黄色部分是trak的boxSize+boxType；绿色部分是tkhd的内容；蓝色部分是edts，是一种可选的box；红色为一部分的mdia数据。</w:t>
+      </w:r>
+    </w:p>
+    <w:p>
+      <w:pPr>
+        <w:rPr>
+          <w:rFonts w:hint="eastAsia"/>
+          <w:lang w:val="en-US" w:eastAsia="zh-CN"/>
+        </w:rPr>
+      </w:pPr>
+    </w:p>
+    <w:p>
+      <w:pPr>
+        <w:pStyle w:val="7"/>
+        <w:rPr>
+          <w:rFonts w:hint="eastAsia"/>
+          <w:lang w:val="en-US" w:eastAsia="zh-CN"/>
+        </w:rPr>
+      </w:pPr>
+      <w:r>
+        <w:rPr>
+          <w:rFonts w:hint="eastAsia"/>
+          <w:lang w:val="en-US" w:eastAsia="zh-CN"/>
+        </w:rPr>
+        <w:t>4.2.1.</w:t>
+      </w:r>
       <w:bookmarkStart w:id="0" w:name="_GoBack"/>
       <w:bookmarkEnd w:id="0"/>
+      <w:r>
+        <w:rPr>
+          <w:rFonts w:hint="eastAsia"/>
+          <w:lang w:val="en-US" w:eastAsia="zh-CN"/>
+        </w:rPr>
+        <w:t>tkhd -- track header box</w:t>
+      </w:r>
     </w:p>
     <w:p>
       <w:pPr>
@@ -3037,20 +5178,40 @@
 
 <file path=word/numbering.xml><?xml version="1.0" encoding="utf-8"?>
 <w:numbering xmlns:wpc="http://schemas.microsoft.com/office/word/2010/wordprocessingCanvas" xmlns:mc="http://schemas.openxmlformats.org/markup-compatibility/2006" xmlns:o="urn:schemas-microsoft-com:office:office" xmlns:r="http://schemas.openxmlformats.org/officeDocument/2006/relationships" xmlns:m="http://schemas.openxmlformats.org/officeDocument/2006/math" xmlns:v="urn:schemas-microsoft-com:vml" xmlns:wp14="http://schemas.microsoft.com/office/word/2010/wordprocessingDrawing" xmlns:wp="http://schemas.openxmlformats.org/drawingml/2006/wordprocessingDrawing" xmlns:w10="urn:schemas-microsoft-com:office:word" xmlns:w="http://schemas.openxmlformats.org/wordprocessingml/2006/main" xmlns:w14="http://schemas.microsoft.com/office/word/2010/wordml" xmlns:wpg="http://schemas.microsoft.com/office/word/2010/wordprocessingGroup" xmlns:wpi="http://schemas.microsoft.com/office/word/2010/wordprocessingInk" xmlns:wne="http://schemas.microsoft.com/office/word/2006/wordml" xmlns:wps="http://schemas.microsoft.com/office/word/2010/wordprocessingShape" mc:Ignorable="w14 wp14">
-  <w:abstractNum w:abstractNumId="3">
-    <w:nsid w:val="00000003"/>
+  <w:abstractNum w:abstractNumId="4">
+    <w:nsid w:val="00000004"/>
     <w:multiLevelType w:val="singleLevel"/>
-    <w:tmpl w:val="00000003"/>
+    <w:tmpl w:val="00000004"/>
+    <w:lvl w:ilvl="0" w:tentative="1">
+      <w:start w:val="1"/>
+      <w:numFmt w:val="decimal"/>
+      <w:lvlText w:val="%1)"/>
+      <w:lvlJc w:val="left"/>
+      <w:pPr>
+        <w:tabs>
+          <w:tab w:val="left" w:pos="845"/>
+        </w:tabs>
+        <w:ind w:left="425" w:leftChars="0" w:hanging="425" w:firstLineChars="0"/>
+      </w:pPr>
+      <w:rPr>
+        <w:rFonts w:hint="default"/>
+      </w:rPr>
+    </w:lvl>
+  </w:abstractNum>
+  <w:abstractNum w:abstractNumId="5">
+    <w:nsid w:val="00000005"/>
+    <w:multiLevelType w:val="singleLevel"/>
+    <w:tmpl w:val="00000005"/>
     <w:lvl w:ilvl="0" w:tentative="1">
       <w:start w:val="1"/>
       <w:numFmt w:val="bullet"/>
-      <w:lvlText w:val=""/>
+      <w:lvlText w:val=""/>
       <w:lvlJc w:val="left"/>
       <w:pPr>
         <w:tabs>
           <w:tab w:val="left" w:pos="420"/>
         </w:tabs>
-        <w:ind w:left="420" w:leftChars="0" w:hanging="420" w:firstLineChars="0"/>
+        <w:ind w:left="420" w:hanging="420"/>
       </w:pPr>
       <w:rPr>
         <w:rFonts w:hint="default" w:ascii="Wingdings" w:hAnsi="Wingdings"/>
@@ -3064,13 +5225,13 @@
     <w:lvl w:ilvl="0" w:tentative="1">
       <w:start w:val="1"/>
       <w:numFmt w:val="bullet"/>
-      <w:lvlText w:val=""/>
+      <w:lvlText w:val=""/>
       <w:lvlJc w:val="left"/>
       <w:pPr>
         <w:tabs>
-          <w:tab w:val="left" w:pos="420"/>
+          <w:tab w:val="left" w:pos="840"/>
         </w:tabs>
-        <w:ind w:left="420" w:hanging="420"/>
+        <w:ind w:left="420" w:leftChars="0" w:hanging="420" w:firstLineChars="0"/>
       </w:pPr>
       <w:rPr>
         <w:rFonts w:hint="default" w:ascii="Wingdings" w:hAnsi="Wingdings"/>
@@ -3082,6 +5243,26 @@
     <w:multiLevelType w:val="singleLevel"/>
     <w:tmpl w:val="0000000C"/>
     <w:lvl w:ilvl="0" w:tentative="1">
+      <w:start w:val="1"/>
+      <w:numFmt w:val="bullet"/>
+      <w:lvlText w:val=""/>
+      <w:lvlJc w:val="left"/>
+      <w:pPr>
+        <w:tabs>
+          <w:tab w:val="left" w:pos="420"/>
+        </w:tabs>
+        <w:ind w:left="420" w:leftChars="0" w:hanging="420" w:firstLineChars="0"/>
+      </w:pPr>
+      <w:rPr>
+        <w:rFonts w:hint="default" w:ascii="Wingdings" w:hAnsi="Wingdings"/>
+      </w:rPr>
+    </w:lvl>
+  </w:abstractNum>
+  <w:abstractNum w:abstractNumId="13">
+    <w:nsid w:val="0000000D"/>
+    <w:multiLevelType w:val="singleLevel"/>
+    <w:tmpl w:val="0000000D"/>
+    <w:lvl w:ilvl="0" w:tentative="1">
       <w:start w:val="7"/>
       <w:numFmt w:val="decimal"/>
       <w:suff w:val="nothing"/>
@@ -3089,14 +5270,184 @@
       <w:lvlJc w:val="left"/>
     </w:lvl>
   </w:abstractNum>
+  <w:abstractNum w:abstractNumId="15">
+    <w:nsid w:val="0000000F"/>
+    <w:multiLevelType w:val="multilevel"/>
+    <w:tmpl w:val="0000000F"/>
+    <w:lvl w:ilvl="0" w:tentative="1">
+      <w:start w:val="1"/>
+      <w:numFmt w:val="decimal"/>
+      <w:suff w:val="nothing"/>
+      <w:lvlText w:val="%1．"/>
+      <w:lvlJc w:val="left"/>
+      <w:pPr>
+        <w:ind w:left="0" w:leftChars="0" w:firstLine="400" w:firstLineChars="0"/>
+      </w:pPr>
+      <w:rPr>
+        <w:rFonts w:hint="default"/>
+      </w:rPr>
+    </w:lvl>
+    <w:lvl w:ilvl="1" w:tentative="1">
+      <w:start w:val="1"/>
+      <w:numFmt w:val="lowerLetter"/>
+      <w:lvlText w:val="%2)"/>
+      <w:lvlJc w:val="left"/>
+      <w:pPr>
+        <w:tabs>
+          <w:tab w:val="left" w:pos="840"/>
+        </w:tabs>
+        <w:ind w:left="840" w:leftChars="0" w:hanging="420" w:firstLineChars="0"/>
+      </w:pPr>
+      <w:rPr>
+        <w:rFonts w:hint="default"/>
+      </w:rPr>
+    </w:lvl>
+    <w:lvl w:ilvl="2" w:tentative="1">
+      <w:start w:val="1"/>
+      <w:numFmt w:val="lowerRoman"/>
+      <w:lvlText w:val="%3."/>
+      <w:lvlJc w:val="left"/>
+      <w:pPr>
+        <w:tabs>
+          <w:tab w:val="left" w:pos="1260"/>
+        </w:tabs>
+        <w:ind w:left="1260" w:leftChars="0" w:hanging="420" w:firstLineChars="0"/>
+      </w:pPr>
+      <w:rPr>
+        <w:rFonts w:hint="default"/>
+      </w:rPr>
+    </w:lvl>
+    <w:lvl w:ilvl="3" w:tentative="1">
+      <w:start w:val="1"/>
+      <w:numFmt w:val="decimal"/>
+      <w:lvlText w:val="%4."/>
+      <w:lvlJc w:val="left"/>
+      <w:pPr>
+        <w:tabs>
+          <w:tab w:val="left" w:pos="1680"/>
+        </w:tabs>
+        <w:ind w:left="1680" w:leftChars="0" w:hanging="420" w:firstLineChars="0"/>
+      </w:pPr>
+      <w:rPr>
+        <w:rFonts w:hint="default"/>
+      </w:rPr>
+    </w:lvl>
+    <w:lvl w:ilvl="4" w:tentative="1">
+      <w:start w:val="1"/>
+      <w:numFmt w:val="lowerLetter"/>
+      <w:lvlText w:val="%5)"/>
+      <w:lvlJc w:val="left"/>
+      <w:pPr>
+        <w:tabs>
+          <w:tab w:val="left" w:pos="2100"/>
+        </w:tabs>
+        <w:ind w:left="2100" w:leftChars="0" w:hanging="420" w:firstLineChars="0"/>
+      </w:pPr>
+      <w:rPr>
+        <w:rFonts w:hint="default"/>
+      </w:rPr>
+    </w:lvl>
+    <w:lvl w:ilvl="5" w:tentative="1">
+      <w:start w:val="1"/>
+      <w:numFmt w:val="lowerRoman"/>
+      <w:lvlText w:val="%6."/>
+      <w:lvlJc w:val="left"/>
+      <w:pPr>
+        <w:tabs>
+          <w:tab w:val="left" w:pos="2520"/>
+        </w:tabs>
+        <w:ind w:left="2520" w:leftChars="0" w:hanging="420" w:firstLineChars="0"/>
+      </w:pPr>
+      <w:rPr>
+        <w:rFonts w:hint="default"/>
+      </w:rPr>
+    </w:lvl>
+    <w:lvl w:ilvl="6" w:tentative="1">
+      <w:start w:val="1"/>
+      <w:numFmt w:val="decimal"/>
+      <w:lvlText w:val="%7."/>
+      <w:lvlJc w:val="left"/>
+      <w:pPr>
+        <w:tabs>
+          <w:tab w:val="left" w:pos="2940"/>
+        </w:tabs>
+        <w:ind w:left="2940" w:leftChars="0" w:hanging="420" w:firstLineChars="0"/>
+      </w:pPr>
+      <w:rPr>
+        <w:rFonts w:hint="default"/>
+      </w:rPr>
+    </w:lvl>
+    <w:lvl w:ilvl="7" w:tentative="1">
+      <w:start w:val="1"/>
+      <w:numFmt w:val="lowerLetter"/>
+      <w:lvlText w:val="%8)"/>
+      <w:lvlJc w:val="left"/>
+      <w:pPr>
+        <w:tabs>
+          <w:tab w:val="left" w:pos="3360"/>
+        </w:tabs>
+        <w:ind w:left="3360" w:leftChars="0" w:hanging="420" w:firstLineChars="0"/>
+      </w:pPr>
+      <w:rPr>
+        <w:rFonts w:hint="default"/>
+      </w:rPr>
+    </w:lvl>
+    <w:lvl w:ilvl="8" w:tentative="1">
+      <w:start w:val="1"/>
+      <w:numFmt w:val="lowerRoman"/>
+      <w:lvlText w:val="%9."/>
+      <w:lvlJc w:val="left"/>
+      <w:pPr>
+        <w:tabs>
+          <w:tab w:val="left" w:pos="3780"/>
+        </w:tabs>
+        <w:ind w:left="3780" w:leftChars="0" w:hanging="420" w:firstLineChars="0"/>
+      </w:pPr>
+      <w:rPr>
+        <w:rFonts w:hint="default"/>
+      </w:rPr>
+    </w:lvl>
+  </w:abstractNum>
+  <w:abstractNum w:abstractNumId="16">
+    <w:nsid w:val="00000010"/>
+    <w:multiLevelType w:val="singleLevel"/>
+    <w:tmpl w:val="00000010"/>
+    <w:lvl w:ilvl="0" w:tentative="1">
+      <w:start w:val="1"/>
+      <w:numFmt w:val="bullet"/>
+      <w:lvlText w:val=""/>
+      <w:lvlJc w:val="left"/>
+      <w:pPr>
+        <w:tabs>
+          <w:tab w:val="left" w:pos="840"/>
+        </w:tabs>
+        <w:ind w:left="420" w:leftChars="0" w:hanging="420" w:firstLineChars="0"/>
+      </w:pPr>
+      <w:rPr>
+        <w:rFonts w:hint="default" w:ascii="Wingdings" w:hAnsi="Wingdings"/>
+      </w:rPr>
+    </w:lvl>
+  </w:abstractNum>
   <w:num w:numId="1">
-    <w:abstractNumId w:val="3"/>
+    <w:abstractNumId w:val="12"/>
   </w:num>
   <w:num w:numId="2">
+    <w:abstractNumId w:val="5"/>
+  </w:num>
+  <w:num w:numId="3">
+    <w:abstractNumId w:val="13"/>
+  </w:num>
+  <w:num w:numId="4">
+    <w:abstractNumId w:val="4"/>
+  </w:num>
+  <w:num w:numId="5">
+    <w:abstractNumId w:val="15"/>
+  </w:num>
+  <w:num w:numId="6">
     <w:abstractNumId w:val="6"/>
   </w:num>
-  <w:num w:numId="3">
-    <w:abstractNumId w:val="12"/>
+  <w:num w:numId="7">
+    <w:abstractNumId w:val="16"/>
   </w:num>
 </w:numbering>
 </file>

</xml_diff>

<commit_message>
Add OpenSourceCodesRead.docx, modify C++ and VideoAndAudio document;
</commit_message>
<xml_diff>
--- a/moDoc/VideoAndAudio.docx
+++ b/moDoc/VideoAndAudio.docx
@@ -3368,146 +3368,17 @@
     </w:p>
     <w:p>
       <w:pPr>
-        <w:pStyle w:val="2"/>
-        <w:rPr>
-          <w:rFonts w:hint="eastAsia"/>
-          <w:lang w:val="en-US" w:eastAsia="zh-CN"/>
-        </w:rPr>
-      </w:pPr>
-      <w:r>
-        <w:rPr>
-          <w:rFonts w:hint="eastAsia"/>
-          <w:lang w:val="en-US" w:eastAsia="zh-CN"/>
-        </w:rPr>
-        <w:t>3.ftyp -- File type box</w:t>
-      </w:r>
-    </w:p>
-    <w:p>
-      <w:pPr>
-        <w:rPr>
-          <w:rFonts w:hint="eastAsia"/>
-          <w:lang w:val="en-US" w:eastAsia="zh-CN"/>
-        </w:rPr>
-      </w:pPr>
-      <w:r>
-        <w:rPr>
-          <w:rFonts w:hint="eastAsia"/>
-          <w:lang w:val="en-US" w:eastAsia="zh-CN"/>
-        </w:rPr>
-        <w:t>ftyp类型的box在一个mp4文件中，有且只有1个。而且这个box必须包含在文件层，不能被其他box包含。一般来说，这个box应该存在于mp4文件的最开始，指示这个mp4文件的相关信息。</w:t>
-      </w:r>
-    </w:p>
-    <w:p>
-      <w:pPr>
-        <w:rPr>
-          <w:rFonts w:hint="eastAsia"/>
-          <w:lang w:val="en-US" w:eastAsia="zh-CN"/>
-        </w:rPr>
-      </w:pPr>
-      <w:r>
-        <w:rPr>
-          <w:rFonts w:hint="eastAsia"/>
-          <w:lang w:val="en-US" w:eastAsia="zh-CN"/>
-        </w:rPr>
-        <w:t>ftyp的header由两部分组成：boxSize和boxType；</w:t>
-      </w:r>
-    </w:p>
-    <w:p>
-      <w:pPr>
-        <w:rPr>
-          <w:rFonts w:hint="eastAsia"/>
-          <w:lang w:val="en-US" w:eastAsia="zh-CN"/>
-        </w:rPr>
-      </w:pPr>
-      <w:r>
-        <w:rPr>
-          <w:rFonts w:hint="eastAsia"/>
-          <w:lang w:val="en-US" w:eastAsia="zh-CN"/>
-        </w:rPr>
-        <w:t>ftyp的body由以下几部分组成：</w:t>
-      </w:r>
-    </w:p>
-    <w:p>
-      <w:pPr>
-        <w:numPr>
-          <w:ilvl w:val="0"/>
-          <w:numId w:val="6"/>
-        </w:numPr>
-        <w:ind w:left="840" w:leftChars="0" w:hanging="420" w:firstLineChars="0"/>
-        <w:rPr>
-          <w:rFonts w:hint="eastAsia"/>
-          <w:lang w:val="en-US" w:eastAsia="zh-CN"/>
-        </w:rPr>
-      </w:pPr>
-      <w:r>
-        <w:rPr>
-          <w:rFonts w:hint="eastAsia"/>
-          <w:lang w:val="en-US" w:eastAsia="zh-CN"/>
-        </w:rPr>
-        <w:t>4字节的major brand；</w:t>
-      </w:r>
-    </w:p>
-    <w:p>
-      <w:pPr>
-        <w:numPr>
-          <w:ilvl w:val="0"/>
-          <w:numId w:val="6"/>
-        </w:numPr>
-        <w:ind w:left="840" w:leftChars="0" w:hanging="420" w:firstLineChars="0"/>
-        <w:rPr>
-          <w:rFonts w:hint="eastAsia"/>
-          <w:lang w:val="en-US" w:eastAsia="zh-CN"/>
-        </w:rPr>
-      </w:pPr>
-      <w:r>
-        <w:rPr>
-          <w:rFonts w:hint="eastAsia"/>
-          <w:lang w:val="en-US" w:eastAsia="zh-CN"/>
-        </w:rPr>
-        <w:t>4字节的minor brand；</w:t>
-      </w:r>
-    </w:p>
-    <w:p>
-      <w:pPr>
-        <w:numPr>
-          <w:ilvl w:val="0"/>
-          <w:numId w:val="6"/>
-        </w:numPr>
-        <w:ind w:left="840" w:leftChars="0" w:hanging="420" w:firstLineChars="0"/>
-        <w:rPr>
-          <w:rFonts w:hint="eastAsia"/>
-          <w:lang w:val="en-US" w:eastAsia="zh-CN"/>
-        </w:rPr>
-      </w:pPr>
-      <w:r>
-        <w:rPr>
-          <w:rFonts w:hint="eastAsia"/>
-          <w:lang w:val="en-US" w:eastAsia="zh-CN"/>
-        </w:rPr>
-        <w:t>一个compatible brands，这是一个数组，数组中每个元素占用4个字节，每个元素代表了这个mp4文件的一种兼容格式；</w:t>
-      </w:r>
-    </w:p>
-    <w:p>
-      <w:pPr>
-        <w:rPr>
-          <w:rFonts w:hint="eastAsia"/>
-          <w:lang w:val="en-US" w:eastAsia="zh-CN"/>
-        </w:rPr>
-      </w:pPr>
-    </w:p>
-    <w:p>
-      <w:pPr>
-        <w:rPr>
-          <w:rFonts w:hint="eastAsia"/>
-          <w:lang w:val="en-US" w:eastAsia="zh-CN"/>
-        </w:rPr>
-      </w:pPr>
-      <w:r>
-        <w:rPr>
-          <w:rFonts w:hint="eastAsia"/>
-          <w:lang w:val="en-US" w:eastAsia="zh-CN"/>
-        </w:rPr>
-        <w:t>如下图所示：</w:t>
+        <w:rPr>
+          <w:rFonts w:hint="eastAsia"/>
+          <w:lang w:val="en-US" w:eastAsia="zh-CN"/>
+        </w:rPr>
+      </w:pPr>
+      <w:r>
+        <w:rPr>
+          <w:rFonts w:hint="eastAsia"/>
+          <w:lang w:val="en-US" w:eastAsia="zh-CN"/>
+        </w:rPr>
+        <w:t>一个关于mp4的box结构的简图如下：</w:t>
       </w:r>
     </w:p>
     <w:p>
@@ -3526,6 +3397,7 @@
           <w:lang w:val="en-US" w:eastAsia="zh-CN"/>
         </w:rPr>
       </w:pPr>
+      <w:bookmarkStart w:id="0" w:name="_GoBack"/>
       <w:r>
         <w:rPr>
           <w:rFonts w:hint="eastAsia" w:ascii="Calibri" w:hAnsi="Calibri" w:eastAsia="宋体" w:cs="黑体"/>
@@ -3535,75 +3407,16 @@
           <w:lang w:val="en-US" w:eastAsia="zh-CN" w:bidi="ar-SA"/>
         </w:rPr>
         <w:pict>
-          <v:shape id="图片框 2" o:spid="_x0000_s1026" type="#_x0000_t75" style="height:24pt;width:414.05pt;rotation:0f;" o:ole="f" fillcolor="#FFFFFF" filled="f" o:preferrelative="t" stroked="f" coordorigin="0,0" coordsize="21600,21600">
+          <v:shape id="图片框 6" o:spid="_x0000_s1030" type="#_x0000_t75" style="height:149.25pt;width:95.25pt;rotation:0f;" o:ole="f" fillcolor="#FFFFFF" filled="f" o:preferrelative="t" stroked="f" coordorigin="0,0" coordsize="21600,21600">
             <v:fill on="f" color2="#FFFFFF" focus="0%"/>
-            <v:imagedata gain="65536f" blacklevel="0f" gamma="0" o:title="ftyp" r:id="rId12"/>
+            <v:imagedata gain="65536f" blacklevel="0f" gamma="0" o:title="mp4" r:id="rId12"/>
             <o:lock v:ext="edit" position="f" selection="f" grouping="f" rotation="f" cropping="f" text="f" aspectratio="t"/>
             <w10:wrap type="none"/>
             <w10:anchorlock/>
           </v:shape>
         </w:pict>
       </w:r>
-    </w:p>
-    <w:p>
-      <w:pPr>
-        <w:rPr>
-          <w:rFonts w:hint="eastAsia"/>
-          <w:lang w:val="en-US" w:eastAsia="zh-CN"/>
-        </w:rPr>
-      </w:pPr>
-      <w:r>
-        <w:rPr>
-          <w:rFonts w:hint="eastAsia"/>
-          <w:lang w:val="en-US" w:eastAsia="zh-CN"/>
-        </w:rPr>
-        <w:t>前四个字节是box size，值是0x18，也就是十进制的24，说明占用了前24个字节；</w:t>
-      </w:r>
-    </w:p>
-    <w:p>
-      <w:pPr>
-        <w:rPr>
-          <w:rFonts w:hint="eastAsia"/>
-          <w:lang w:val="en-US" w:eastAsia="zh-CN"/>
-        </w:rPr>
-      </w:pPr>
-      <w:r>
-        <w:rPr>
-          <w:rFonts w:hint="eastAsia"/>
-          <w:lang w:val="en-US" w:eastAsia="zh-CN"/>
-        </w:rPr>
-        <w:t>紧跟着的是box type，是ftyp；</w:t>
-      </w:r>
-    </w:p>
-    <w:p>
-      <w:pPr>
-        <w:rPr>
-          <w:rFonts w:hint="eastAsia"/>
-          <w:lang w:val="en-US" w:eastAsia="zh-CN"/>
-        </w:rPr>
-      </w:pPr>
-      <w:r>
-        <w:rPr>
-          <w:rFonts w:hint="eastAsia"/>
-          <w:lang w:val="en-US" w:eastAsia="zh-CN"/>
-        </w:rPr>
-        <w:t>之后是box body，8个字节，分别是major brand和minor brand；</w:t>
-      </w:r>
-    </w:p>
-    <w:p>
-      <w:pPr>
-        <w:rPr>
-          <w:rFonts w:hint="eastAsia"/>
-          <w:lang w:val="en-US" w:eastAsia="zh-CN"/>
-        </w:rPr>
-      </w:pPr>
-      <w:r>
-        <w:rPr>
-          <w:rFonts w:hint="eastAsia"/>
-          <w:lang w:val="en-US" w:eastAsia="zh-CN"/>
-        </w:rPr>
-        <w:t>最后的8个字节是能兼容的格式，mp42和mp41；</w:t>
-      </w:r>
+      <w:bookmarkEnd w:id="0"/>
     </w:p>
     <w:p>
       <w:pPr>
@@ -3626,89 +3439,59 @@
           <w:rFonts w:hint="eastAsia"/>
           <w:lang w:val="en-US" w:eastAsia="zh-CN"/>
         </w:rPr>
-        <w:t>4.moov -- movie box</w:t>
-      </w:r>
-    </w:p>
-    <w:p>
-      <w:pPr>
-        <w:rPr>
-          <w:rFonts w:hint="eastAsia"/>
-          <w:lang w:val="en-US" w:eastAsia="zh-CN"/>
-        </w:rPr>
-      </w:pPr>
-      <w:r>
-        <w:rPr>
-          <w:rFonts w:hint="eastAsia"/>
-          <w:lang w:val="en-US" w:eastAsia="zh-CN"/>
-        </w:rPr>
-        <w:t>moov包含的是文件的metadata信息。</w:t>
-      </w:r>
-    </w:p>
-    <w:p>
-      <w:pPr>
-        <w:rPr>
-          <w:rFonts w:hint="eastAsia"/>
-          <w:lang w:val="en-US" w:eastAsia="zh-CN"/>
-        </w:rPr>
-      </w:pPr>
-      <w:r>
-        <w:rPr>
-          <w:rFonts w:hint="eastAsia"/>
-          <w:lang w:val="en-US" w:eastAsia="zh-CN"/>
-        </w:rPr>
-        <w:t>moov是一个container box，具体内容信息由它的子box来诠释。与ftyp相同，moov只有一个，而且只能包含在文件层。一般情况下，moov会紧随ftyp出现。</w:t>
-      </w:r>
-    </w:p>
-    <w:p>
-      <w:pPr>
-        <w:rPr>
-          <w:rFonts w:hint="eastAsia"/>
-          <w:lang w:val="en-US" w:eastAsia="zh-CN"/>
-        </w:rPr>
-      </w:pPr>
-      <w:r>
-        <w:rPr>
-          <w:rFonts w:hint="eastAsia"/>
-          <w:lang w:val="en-US" w:eastAsia="zh-CN"/>
-        </w:rPr>
-        <w:t>通常情况下：</w:t>
-      </w:r>
-    </w:p>
-    <w:p>
-      <w:pPr>
-        <w:rPr>
-          <w:rFonts w:hint="eastAsia"/>
-          <w:lang w:val="en-US" w:eastAsia="zh-CN"/>
-        </w:rPr>
-      </w:pPr>
-      <w:r>
-        <w:rPr>
-          <w:rFonts w:hint="eastAsia"/>
-          <w:lang w:val="en-US" w:eastAsia="zh-CN"/>
-        </w:rPr>
-        <w:t>moov的boxHeader包含了boxSize和boxType，boxSize是整个moov的size，包含所有的mvhd和trak的size；boxType值为“moov”；</w:t>
-      </w:r>
-    </w:p>
-    <w:p>
-      <w:pPr>
-        <w:rPr>
-          <w:rFonts w:hint="eastAsia"/>
-          <w:lang w:val="en-US" w:eastAsia="zh-CN"/>
-        </w:rPr>
-      </w:pPr>
-      <w:r>
-        <w:rPr>
-          <w:rFonts w:hint="eastAsia"/>
-          <w:lang w:val="en-US" w:eastAsia="zh-CN"/>
-        </w:rPr>
-        <w:t>moov的boxBody会包含一个mvhd和若干个trak：</w:t>
+        <w:t>3.ftyp -- File type box</w:t>
+      </w:r>
+    </w:p>
+    <w:p>
+      <w:pPr>
+        <w:rPr>
+          <w:rFonts w:hint="eastAsia"/>
+          <w:lang w:val="en-US" w:eastAsia="zh-CN"/>
+        </w:rPr>
+      </w:pPr>
+      <w:r>
+        <w:rPr>
+          <w:rFonts w:hint="eastAsia"/>
+          <w:lang w:val="en-US" w:eastAsia="zh-CN"/>
+        </w:rPr>
+        <w:t>ftyp类型的box在一个mp4文件中，有且只有1个。而且这个box必须包含在文件层，不能被其他box包含。一般来说，这个box应该存在于mp4文件的最开始，指示这个mp4文件的相关信息。</w:t>
+      </w:r>
+    </w:p>
+    <w:p>
+      <w:pPr>
+        <w:rPr>
+          <w:rFonts w:hint="eastAsia"/>
+          <w:lang w:val="en-US" w:eastAsia="zh-CN"/>
+        </w:rPr>
+      </w:pPr>
+      <w:r>
+        <w:rPr>
+          <w:rFonts w:hint="eastAsia"/>
+          <w:lang w:val="en-US" w:eastAsia="zh-CN"/>
+        </w:rPr>
+        <w:t>ftyp的header由两部分组成：boxSize和boxType；</w:t>
+      </w:r>
+    </w:p>
+    <w:p>
+      <w:pPr>
+        <w:rPr>
+          <w:rFonts w:hint="eastAsia"/>
+          <w:lang w:val="en-US" w:eastAsia="zh-CN"/>
+        </w:rPr>
+      </w:pPr>
+      <w:r>
+        <w:rPr>
+          <w:rFonts w:hint="eastAsia"/>
+          <w:lang w:val="en-US" w:eastAsia="zh-CN"/>
+        </w:rPr>
+        <w:t>ftyp的body由以下几部分组成：</w:t>
       </w:r>
     </w:p>
     <w:p>
       <w:pPr>
         <w:numPr>
           <w:ilvl w:val="0"/>
-          <w:numId w:val="7"/>
+          <w:numId w:val="6"/>
         </w:numPr>
         <w:ind w:left="840" w:leftChars="0" w:hanging="420" w:firstLineChars="0"/>
         <w:rPr>
@@ -3721,14 +3504,14 @@
           <w:rFonts w:hint="eastAsia"/>
           <w:lang w:val="en-US" w:eastAsia="zh-CN"/>
         </w:rPr>
-        <w:t>mvhd作为header部分存在，一般作为moov的第一个子box出现。</w:t>
+        <w:t>4字节的major brand；</w:t>
       </w:r>
     </w:p>
     <w:p>
       <w:pPr>
         <w:numPr>
           <w:ilvl w:val="0"/>
-          <w:numId w:val="7"/>
+          <w:numId w:val="6"/>
         </w:numPr>
         <w:ind w:left="840" w:leftChars="0" w:hanging="420" w:firstLineChars="0"/>
         <w:rPr>
@@ -3741,16 +3524,51 @@
           <w:rFonts w:hint="eastAsia"/>
           <w:lang w:val="en-US" w:eastAsia="zh-CN"/>
         </w:rPr>
-        <w:t>trak包含了一个track的相关信息，是一个container box。</w:t>
-      </w:r>
-    </w:p>
-    <w:p>
-      <w:pPr>
-        <w:rPr>
-          <w:rFonts w:hint="eastAsia"/>
-          <w:lang w:val="en-US" w:eastAsia="zh-CN"/>
-        </w:rPr>
-      </w:pPr>
+        <w:t>4字节的minor brand；</w:t>
+      </w:r>
+    </w:p>
+    <w:p>
+      <w:pPr>
+        <w:numPr>
+          <w:ilvl w:val="0"/>
+          <w:numId w:val="6"/>
+        </w:numPr>
+        <w:ind w:left="840" w:leftChars="0" w:hanging="420" w:firstLineChars="0"/>
+        <w:rPr>
+          <w:rFonts w:hint="eastAsia"/>
+          <w:lang w:val="en-US" w:eastAsia="zh-CN"/>
+        </w:rPr>
+      </w:pPr>
+      <w:r>
+        <w:rPr>
+          <w:rFonts w:hint="eastAsia"/>
+          <w:lang w:val="en-US" w:eastAsia="zh-CN"/>
+        </w:rPr>
+        <w:t>一个compatible brands，这是一个数组，数组中每个元素占用4个字节，每个元素代表了这个mp4文件的一种兼容格式；</w:t>
+      </w:r>
+    </w:p>
+    <w:p>
+      <w:pPr>
+        <w:rPr>
+          <w:rFonts w:hint="eastAsia"/>
+          <w:lang w:val="en-US" w:eastAsia="zh-CN"/>
+        </w:rPr>
+      </w:pPr>
+    </w:p>
+    <w:p>
+      <w:pPr>
+        <w:rPr>
+          <w:rFonts w:hint="eastAsia"/>
+          <w:lang w:val="en-US" w:eastAsia="zh-CN"/>
+        </w:rPr>
+      </w:pPr>
+      <w:r>
+        <w:rPr>
+          <w:rFonts w:hint="eastAsia"/>
+          <w:lang w:val="en-US" w:eastAsia="zh-CN"/>
+        </w:rPr>
+        <w:t>如下图所示：</w:t>
+      </w:r>
     </w:p>
     <w:p>
       <w:pPr>
@@ -3777,9 +3595,251 @@
           <w:lang w:val="en-US" w:eastAsia="zh-CN" w:bidi="ar-SA"/>
         </w:rPr>
         <w:pict>
+          <v:shape id="图片框 2" o:spid="_x0000_s1026" type="#_x0000_t75" style="height:24pt;width:414.05pt;rotation:0f;" o:ole="f" fillcolor="#FFFFFF" filled="f" o:preferrelative="t" stroked="f" coordorigin="0,0" coordsize="21600,21600">
+            <v:fill on="f" color2="#FFFFFF" focus="0%"/>
+            <v:imagedata gain="65536f" blacklevel="0f" gamma="0" o:title="ftyp" r:id="rId13"/>
+            <o:lock v:ext="edit" position="f" selection="f" grouping="f" rotation="f" cropping="f" text="f" aspectratio="t"/>
+            <w10:wrap type="none"/>
+            <w10:anchorlock/>
+          </v:shape>
+        </w:pict>
+      </w:r>
+    </w:p>
+    <w:p>
+      <w:pPr>
+        <w:rPr>
+          <w:rFonts w:hint="eastAsia"/>
+          <w:lang w:val="en-US" w:eastAsia="zh-CN"/>
+        </w:rPr>
+      </w:pPr>
+      <w:r>
+        <w:rPr>
+          <w:rFonts w:hint="eastAsia"/>
+          <w:lang w:val="en-US" w:eastAsia="zh-CN"/>
+        </w:rPr>
+        <w:t>前四个字节是box size，值是0x18，也就是十进制的24，说明占用了前24个字节；</w:t>
+      </w:r>
+    </w:p>
+    <w:p>
+      <w:pPr>
+        <w:rPr>
+          <w:rFonts w:hint="eastAsia"/>
+          <w:lang w:val="en-US" w:eastAsia="zh-CN"/>
+        </w:rPr>
+      </w:pPr>
+      <w:r>
+        <w:rPr>
+          <w:rFonts w:hint="eastAsia"/>
+          <w:lang w:val="en-US" w:eastAsia="zh-CN"/>
+        </w:rPr>
+        <w:t>紧跟着的是box type，是ftyp；</w:t>
+      </w:r>
+    </w:p>
+    <w:p>
+      <w:pPr>
+        <w:rPr>
+          <w:rFonts w:hint="eastAsia"/>
+          <w:lang w:val="en-US" w:eastAsia="zh-CN"/>
+        </w:rPr>
+      </w:pPr>
+      <w:r>
+        <w:rPr>
+          <w:rFonts w:hint="eastAsia"/>
+          <w:lang w:val="en-US" w:eastAsia="zh-CN"/>
+        </w:rPr>
+        <w:t>之后是box body，8个字节，分别是major brand和minor brand；</w:t>
+      </w:r>
+    </w:p>
+    <w:p>
+      <w:pPr>
+        <w:rPr>
+          <w:rFonts w:hint="eastAsia"/>
+          <w:lang w:val="en-US" w:eastAsia="zh-CN"/>
+        </w:rPr>
+      </w:pPr>
+      <w:r>
+        <w:rPr>
+          <w:rFonts w:hint="eastAsia"/>
+          <w:lang w:val="en-US" w:eastAsia="zh-CN"/>
+        </w:rPr>
+        <w:t>最后的8个字节是能兼容的格式，mp42和mp41；</w:t>
+      </w:r>
+    </w:p>
+    <w:p>
+      <w:pPr>
+        <w:rPr>
+          <w:rFonts w:hint="eastAsia"/>
+          <w:lang w:val="en-US" w:eastAsia="zh-CN"/>
+        </w:rPr>
+      </w:pPr>
+    </w:p>
+    <w:p>
+      <w:pPr>
+        <w:pStyle w:val="2"/>
+        <w:rPr>
+          <w:rFonts w:hint="eastAsia"/>
+          <w:lang w:val="en-US" w:eastAsia="zh-CN"/>
+        </w:rPr>
+      </w:pPr>
+      <w:r>
+        <w:rPr>
+          <w:rFonts w:hint="eastAsia"/>
+          <w:lang w:val="en-US" w:eastAsia="zh-CN"/>
+        </w:rPr>
+        <w:t>4.moov -- movie box</w:t>
+      </w:r>
+    </w:p>
+    <w:p>
+      <w:pPr>
+        <w:rPr>
+          <w:rFonts w:hint="eastAsia"/>
+          <w:lang w:val="en-US" w:eastAsia="zh-CN"/>
+        </w:rPr>
+      </w:pPr>
+      <w:r>
+        <w:rPr>
+          <w:rFonts w:hint="eastAsia"/>
+          <w:lang w:val="en-US" w:eastAsia="zh-CN"/>
+        </w:rPr>
+        <w:t>moov包含的是文件的metadata信息。</w:t>
+      </w:r>
+    </w:p>
+    <w:p>
+      <w:pPr>
+        <w:rPr>
+          <w:rFonts w:hint="eastAsia"/>
+          <w:lang w:val="en-US" w:eastAsia="zh-CN"/>
+        </w:rPr>
+      </w:pPr>
+      <w:r>
+        <w:rPr>
+          <w:rFonts w:hint="eastAsia"/>
+          <w:lang w:val="en-US" w:eastAsia="zh-CN"/>
+        </w:rPr>
+        <w:t>moov是一个container box，具体内容信息由它的子box来诠释。与ftyp相同，moov只有一个，而且只能包含在文件层。一般情况下，moov会紧随ftyp出现。</w:t>
+      </w:r>
+    </w:p>
+    <w:p>
+      <w:pPr>
+        <w:rPr>
+          <w:rFonts w:hint="eastAsia"/>
+          <w:lang w:val="en-US" w:eastAsia="zh-CN"/>
+        </w:rPr>
+      </w:pPr>
+      <w:r>
+        <w:rPr>
+          <w:rFonts w:hint="eastAsia"/>
+          <w:lang w:val="en-US" w:eastAsia="zh-CN"/>
+        </w:rPr>
+        <w:t>通常情况下：</w:t>
+      </w:r>
+    </w:p>
+    <w:p>
+      <w:pPr>
+        <w:rPr>
+          <w:rFonts w:hint="eastAsia"/>
+          <w:lang w:val="en-US" w:eastAsia="zh-CN"/>
+        </w:rPr>
+      </w:pPr>
+      <w:r>
+        <w:rPr>
+          <w:rFonts w:hint="eastAsia"/>
+          <w:lang w:val="en-US" w:eastAsia="zh-CN"/>
+        </w:rPr>
+        <w:t>moov的boxHeader包含了boxSize和boxType，boxSize是整个moov的size，包含所有的mvhd和trak的size；boxType值为“moov”；</w:t>
+      </w:r>
+    </w:p>
+    <w:p>
+      <w:pPr>
+        <w:rPr>
+          <w:rFonts w:hint="eastAsia"/>
+          <w:lang w:val="en-US" w:eastAsia="zh-CN"/>
+        </w:rPr>
+      </w:pPr>
+      <w:r>
+        <w:rPr>
+          <w:rFonts w:hint="eastAsia"/>
+          <w:lang w:val="en-US" w:eastAsia="zh-CN"/>
+        </w:rPr>
+        <w:t>moov的boxBody会包含一个mvhd和若干个trak：</w:t>
+      </w:r>
+    </w:p>
+    <w:p>
+      <w:pPr>
+        <w:numPr>
+          <w:ilvl w:val="0"/>
+          <w:numId w:val="7"/>
+        </w:numPr>
+        <w:ind w:left="840" w:leftChars="0" w:hanging="420" w:firstLineChars="0"/>
+        <w:rPr>
+          <w:rFonts w:hint="eastAsia"/>
+          <w:lang w:val="en-US" w:eastAsia="zh-CN"/>
+        </w:rPr>
+      </w:pPr>
+      <w:r>
+        <w:rPr>
+          <w:rFonts w:hint="eastAsia"/>
+          <w:lang w:val="en-US" w:eastAsia="zh-CN"/>
+        </w:rPr>
+        <w:t>mvhd作为header部分存在，一般作为moov的第一个子box出现。</w:t>
+      </w:r>
+    </w:p>
+    <w:p>
+      <w:pPr>
+        <w:numPr>
+          <w:ilvl w:val="0"/>
+          <w:numId w:val="7"/>
+        </w:numPr>
+        <w:ind w:left="840" w:leftChars="0" w:hanging="420" w:firstLineChars="0"/>
+        <w:rPr>
+          <w:rFonts w:hint="eastAsia"/>
+          <w:lang w:val="en-US" w:eastAsia="zh-CN"/>
+        </w:rPr>
+      </w:pPr>
+      <w:r>
+        <w:rPr>
+          <w:rFonts w:hint="eastAsia"/>
+          <w:lang w:val="en-US" w:eastAsia="zh-CN"/>
+        </w:rPr>
+        <w:t>trak包含了一个track的相关信息，是一个container box。</w:t>
+      </w:r>
+    </w:p>
+    <w:p>
+      <w:pPr>
+        <w:rPr>
+          <w:rFonts w:hint="eastAsia"/>
+          <w:lang w:val="en-US" w:eastAsia="zh-CN"/>
+        </w:rPr>
+      </w:pPr>
+    </w:p>
+    <w:p>
+      <w:pPr>
+        <w:widowControl w:val="0"/>
+        <w:wordWrap/>
+        <w:adjustRightInd/>
+        <w:snapToGrid/>
+        <w:spacing w:before="0" w:after="0" w:line="240" w:lineRule="auto"/>
+        <w:ind w:left="0" w:leftChars="0" w:right="0" w:firstLine="420" w:firstLineChars="200"/>
+        <w:jc w:val="both"/>
+        <w:textAlignment w:val="auto"/>
+        <w:outlineLvl w:val="9"/>
+        <w:rPr>
+          <w:rFonts w:hint="eastAsia"/>
+          <w:lang w:val="en-US" w:eastAsia="zh-CN"/>
+        </w:rPr>
+      </w:pPr>
+      <w:r>
+        <w:rPr>
+          <w:rFonts w:hint="eastAsia" w:ascii="Calibri" w:hAnsi="Calibri" w:eastAsia="宋体" w:cs="黑体"/>
+          <w:kern w:val="2"/>
+          <w:sz w:val="21"/>
+          <w:szCs w:val="21"/>
+          <w:lang w:val="en-US" w:eastAsia="zh-CN" w:bidi="ar-SA"/>
+        </w:rPr>
+        <w:pict>
           <v:shape id="图片框 4" o:spid="_x0000_s1027" type="#_x0000_t75" style="height:167.1pt;width:415.15pt;rotation:0f;" o:ole="f" fillcolor="#FFFFFF" filled="f" o:preferrelative="t" stroked="f" coordorigin="0,0" coordsize="21600,21600">
             <v:fill on="f" color2="#FFFFFF" focus="0%"/>
-            <v:imagedata gain="65536f" blacklevel="0f" gamma="0" o:title="moov" r:id="rId13"/>
+            <v:imagedata gain="65536f" blacklevel="0f" gamma="0" o:title="moov" r:id="rId14"/>
             <o:lock v:ext="edit" position="f" selection="f" grouping="f" rotation="f" cropping="f" text="f" aspectratio="t"/>
             <w10:wrap type="none"/>
             <w10:anchorlock/>
@@ -5030,7 +5090,7 @@
         <w:pict>
           <v:shape id="图片框 5" o:spid="_x0000_s1028" type="#_x0000_t75" style="height:234.8pt;width:414.8pt;rotation:0f;" o:ole="f" fillcolor="#FFFFFF" filled="f" o:preferrelative="t" stroked="f" coordorigin="0,0" coordsize="21600,21600">
             <v:fill on="f" color2="#FFFFFF" focus="0%"/>
-            <v:imagedata gain="65536f" blacklevel="0f" gamma="0" o:title="trak" r:id="rId14"/>
+            <v:imagedata gain="65536f" blacklevel="0f" gamma="0" o:title="trak" r:id="rId15"/>
             <o:lock v:ext="edit" position="f" selection="f" grouping="f" rotation="f" cropping="f" text="f" aspectratio="t"/>
             <w10:wrap type="none"/>
             <w10:anchorlock/>
@@ -5074,17 +5134,1556 @@
           <w:rFonts w:hint="eastAsia"/>
           <w:lang w:val="en-US" w:eastAsia="zh-CN"/>
         </w:rPr>
-        <w:t>4.2.1.</w:t>
-      </w:r>
-      <w:bookmarkStart w:id="0" w:name="_GoBack"/>
-      <w:bookmarkEnd w:id="0"/>
-      <w:r>
-        <w:rPr>
-          <w:rFonts w:hint="eastAsia"/>
-          <w:lang w:val="en-US" w:eastAsia="zh-CN"/>
-        </w:rPr>
-        <w:t>tkhd -- track header box</w:t>
-      </w:r>
+        <w:t>4.2.1.tkhd -- track header box</w:t>
+      </w:r>
+    </w:p>
+    <w:tbl>
+      <w:tblPr>
+        <w:tblW w:w="8522" w:type="dxa"/>
+        <w:tblBorders>
+          <w:top w:val="single" w:color="auto" w:sz="4" w:space="0"/>
+          <w:left w:val="single" w:color="auto" w:sz="4" w:space="0"/>
+          <w:bottom w:val="single" w:color="auto" w:sz="4" w:space="0"/>
+          <w:right w:val="single" w:color="auto" w:sz="4" w:space="0"/>
+          <w:insideH w:val="single" w:color="auto" w:sz="4" w:space="0"/>
+          <w:insideV w:val="single" w:color="auto" w:sz="4" w:space="0"/>
+        </w:tblBorders>
+        <w:tblLayout w:type="fixed"/>
+        <w:tblCellMar>
+          <w:left w:w="108" w:type="dxa"/>
+          <w:right w:w="108" w:type="dxa"/>
+        </w:tblCellMar>
+      </w:tblPr>
+      <w:tblGrid>
+        <w:gridCol w:w="1687"/>
+        <w:gridCol w:w="900"/>
+        <w:gridCol w:w="5935"/>
+      </w:tblGrid>
+      <w:tr>
+        <w:tc>
+          <w:tcPr>
+            <w:tcW w:w="1687" w:type="dxa"/>
+            <w:vAlign w:val="top"/>
+          </w:tcPr>
+          <w:p>
+            <w:pPr>
+              <w:ind w:left="0" w:leftChars="0" w:firstLine="0" w:firstLineChars="0"/>
+              <w:jc w:val="center"/>
+              <w:rPr>
+                <w:rFonts w:hint="eastAsia"/>
+                <w:b/>
+                <w:bCs/>
+                <w:lang w:val="en-US" w:eastAsia="zh-CN"/>
+              </w:rPr>
+            </w:pPr>
+            <w:r>
+              <w:rPr>
+                <w:rFonts w:hint="eastAsia"/>
+                <w:b/>
+                <w:bCs/>
+                <w:lang w:val="en-US" w:eastAsia="zh-CN"/>
+              </w:rPr>
+              <w:t>字段名</w:t>
+            </w:r>
+          </w:p>
+        </w:tc>
+        <w:tc>
+          <w:tcPr>
+            <w:tcW w:w="900" w:type="dxa"/>
+            <w:vAlign w:val="top"/>
+          </w:tcPr>
+          <w:p>
+            <w:pPr>
+              <w:ind w:left="0" w:leftChars="0" w:firstLine="0" w:firstLineChars="0"/>
+              <w:jc w:val="center"/>
+              <w:rPr>
+                <w:rFonts w:hint="eastAsia"/>
+                <w:b/>
+                <w:bCs/>
+                <w:lang w:val="en-US" w:eastAsia="zh-CN"/>
+              </w:rPr>
+            </w:pPr>
+            <w:r>
+              <w:rPr>
+                <w:rFonts w:hint="eastAsia"/>
+                <w:b/>
+                <w:bCs/>
+                <w:lang w:val="en-US" w:eastAsia="zh-CN"/>
+              </w:rPr>
+              <w:t>字节数</w:t>
+            </w:r>
+          </w:p>
+        </w:tc>
+        <w:tc>
+          <w:tcPr>
+            <w:tcW w:w="5935" w:type="dxa"/>
+            <w:vAlign w:val="top"/>
+          </w:tcPr>
+          <w:p>
+            <w:pPr>
+              <w:ind w:left="0" w:leftChars="0" w:firstLine="0" w:firstLineChars="0"/>
+              <w:jc w:val="center"/>
+              <w:rPr>
+                <w:rFonts w:hint="eastAsia"/>
+                <w:b/>
+                <w:bCs/>
+                <w:lang w:val="en-US" w:eastAsia="zh-CN"/>
+              </w:rPr>
+            </w:pPr>
+            <w:r>
+              <w:rPr>
+                <w:rFonts w:hint="eastAsia"/>
+                <w:b/>
+                <w:bCs/>
+                <w:lang w:val="en-US" w:eastAsia="zh-CN"/>
+              </w:rPr>
+              <w:t>含义</w:t>
+            </w:r>
+          </w:p>
+        </w:tc>
+      </w:tr>
+      <w:tr>
+        <w:tc>
+          <w:tcPr>
+            <w:tcW w:w="1687" w:type="dxa"/>
+            <w:vAlign w:val="top"/>
+          </w:tcPr>
+          <w:p>
+            <w:pPr>
+              <w:ind w:left="0" w:leftChars="0" w:firstLine="0" w:firstLineChars="0"/>
+              <w:rPr>
+                <w:rFonts w:hint="eastAsia"/>
+                <w:lang w:val="en-US" w:eastAsia="zh-CN"/>
+              </w:rPr>
+            </w:pPr>
+            <w:r>
+              <w:rPr>
+                <w:rFonts w:hint="eastAsia"/>
+                <w:lang w:val="en-US" w:eastAsia="zh-CN"/>
+              </w:rPr>
+              <w:t>boxSize</w:t>
+            </w:r>
+          </w:p>
+        </w:tc>
+        <w:tc>
+          <w:tcPr>
+            <w:tcW w:w="900" w:type="dxa"/>
+            <w:vAlign w:val="top"/>
+          </w:tcPr>
+          <w:p>
+            <w:pPr>
+              <w:ind w:left="0" w:leftChars="0" w:firstLine="0" w:firstLineChars="0"/>
+              <w:rPr>
+                <w:rFonts w:hint="eastAsia"/>
+                <w:lang w:val="en-US" w:eastAsia="zh-CN"/>
+              </w:rPr>
+            </w:pPr>
+            <w:r>
+              <w:rPr>
+                <w:rFonts w:hint="eastAsia"/>
+                <w:lang w:val="en-US" w:eastAsia="zh-CN"/>
+              </w:rPr>
+              <w:t>4</w:t>
+            </w:r>
+          </w:p>
+        </w:tc>
+        <w:tc>
+          <w:tcPr>
+            <w:tcW w:w="5935" w:type="dxa"/>
+            <w:vAlign w:val="top"/>
+          </w:tcPr>
+          <w:p>
+            <w:pPr>
+              <w:ind w:left="0" w:leftChars="0" w:firstLine="0" w:firstLineChars="0"/>
+              <w:rPr>
+                <w:rFonts w:hint="eastAsia"/>
+                <w:lang w:val="en-US" w:eastAsia="zh-CN"/>
+              </w:rPr>
+            </w:pPr>
+            <w:r>
+              <w:rPr>
+                <w:rFonts w:hint="eastAsia"/>
+                <w:lang w:val="en-US" w:eastAsia="zh-CN"/>
+              </w:rPr>
+              <w:t>指明这个box的size，只包含tkhd的size</w:t>
+            </w:r>
+          </w:p>
+        </w:tc>
+      </w:tr>
+      <w:tr>
+        <w:tc>
+          <w:tcPr>
+            <w:tcW w:w="1687" w:type="dxa"/>
+            <w:vAlign w:val="top"/>
+          </w:tcPr>
+          <w:p>
+            <w:pPr>
+              <w:ind w:left="0" w:leftChars="0" w:firstLine="0" w:firstLineChars="0"/>
+              <w:rPr>
+                <w:rFonts w:hint="eastAsia"/>
+                <w:lang w:val="en-US" w:eastAsia="zh-CN"/>
+              </w:rPr>
+            </w:pPr>
+            <w:r>
+              <w:rPr>
+                <w:rFonts w:hint="eastAsia"/>
+                <w:lang w:val="en-US" w:eastAsia="zh-CN"/>
+              </w:rPr>
+              <w:t>boxType</w:t>
+            </w:r>
+          </w:p>
+        </w:tc>
+        <w:tc>
+          <w:tcPr>
+            <w:tcW w:w="900" w:type="dxa"/>
+            <w:vAlign w:val="top"/>
+          </w:tcPr>
+          <w:p>
+            <w:pPr>
+              <w:ind w:left="0" w:leftChars="0" w:firstLine="0" w:firstLineChars="0"/>
+              <w:rPr>
+                <w:rFonts w:hint="eastAsia"/>
+                <w:lang w:val="en-US" w:eastAsia="zh-CN"/>
+              </w:rPr>
+            </w:pPr>
+            <w:r>
+              <w:rPr>
+                <w:rFonts w:hint="eastAsia"/>
+                <w:lang w:val="en-US" w:eastAsia="zh-CN"/>
+              </w:rPr>
+              <w:t>4</w:t>
+            </w:r>
+          </w:p>
+        </w:tc>
+        <w:tc>
+          <w:tcPr>
+            <w:tcW w:w="5935" w:type="dxa"/>
+            <w:vAlign w:val="top"/>
+          </w:tcPr>
+          <w:p>
+            <w:pPr>
+              <w:ind w:left="0" w:leftChars="0" w:firstLine="0" w:firstLineChars="0"/>
+              <w:rPr>
+                <w:rFonts w:hint="eastAsia"/>
+                <w:lang w:val="en-US" w:eastAsia="zh-CN"/>
+              </w:rPr>
+            </w:pPr>
+            <w:r>
+              <w:rPr>
+                <w:rFonts w:hint="eastAsia"/>
+                <w:lang w:val="en-US" w:eastAsia="zh-CN"/>
+              </w:rPr>
+              <w:t>box类型，“tkhd”</w:t>
+            </w:r>
+          </w:p>
+        </w:tc>
+      </w:tr>
+      <w:tr>
+        <w:tc>
+          <w:tcPr>
+            <w:tcW w:w="1687" w:type="dxa"/>
+            <w:vAlign w:val="top"/>
+          </w:tcPr>
+          <w:p>
+            <w:pPr>
+              <w:ind w:left="0" w:leftChars="0" w:firstLine="0" w:firstLineChars="0"/>
+              <w:rPr>
+                <w:rFonts w:hint="eastAsia"/>
+                <w:lang w:val="en-US" w:eastAsia="zh-CN"/>
+              </w:rPr>
+            </w:pPr>
+            <w:r>
+              <w:rPr>
+                <w:rFonts w:hint="eastAsia"/>
+                <w:lang w:val="en-US" w:eastAsia="zh-CN"/>
+              </w:rPr>
+              <w:t>version</w:t>
+            </w:r>
+          </w:p>
+        </w:tc>
+        <w:tc>
+          <w:tcPr>
+            <w:tcW w:w="900" w:type="dxa"/>
+            <w:vAlign w:val="top"/>
+          </w:tcPr>
+          <w:p>
+            <w:pPr>
+              <w:ind w:left="0" w:leftChars="0" w:firstLine="0" w:firstLineChars="0"/>
+              <w:rPr>
+                <w:rFonts w:hint="eastAsia"/>
+                <w:lang w:val="en-US" w:eastAsia="zh-CN"/>
+              </w:rPr>
+            </w:pPr>
+            <w:r>
+              <w:rPr>
+                <w:rFonts w:hint="eastAsia"/>
+                <w:lang w:val="en-US" w:eastAsia="zh-CN"/>
+              </w:rPr>
+              <w:t>1</w:t>
+            </w:r>
+          </w:p>
+        </w:tc>
+        <w:tc>
+          <w:tcPr>
+            <w:tcW w:w="5935" w:type="dxa"/>
+            <w:vAlign w:val="top"/>
+          </w:tcPr>
+          <w:p>
+            <w:pPr>
+              <w:ind w:left="0" w:leftChars="0" w:firstLine="0" w:firstLineChars="0"/>
+              <w:rPr>
+                <w:rFonts w:hint="eastAsia"/>
+                <w:lang w:val="en-US" w:eastAsia="zh-CN"/>
+              </w:rPr>
+            </w:pPr>
+            <w:r>
+              <w:rPr>
+                <w:rFonts w:hint="eastAsia"/>
+                <w:lang w:val="en-US" w:eastAsia="zh-CN"/>
+              </w:rPr>
+              <w:t>0或者1，一般为0，以下都是按照version==0描述的字节数</w:t>
+            </w:r>
+          </w:p>
+        </w:tc>
+      </w:tr>
+      <w:tr>
+        <w:tc>
+          <w:tcPr>
+            <w:tcW w:w="1687" w:type="dxa"/>
+            <w:vAlign w:val="top"/>
+          </w:tcPr>
+          <w:p>
+            <w:pPr>
+              <w:ind w:left="0" w:leftChars="0" w:firstLine="0" w:firstLineChars="0"/>
+              <w:rPr>
+                <w:rFonts w:hint="eastAsia"/>
+                <w:lang w:val="en-US" w:eastAsia="zh-CN"/>
+              </w:rPr>
+            </w:pPr>
+            <w:r>
+              <w:rPr>
+                <w:rFonts w:hint="eastAsia"/>
+                <w:lang w:val="en-US" w:eastAsia="zh-CN"/>
+              </w:rPr>
+              <w:t>flags</w:t>
+            </w:r>
+          </w:p>
+        </w:tc>
+        <w:tc>
+          <w:tcPr>
+            <w:tcW w:w="900" w:type="dxa"/>
+            <w:vAlign w:val="top"/>
+          </w:tcPr>
+          <w:p>
+            <w:pPr>
+              <w:ind w:left="0" w:leftChars="0" w:firstLine="0" w:firstLineChars="0"/>
+              <w:rPr>
+                <w:rFonts w:hint="eastAsia"/>
+                <w:lang w:val="en-US" w:eastAsia="zh-CN"/>
+              </w:rPr>
+            </w:pPr>
+            <w:r>
+              <w:rPr>
+                <w:rFonts w:hint="eastAsia"/>
+                <w:lang w:val="en-US" w:eastAsia="zh-CN"/>
+              </w:rPr>
+              <w:t>3</w:t>
+            </w:r>
+          </w:p>
+        </w:tc>
+        <w:tc>
+          <w:tcPr>
+            <w:tcW w:w="5935" w:type="dxa"/>
+            <w:vAlign w:val="top"/>
+          </w:tcPr>
+          <w:p>
+            <w:pPr>
+              <w:ind w:left="0" w:leftChars="0" w:firstLine="0" w:firstLineChars="0"/>
+              <w:rPr>
+                <w:rFonts w:hint="eastAsia"/>
+                <w:lang w:val="en-US" w:eastAsia="zh-CN"/>
+              </w:rPr>
+            </w:pPr>
+            <w:r>
+              <w:rPr>
+                <w:rFonts w:hint="eastAsia"/>
+                <w:lang w:val="en-US" w:eastAsia="zh-CN"/>
+              </w:rPr>
+              <w:t>按位或操作结果值，定义如下：</w:t>
+            </w:r>
+          </w:p>
+          <w:p>
+            <w:pPr>
+              <w:ind w:left="0" w:leftChars="0" w:firstLine="0" w:firstLineChars="0"/>
+              <w:rPr>
+                <w:rFonts w:hint="eastAsia"/>
+                <w:lang w:val="en-US" w:eastAsia="zh-CN"/>
+              </w:rPr>
+            </w:pPr>
+            <w:r>
+              <w:rPr>
+                <w:rFonts w:hint="eastAsia"/>
+                <w:lang w:val="en-US" w:eastAsia="zh-CN"/>
+              </w:rPr>
+              <w:t xml:space="preserve">  0x1，track_enabled，不设置表示track不被播放</w:t>
+            </w:r>
+          </w:p>
+          <w:p>
+            <w:pPr>
+              <w:ind w:left="0" w:leftChars="0" w:firstLine="0" w:firstLineChars="0"/>
+              <w:rPr>
+                <w:rFonts w:hint="eastAsia"/>
+                <w:lang w:val="en-US" w:eastAsia="zh-CN"/>
+              </w:rPr>
+            </w:pPr>
+            <w:r>
+              <w:rPr>
+                <w:rFonts w:hint="eastAsia"/>
+                <w:lang w:val="en-US" w:eastAsia="zh-CN"/>
+              </w:rPr>
+              <w:t xml:space="preserve">  0x2，track_in_movie，表示该track在播放中被引用</w:t>
+            </w:r>
+          </w:p>
+          <w:p>
+            <w:pPr>
+              <w:ind w:left="0" w:leftChars="0" w:firstLine="0" w:firstLineChars="0"/>
+              <w:rPr>
+                <w:rFonts w:hint="eastAsia"/>
+                <w:lang w:val="en-US" w:eastAsia="zh-CN"/>
+              </w:rPr>
+            </w:pPr>
+            <w:r>
+              <w:rPr>
+                <w:rFonts w:hint="eastAsia"/>
+                <w:lang w:val="en-US" w:eastAsia="zh-CN"/>
+              </w:rPr>
+              <w:t xml:space="preserve">  0x4，track_in_preview，表示该track在预览时被引用</w:t>
+            </w:r>
+          </w:p>
+          <w:p>
+            <w:pPr>
+              <w:ind w:left="0" w:leftChars="0" w:firstLine="0" w:firstLineChars="0"/>
+              <w:rPr>
+                <w:rFonts w:hint="eastAsia"/>
+                <w:lang w:val="en-US" w:eastAsia="zh-CN"/>
+              </w:rPr>
+            </w:pPr>
+            <w:r>
+              <w:rPr>
+                <w:rFonts w:hint="eastAsia"/>
+                <w:lang w:val="en-US" w:eastAsia="zh-CN"/>
+              </w:rPr>
+              <w:t>一般该值设置为7；</w:t>
+            </w:r>
+          </w:p>
+          <w:p>
+            <w:pPr>
+              <w:ind w:left="0" w:leftChars="0" w:firstLine="0" w:firstLineChars="0"/>
+              <w:rPr>
+                <w:rFonts w:hint="eastAsia"/>
+                <w:lang w:val="en-US" w:eastAsia="zh-CN"/>
+              </w:rPr>
+            </w:pPr>
+            <w:r>
+              <w:rPr>
+                <w:rFonts w:hint="eastAsia"/>
+                <w:lang w:val="en-US" w:eastAsia="zh-CN"/>
+              </w:rPr>
+              <w:t>对于hint track，该值为0；</w:t>
+            </w:r>
+          </w:p>
+          <w:p>
+            <w:pPr>
+              <w:ind w:left="0" w:leftChars="0" w:firstLine="0" w:firstLineChars="0"/>
+              <w:rPr>
+                <w:rFonts w:hint="eastAsia"/>
+                <w:lang w:val="en-US" w:eastAsia="zh-CN"/>
+              </w:rPr>
+            </w:pPr>
+            <w:r>
+              <w:rPr>
+                <w:rFonts w:hint="eastAsia"/>
+                <w:lang w:val="en-US" w:eastAsia="zh-CN"/>
+              </w:rPr>
+              <w:t>如果一个媒体所有track都没有设置track_in_movie和track_in_preview，默认认为所有track都设置了这两项；</w:t>
+            </w:r>
+          </w:p>
+        </w:tc>
+      </w:tr>
+      <w:tr>
+        <w:tc>
+          <w:tcPr>
+            <w:tcW w:w="1687" w:type="dxa"/>
+            <w:vAlign w:val="top"/>
+          </w:tcPr>
+          <w:p>
+            <w:pPr>
+              <w:ind w:left="0" w:leftChars="0" w:firstLine="0" w:firstLineChars="0"/>
+              <w:rPr>
+                <w:rFonts w:hint="eastAsia"/>
+                <w:lang w:val="en-US" w:eastAsia="zh-CN"/>
+              </w:rPr>
+            </w:pPr>
+            <w:r>
+              <w:rPr>
+                <w:rFonts w:hint="eastAsia"/>
+                <w:lang w:val="en-US" w:eastAsia="zh-CN"/>
+              </w:rPr>
+              <w:t>creationTime</w:t>
+            </w:r>
+          </w:p>
+        </w:tc>
+        <w:tc>
+          <w:tcPr>
+            <w:tcW w:w="900" w:type="dxa"/>
+            <w:vAlign w:val="top"/>
+          </w:tcPr>
+          <w:p>
+            <w:pPr>
+              <w:ind w:left="0" w:leftChars="0" w:firstLine="0" w:firstLineChars="0"/>
+              <w:rPr>
+                <w:rFonts w:hint="eastAsia"/>
+                <w:lang w:val="en-US" w:eastAsia="zh-CN"/>
+              </w:rPr>
+            </w:pPr>
+            <w:r>
+              <w:rPr>
+                <w:rFonts w:hint="eastAsia"/>
+                <w:lang w:val="en-US" w:eastAsia="zh-CN"/>
+              </w:rPr>
+              <w:t>4</w:t>
+            </w:r>
+          </w:p>
+        </w:tc>
+        <w:tc>
+          <w:tcPr>
+            <w:tcW w:w="5935" w:type="dxa"/>
+            <w:vAlign w:val="top"/>
+          </w:tcPr>
+          <w:p>
+            <w:pPr>
+              <w:ind w:left="0" w:leftChars="0" w:firstLine="0" w:firstLineChars="0"/>
+              <w:rPr>
+                <w:rFonts w:hint="eastAsia"/>
+                <w:lang w:val="en-US" w:eastAsia="zh-CN"/>
+              </w:rPr>
+            </w:pPr>
+            <w:r>
+              <w:rPr>
+                <w:rFonts w:hint="eastAsia"/>
+                <w:lang w:val="en-US" w:eastAsia="zh-CN"/>
+              </w:rPr>
+              <w:t>创建时间，相对于UTC时间1904-01-01零点的秒数</w:t>
+            </w:r>
+          </w:p>
+        </w:tc>
+      </w:tr>
+      <w:tr>
+        <w:tc>
+          <w:tcPr>
+            <w:tcW w:w="1687" w:type="dxa"/>
+            <w:vAlign w:val="top"/>
+          </w:tcPr>
+          <w:p>
+            <w:pPr>
+              <w:ind w:left="0" w:leftChars="0" w:firstLine="0" w:firstLineChars="0"/>
+              <w:rPr>
+                <w:rFonts w:hint="eastAsia"/>
+                <w:lang w:val="en-US" w:eastAsia="zh-CN"/>
+              </w:rPr>
+            </w:pPr>
+            <w:r>
+              <w:rPr>
+                <w:rFonts w:hint="eastAsia"/>
+                <w:lang w:val="en-US" w:eastAsia="zh-CN"/>
+              </w:rPr>
+              <w:t>modTime</w:t>
+            </w:r>
+          </w:p>
+        </w:tc>
+        <w:tc>
+          <w:tcPr>
+            <w:tcW w:w="900" w:type="dxa"/>
+            <w:vAlign w:val="top"/>
+          </w:tcPr>
+          <w:p>
+            <w:pPr>
+              <w:ind w:left="0" w:leftChars="0" w:firstLine="0" w:firstLineChars="0"/>
+              <w:rPr>
+                <w:rFonts w:hint="eastAsia"/>
+                <w:lang w:val="en-US" w:eastAsia="zh-CN"/>
+              </w:rPr>
+            </w:pPr>
+            <w:r>
+              <w:rPr>
+                <w:rFonts w:hint="eastAsia"/>
+                <w:lang w:val="en-US" w:eastAsia="zh-CN"/>
+              </w:rPr>
+              <w:t>4</w:t>
+            </w:r>
+          </w:p>
+        </w:tc>
+        <w:tc>
+          <w:tcPr>
+            <w:tcW w:w="5935" w:type="dxa"/>
+            <w:vAlign w:val="top"/>
+          </w:tcPr>
+          <w:p>
+            <w:pPr>
+              <w:ind w:left="0" w:leftChars="0" w:firstLine="0" w:firstLineChars="0"/>
+              <w:rPr>
+                <w:rFonts w:hint="eastAsia"/>
+                <w:lang w:val="en-US" w:eastAsia="zh-CN"/>
+              </w:rPr>
+            </w:pPr>
+            <w:r>
+              <w:rPr>
+                <w:rFonts w:hint="eastAsia"/>
+                <w:lang w:val="en-US" w:eastAsia="zh-CN"/>
+              </w:rPr>
+              <w:t>修改时间</w:t>
+            </w:r>
+          </w:p>
+        </w:tc>
+      </w:tr>
+      <w:tr>
+        <w:tc>
+          <w:tcPr>
+            <w:tcW w:w="1687" w:type="dxa"/>
+            <w:vAlign w:val="top"/>
+          </w:tcPr>
+          <w:p>
+            <w:pPr>
+              <w:ind w:left="0" w:leftChars="0" w:firstLine="0" w:firstLineChars="0"/>
+              <w:rPr>
+                <w:rFonts w:hint="eastAsia"/>
+                <w:lang w:val="en-US" w:eastAsia="zh-CN"/>
+              </w:rPr>
+            </w:pPr>
+            <w:r>
+              <w:rPr>
+                <w:rFonts w:hint="eastAsia"/>
+                <w:lang w:val="en-US" w:eastAsia="zh-CN"/>
+              </w:rPr>
+              <w:t>trackId</w:t>
+            </w:r>
+          </w:p>
+        </w:tc>
+        <w:tc>
+          <w:tcPr>
+            <w:tcW w:w="900" w:type="dxa"/>
+            <w:vAlign w:val="top"/>
+          </w:tcPr>
+          <w:p>
+            <w:pPr>
+              <w:ind w:left="0" w:leftChars="0" w:firstLine="0" w:firstLineChars="0"/>
+              <w:rPr>
+                <w:rFonts w:hint="eastAsia"/>
+                <w:lang w:val="en-US" w:eastAsia="zh-CN"/>
+              </w:rPr>
+            </w:pPr>
+            <w:r>
+              <w:rPr>
+                <w:rFonts w:hint="eastAsia"/>
+                <w:lang w:val="en-US" w:eastAsia="zh-CN"/>
+              </w:rPr>
+              <w:t>4</w:t>
+            </w:r>
+          </w:p>
+        </w:tc>
+        <w:tc>
+          <w:tcPr>
+            <w:tcW w:w="5935" w:type="dxa"/>
+            <w:vAlign w:val="top"/>
+          </w:tcPr>
+          <w:p>
+            <w:pPr>
+              <w:ind w:left="0" w:leftChars="0" w:firstLine="0" w:firstLineChars="0"/>
+              <w:rPr>
+                <w:rFonts w:hint="eastAsia"/>
+                <w:lang w:val="en-US" w:eastAsia="zh-CN"/>
+              </w:rPr>
+            </w:pPr>
+            <w:r>
+              <w:rPr>
+                <w:rFonts w:hint="eastAsia"/>
+                <w:lang w:val="en-US" w:eastAsia="zh-CN"/>
+              </w:rPr>
+              <w:t>id号，不能重复且不能为0</w:t>
+            </w:r>
+          </w:p>
+        </w:tc>
+      </w:tr>
+      <w:tr>
+        <w:tc>
+          <w:tcPr>
+            <w:tcW w:w="1687" w:type="dxa"/>
+            <w:vAlign w:val="top"/>
+          </w:tcPr>
+          <w:p>
+            <w:pPr>
+              <w:ind w:left="0" w:leftChars="0" w:firstLine="0" w:firstLineChars="0"/>
+              <w:rPr>
+                <w:rFonts w:hint="eastAsia"/>
+                <w:lang w:val="en-US" w:eastAsia="zh-CN"/>
+              </w:rPr>
+            </w:pPr>
+            <w:r>
+              <w:rPr>
+                <w:rFonts w:hint="eastAsia"/>
+                <w:lang w:val="en-US" w:eastAsia="zh-CN"/>
+              </w:rPr>
+              <w:t>reserved</w:t>
+            </w:r>
+          </w:p>
+        </w:tc>
+        <w:tc>
+          <w:tcPr>
+            <w:tcW w:w="900" w:type="dxa"/>
+            <w:vAlign w:val="top"/>
+          </w:tcPr>
+          <w:p>
+            <w:pPr>
+              <w:ind w:left="0" w:leftChars="0" w:firstLine="0" w:firstLineChars="0"/>
+              <w:rPr>
+                <w:rFonts w:hint="eastAsia"/>
+                <w:lang w:val="en-US" w:eastAsia="zh-CN"/>
+              </w:rPr>
+            </w:pPr>
+            <w:r>
+              <w:rPr>
+                <w:rFonts w:hint="eastAsia"/>
+                <w:lang w:val="en-US" w:eastAsia="zh-CN"/>
+              </w:rPr>
+              <w:t>4</w:t>
+            </w:r>
+          </w:p>
+        </w:tc>
+        <w:tc>
+          <w:tcPr>
+            <w:tcW w:w="5935" w:type="dxa"/>
+            <w:vAlign w:val="top"/>
+          </w:tcPr>
+          <w:p>
+            <w:pPr>
+              <w:ind w:left="0" w:leftChars="0" w:firstLine="0" w:firstLineChars="0"/>
+              <w:rPr>
+                <w:rFonts w:hint="eastAsia"/>
+                <w:lang w:val="en-US" w:eastAsia="zh-CN"/>
+              </w:rPr>
+            </w:pPr>
+            <w:r>
+              <w:rPr>
+                <w:rFonts w:hint="eastAsia"/>
+                <w:lang w:val="en-US" w:eastAsia="zh-CN"/>
+              </w:rPr>
+              <w:t>保留位</w:t>
+            </w:r>
+          </w:p>
+        </w:tc>
+      </w:tr>
+      <w:tr>
+        <w:tc>
+          <w:tcPr>
+            <w:tcW w:w="1687" w:type="dxa"/>
+            <w:vAlign w:val="top"/>
+          </w:tcPr>
+          <w:p>
+            <w:pPr>
+              <w:ind w:left="0" w:leftChars="0" w:firstLine="0" w:firstLineChars="0"/>
+              <w:rPr>
+                <w:rFonts w:hint="eastAsia"/>
+                <w:lang w:val="en-US" w:eastAsia="zh-CN"/>
+              </w:rPr>
+            </w:pPr>
+            <w:r>
+              <w:rPr>
+                <w:rFonts w:hint="eastAsia"/>
+                <w:lang w:val="en-US" w:eastAsia="zh-CN"/>
+              </w:rPr>
+              <w:t>duration</w:t>
+            </w:r>
+          </w:p>
+        </w:tc>
+        <w:tc>
+          <w:tcPr>
+            <w:tcW w:w="900" w:type="dxa"/>
+            <w:vAlign w:val="top"/>
+          </w:tcPr>
+          <w:p>
+            <w:pPr>
+              <w:ind w:left="0" w:leftChars="0" w:firstLine="0" w:firstLineChars="0"/>
+              <w:rPr>
+                <w:rFonts w:hint="eastAsia"/>
+                <w:lang w:val="en-US" w:eastAsia="zh-CN"/>
+              </w:rPr>
+            </w:pPr>
+            <w:r>
+              <w:rPr>
+                <w:rFonts w:hint="eastAsia"/>
+                <w:lang w:val="en-US" w:eastAsia="zh-CN"/>
+              </w:rPr>
+              <w:t>4</w:t>
+            </w:r>
+          </w:p>
+        </w:tc>
+        <w:tc>
+          <w:tcPr>
+            <w:tcW w:w="5935" w:type="dxa"/>
+            <w:vAlign w:val="top"/>
+          </w:tcPr>
+          <w:p>
+            <w:pPr>
+              <w:ind w:left="0" w:leftChars="0" w:firstLine="0" w:firstLineChars="0"/>
+              <w:rPr>
+                <w:rFonts w:hint="eastAsia"/>
+                <w:lang w:val="en-US" w:eastAsia="zh-CN"/>
+              </w:rPr>
+            </w:pPr>
+            <w:r>
+              <w:rPr>
+                <w:rFonts w:hint="eastAsia"/>
+                <w:lang w:val="en-US" w:eastAsia="zh-CN"/>
+              </w:rPr>
+              <w:t>track的时间长度</w:t>
+            </w:r>
+          </w:p>
+        </w:tc>
+      </w:tr>
+      <w:tr>
+        <w:tc>
+          <w:tcPr>
+            <w:tcW w:w="1687" w:type="dxa"/>
+            <w:vAlign w:val="top"/>
+          </w:tcPr>
+          <w:p>
+            <w:pPr>
+              <w:ind w:left="0" w:leftChars="0" w:firstLine="0" w:firstLineChars="0"/>
+              <w:rPr>
+                <w:rFonts w:hint="eastAsia"/>
+                <w:lang w:val="en-US" w:eastAsia="zh-CN"/>
+              </w:rPr>
+            </w:pPr>
+            <w:r>
+              <w:rPr>
+                <w:rFonts w:hint="eastAsia"/>
+                <w:lang w:val="en-US" w:eastAsia="zh-CN"/>
+              </w:rPr>
+              <w:t>reserved</w:t>
+            </w:r>
+          </w:p>
+        </w:tc>
+        <w:tc>
+          <w:tcPr>
+            <w:tcW w:w="900" w:type="dxa"/>
+            <w:vAlign w:val="top"/>
+          </w:tcPr>
+          <w:p>
+            <w:pPr>
+              <w:ind w:left="0" w:leftChars="0" w:firstLine="0" w:firstLineChars="0"/>
+              <w:rPr>
+                <w:rFonts w:hint="eastAsia"/>
+                <w:lang w:val="en-US" w:eastAsia="zh-CN"/>
+              </w:rPr>
+            </w:pPr>
+            <w:r>
+              <w:rPr>
+                <w:rFonts w:hint="eastAsia"/>
+                <w:lang w:val="en-US" w:eastAsia="zh-CN"/>
+              </w:rPr>
+              <w:t>8</w:t>
+            </w:r>
+          </w:p>
+        </w:tc>
+        <w:tc>
+          <w:tcPr>
+            <w:tcW w:w="5935" w:type="dxa"/>
+            <w:vAlign w:val="top"/>
+          </w:tcPr>
+          <w:p>
+            <w:pPr>
+              <w:ind w:left="0" w:leftChars="0" w:firstLine="0" w:firstLineChars="0"/>
+              <w:rPr>
+                <w:rFonts w:hint="eastAsia"/>
+                <w:lang w:val="en-US" w:eastAsia="zh-CN"/>
+              </w:rPr>
+            </w:pPr>
+            <w:r>
+              <w:rPr>
+                <w:rFonts w:hint="eastAsia"/>
+                <w:lang w:val="en-US" w:eastAsia="zh-CN"/>
+              </w:rPr>
+              <w:t>保留位</w:t>
+            </w:r>
+          </w:p>
+        </w:tc>
+      </w:tr>
+      <w:tr>
+        <w:tc>
+          <w:tcPr>
+            <w:tcW w:w="1687" w:type="dxa"/>
+            <w:vAlign w:val="top"/>
+          </w:tcPr>
+          <w:p>
+            <w:pPr>
+              <w:ind w:left="0" w:leftChars="0" w:firstLine="0" w:firstLineChars="0"/>
+              <w:rPr>
+                <w:rFonts w:hint="eastAsia"/>
+                <w:lang w:val="en-US" w:eastAsia="zh-CN"/>
+              </w:rPr>
+            </w:pPr>
+            <w:r>
+              <w:rPr>
+                <w:rFonts w:hint="eastAsia"/>
+                <w:lang w:val="en-US" w:eastAsia="zh-CN"/>
+              </w:rPr>
+              <w:t>layer</w:t>
+            </w:r>
+          </w:p>
+        </w:tc>
+        <w:tc>
+          <w:tcPr>
+            <w:tcW w:w="900" w:type="dxa"/>
+            <w:vAlign w:val="top"/>
+          </w:tcPr>
+          <w:p>
+            <w:pPr>
+              <w:ind w:left="0" w:leftChars="0" w:firstLine="0" w:firstLineChars="0"/>
+              <w:rPr>
+                <w:rFonts w:hint="eastAsia"/>
+                <w:lang w:val="en-US" w:eastAsia="zh-CN"/>
+              </w:rPr>
+            </w:pPr>
+            <w:r>
+              <w:rPr>
+                <w:rFonts w:hint="eastAsia"/>
+                <w:lang w:val="en-US" w:eastAsia="zh-CN"/>
+              </w:rPr>
+              <w:t>2</w:t>
+            </w:r>
+          </w:p>
+        </w:tc>
+        <w:tc>
+          <w:tcPr>
+            <w:tcW w:w="5935" w:type="dxa"/>
+            <w:vAlign w:val="top"/>
+          </w:tcPr>
+          <w:p>
+            <w:pPr>
+              <w:ind w:left="0" w:leftChars="0" w:firstLine="0" w:firstLineChars="0"/>
+              <w:rPr>
+                <w:rFonts w:hint="eastAsia"/>
+                <w:lang w:val="en-US" w:eastAsia="zh-CN"/>
+              </w:rPr>
+            </w:pPr>
+            <w:r>
+              <w:rPr>
+                <w:rFonts w:hint="eastAsia"/>
+                <w:lang w:val="en-US" w:eastAsia="zh-CN"/>
+              </w:rPr>
+              <w:t>视频层，默认为0，值小的在上层</w:t>
+            </w:r>
+          </w:p>
+        </w:tc>
+      </w:tr>
+      <w:tr>
+        <w:tc>
+          <w:tcPr>
+            <w:tcW w:w="1687" w:type="dxa"/>
+            <w:vAlign w:val="top"/>
+          </w:tcPr>
+          <w:p>
+            <w:pPr>
+              <w:ind w:left="0" w:leftChars="0" w:firstLine="0" w:firstLineChars="0"/>
+              <w:rPr>
+                <w:rFonts w:hint="eastAsia"/>
+                <w:lang w:val="en-US" w:eastAsia="zh-CN"/>
+              </w:rPr>
+            </w:pPr>
+            <w:r>
+              <w:rPr>
+                <w:rFonts w:hint="eastAsia"/>
+                <w:lang w:val="en-US" w:eastAsia="zh-CN"/>
+              </w:rPr>
+              <w:t>alternateGroup</w:t>
+            </w:r>
+          </w:p>
+        </w:tc>
+        <w:tc>
+          <w:tcPr>
+            <w:tcW w:w="900" w:type="dxa"/>
+            <w:vAlign w:val="top"/>
+          </w:tcPr>
+          <w:p>
+            <w:pPr>
+              <w:ind w:left="0" w:leftChars="0" w:firstLine="0" w:firstLineChars="0"/>
+              <w:rPr>
+                <w:rFonts w:hint="eastAsia"/>
+                <w:lang w:val="en-US" w:eastAsia="zh-CN"/>
+              </w:rPr>
+            </w:pPr>
+            <w:r>
+              <w:rPr>
+                <w:rFonts w:hint="eastAsia"/>
+                <w:lang w:val="en-US" w:eastAsia="zh-CN"/>
+              </w:rPr>
+              <w:t>2</w:t>
+            </w:r>
+          </w:p>
+        </w:tc>
+        <w:tc>
+          <w:tcPr>
+            <w:tcW w:w="5935" w:type="dxa"/>
+            <w:vAlign w:val="top"/>
+          </w:tcPr>
+          <w:p>
+            <w:pPr>
+              <w:ind w:left="0" w:leftChars="0" w:firstLine="0" w:firstLineChars="0"/>
+              <w:rPr>
+                <w:rFonts w:hint="eastAsia"/>
+                <w:lang w:val="en-US" w:eastAsia="zh-CN"/>
+              </w:rPr>
+            </w:pPr>
+            <w:r>
+              <w:rPr>
+                <w:rFonts w:hint="eastAsia"/>
+                <w:lang w:val="en-US" w:eastAsia="zh-CN"/>
+              </w:rPr>
+              <w:t>track分组信息，默认为0，表示该track并未与其他track有群组关系</w:t>
+            </w:r>
+          </w:p>
+        </w:tc>
+      </w:tr>
+      <w:tr>
+        <w:tc>
+          <w:tcPr>
+            <w:tcW w:w="1687" w:type="dxa"/>
+            <w:vAlign w:val="top"/>
+          </w:tcPr>
+          <w:p>
+            <w:pPr>
+              <w:ind w:left="0" w:leftChars="0" w:firstLine="0" w:firstLineChars="0"/>
+              <w:rPr>
+                <w:rFonts w:hint="eastAsia"/>
+                <w:lang w:val="en-US" w:eastAsia="zh-CN"/>
+              </w:rPr>
+            </w:pPr>
+            <w:r>
+              <w:rPr>
+                <w:rFonts w:hint="eastAsia"/>
+                <w:lang w:val="en-US" w:eastAsia="zh-CN"/>
+              </w:rPr>
+              <w:t>volume</w:t>
+            </w:r>
+          </w:p>
+        </w:tc>
+        <w:tc>
+          <w:tcPr>
+            <w:tcW w:w="900" w:type="dxa"/>
+            <w:vAlign w:val="top"/>
+          </w:tcPr>
+          <w:p>
+            <w:pPr>
+              <w:ind w:left="0" w:leftChars="0" w:firstLine="0" w:firstLineChars="0"/>
+              <w:rPr>
+                <w:rFonts w:hint="eastAsia"/>
+                <w:lang w:val="en-US" w:eastAsia="zh-CN"/>
+              </w:rPr>
+            </w:pPr>
+            <w:r>
+              <w:rPr>
+                <w:rFonts w:hint="eastAsia"/>
+                <w:lang w:val="en-US" w:eastAsia="zh-CN"/>
+              </w:rPr>
+              <w:t>2</w:t>
+            </w:r>
+          </w:p>
+        </w:tc>
+        <w:tc>
+          <w:tcPr>
+            <w:tcW w:w="5935" w:type="dxa"/>
+            <w:vAlign w:val="top"/>
+          </w:tcPr>
+          <w:p>
+            <w:pPr>
+              <w:ind w:left="0" w:leftChars="0" w:firstLine="0" w:firstLineChars="0"/>
+              <w:rPr>
+                <w:rFonts w:hint="eastAsia"/>
+                <w:lang w:val="en-US" w:eastAsia="zh-CN"/>
+              </w:rPr>
+            </w:pPr>
+            <w:r>
+              <w:rPr>
+                <w:rFonts w:hint="eastAsia"/>
+                <w:lang w:val="en-US" w:eastAsia="zh-CN"/>
+              </w:rPr>
+              <w:t>[8.8]格式，如果是音频track，1.0(0x0100)表示最大音量；否则为0</w:t>
+            </w:r>
+          </w:p>
+        </w:tc>
+      </w:tr>
+      <w:tr>
+        <w:tc>
+          <w:tcPr>
+            <w:tcW w:w="1687" w:type="dxa"/>
+            <w:vAlign w:val="top"/>
+          </w:tcPr>
+          <w:p>
+            <w:pPr>
+              <w:ind w:left="0" w:leftChars="0" w:firstLine="0" w:firstLineChars="0"/>
+              <w:rPr>
+                <w:rFonts w:hint="eastAsia"/>
+                <w:lang w:val="en-US" w:eastAsia="zh-CN"/>
+              </w:rPr>
+            </w:pPr>
+            <w:r>
+              <w:rPr>
+                <w:rFonts w:hint="eastAsia"/>
+                <w:lang w:val="en-US" w:eastAsia="zh-CN"/>
+              </w:rPr>
+              <w:t>reserved</w:t>
+            </w:r>
+          </w:p>
+        </w:tc>
+        <w:tc>
+          <w:tcPr>
+            <w:tcW w:w="900" w:type="dxa"/>
+            <w:vAlign w:val="top"/>
+          </w:tcPr>
+          <w:p>
+            <w:pPr>
+              <w:ind w:left="0" w:leftChars="0" w:firstLine="0" w:firstLineChars="0"/>
+              <w:rPr>
+                <w:rFonts w:hint="eastAsia"/>
+                <w:lang w:val="en-US" w:eastAsia="zh-CN"/>
+              </w:rPr>
+            </w:pPr>
+            <w:r>
+              <w:rPr>
+                <w:rFonts w:hint="eastAsia"/>
+                <w:lang w:val="en-US" w:eastAsia="zh-CN"/>
+              </w:rPr>
+              <w:t>2</w:t>
+            </w:r>
+          </w:p>
+        </w:tc>
+        <w:tc>
+          <w:tcPr>
+            <w:tcW w:w="5935" w:type="dxa"/>
+            <w:vAlign w:val="top"/>
+          </w:tcPr>
+          <w:p>
+            <w:pPr>
+              <w:ind w:left="0" w:leftChars="0" w:firstLine="0" w:firstLineChars="0"/>
+              <w:rPr>
+                <w:rFonts w:hint="eastAsia"/>
+                <w:lang w:val="en-US" w:eastAsia="zh-CN"/>
+              </w:rPr>
+            </w:pPr>
+            <w:r>
+              <w:rPr>
+                <w:rFonts w:hint="eastAsia"/>
+                <w:lang w:val="en-US" w:eastAsia="zh-CN"/>
+              </w:rPr>
+              <w:t>保留位</w:t>
+            </w:r>
+          </w:p>
+        </w:tc>
+      </w:tr>
+      <w:tr>
+        <w:tc>
+          <w:tcPr>
+            <w:tcW w:w="1687" w:type="dxa"/>
+            <w:vAlign w:val="top"/>
+          </w:tcPr>
+          <w:p>
+            <w:pPr>
+              <w:ind w:left="0" w:leftChars="0" w:firstLine="0" w:firstLineChars="0"/>
+              <w:rPr>
+                <w:rFonts w:hint="eastAsia"/>
+                <w:lang w:val="en-US" w:eastAsia="zh-CN"/>
+              </w:rPr>
+            </w:pPr>
+            <w:r>
+              <w:rPr>
+                <w:rFonts w:hint="eastAsia"/>
+                <w:lang w:val="en-US" w:eastAsia="zh-CN"/>
+              </w:rPr>
+              <w:t>matrix</w:t>
+            </w:r>
+          </w:p>
+        </w:tc>
+        <w:tc>
+          <w:tcPr>
+            <w:tcW w:w="900" w:type="dxa"/>
+            <w:vAlign w:val="top"/>
+          </w:tcPr>
+          <w:p>
+            <w:pPr>
+              <w:ind w:left="0" w:leftChars="0" w:firstLine="0" w:firstLineChars="0"/>
+              <w:rPr>
+                <w:rFonts w:hint="eastAsia"/>
+                <w:lang w:val="en-US" w:eastAsia="zh-CN"/>
+              </w:rPr>
+            </w:pPr>
+            <w:r>
+              <w:rPr>
+                <w:rFonts w:hint="eastAsia"/>
+                <w:lang w:val="en-US" w:eastAsia="zh-CN"/>
+              </w:rPr>
+              <w:t>36</w:t>
+            </w:r>
+          </w:p>
+        </w:tc>
+        <w:tc>
+          <w:tcPr>
+            <w:tcW w:w="5935" w:type="dxa"/>
+            <w:vAlign w:val="top"/>
+          </w:tcPr>
+          <w:p>
+            <w:pPr>
+              <w:ind w:left="0" w:leftChars="0" w:firstLine="0" w:firstLineChars="0"/>
+              <w:rPr>
+                <w:rFonts w:hint="eastAsia"/>
+                <w:lang w:val="en-US" w:eastAsia="zh-CN"/>
+              </w:rPr>
+            </w:pPr>
+            <w:r>
+              <w:rPr>
+                <w:rFonts w:hint="eastAsia"/>
+                <w:lang w:val="en-US" w:eastAsia="zh-CN"/>
+              </w:rPr>
+              <w:t>视频变换矩阵</w:t>
+            </w:r>
+          </w:p>
+        </w:tc>
+      </w:tr>
+      <w:tr>
+        <w:tc>
+          <w:tcPr>
+            <w:tcW w:w="1687" w:type="dxa"/>
+            <w:vAlign w:val="top"/>
+          </w:tcPr>
+          <w:p>
+            <w:pPr>
+              <w:ind w:left="0" w:leftChars="0" w:firstLine="0" w:firstLineChars="0"/>
+              <w:rPr>
+                <w:rFonts w:hint="eastAsia"/>
+                <w:lang w:val="en-US" w:eastAsia="zh-CN"/>
+              </w:rPr>
+            </w:pPr>
+            <w:r>
+              <w:rPr>
+                <w:rFonts w:hint="eastAsia"/>
+                <w:lang w:val="en-US" w:eastAsia="zh-CN"/>
+              </w:rPr>
+              <w:t>width</w:t>
+            </w:r>
+          </w:p>
+        </w:tc>
+        <w:tc>
+          <w:tcPr>
+            <w:tcW w:w="900" w:type="dxa"/>
+            <w:vAlign w:val="top"/>
+          </w:tcPr>
+          <w:p>
+            <w:pPr>
+              <w:ind w:left="0" w:leftChars="0" w:firstLine="0" w:firstLineChars="0"/>
+              <w:rPr>
+                <w:rFonts w:hint="eastAsia"/>
+                <w:lang w:val="en-US" w:eastAsia="zh-CN"/>
+              </w:rPr>
+            </w:pPr>
+            <w:r>
+              <w:rPr>
+                <w:rFonts w:hint="eastAsia"/>
+                <w:lang w:val="en-US" w:eastAsia="zh-CN"/>
+              </w:rPr>
+              <w:t>4</w:t>
+            </w:r>
+          </w:p>
+        </w:tc>
+        <w:tc>
+          <w:tcPr>
+            <w:tcW w:w="5935" w:type="dxa"/>
+            <w:vAlign w:val="top"/>
+          </w:tcPr>
+          <w:p>
+            <w:pPr>
+              <w:ind w:left="0" w:leftChars="0" w:firstLine="0" w:firstLineChars="0"/>
+              <w:rPr>
+                <w:rFonts w:hint="eastAsia"/>
+                <w:lang w:val="en-US" w:eastAsia="zh-CN"/>
+              </w:rPr>
+            </w:pPr>
+            <w:r>
+              <w:rPr>
+                <w:rFonts w:hint="eastAsia"/>
+                <w:lang w:val="en-US" w:eastAsia="zh-CN"/>
+              </w:rPr>
+              <w:t>宽</w:t>
+            </w:r>
+          </w:p>
+        </w:tc>
+      </w:tr>
+      <w:tr>
+        <w:tc>
+          <w:tcPr>
+            <w:tcW w:w="1687" w:type="dxa"/>
+            <w:vAlign w:val="top"/>
+          </w:tcPr>
+          <w:p>
+            <w:pPr>
+              <w:ind w:left="0" w:leftChars="0" w:firstLine="0" w:firstLineChars="0"/>
+              <w:rPr>
+                <w:rFonts w:hint="eastAsia"/>
+                <w:lang w:val="en-US" w:eastAsia="zh-CN"/>
+              </w:rPr>
+            </w:pPr>
+            <w:r>
+              <w:rPr>
+                <w:rFonts w:hint="eastAsia"/>
+                <w:lang w:val="en-US" w:eastAsia="zh-CN"/>
+              </w:rPr>
+              <w:t>height</w:t>
+            </w:r>
+          </w:p>
+        </w:tc>
+        <w:tc>
+          <w:tcPr>
+            <w:tcW w:w="900" w:type="dxa"/>
+            <w:vAlign w:val="top"/>
+          </w:tcPr>
+          <w:p>
+            <w:pPr>
+              <w:ind w:left="0" w:leftChars="0" w:firstLine="0" w:firstLineChars="0"/>
+              <w:rPr>
+                <w:rFonts w:hint="eastAsia"/>
+                <w:lang w:val="en-US" w:eastAsia="zh-CN"/>
+              </w:rPr>
+            </w:pPr>
+            <w:r>
+              <w:rPr>
+                <w:rFonts w:hint="eastAsia"/>
+                <w:lang w:val="en-US" w:eastAsia="zh-CN"/>
+              </w:rPr>
+              <w:t>4</w:t>
+            </w:r>
+          </w:p>
+        </w:tc>
+        <w:tc>
+          <w:tcPr>
+            <w:tcW w:w="5935" w:type="dxa"/>
+            <w:vAlign w:val="top"/>
+          </w:tcPr>
+          <w:p>
+            <w:pPr>
+              <w:ind w:left="0" w:leftChars="0" w:firstLine="0" w:firstLineChars="0"/>
+              <w:rPr>
+                <w:rFonts w:hint="eastAsia"/>
+                <w:lang w:val="en-US" w:eastAsia="zh-CN"/>
+              </w:rPr>
+            </w:pPr>
+            <w:r>
+              <w:rPr>
+                <w:rFonts w:hint="eastAsia"/>
+                <w:lang w:val="en-US" w:eastAsia="zh-CN"/>
+              </w:rPr>
+              <w:t>高；</w:t>
+            </w:r>
+          </w:p>
+          <w:p>
+            <w:pPr>
+              <w:ind w:left="0" w:leftChars="0" w:firstLine="0" w:firstLineChars="0"/>
+              <w:rPr>
+                <w:rFonts w:hint="eastAsia"/>
+                <w:lang w:val="en-US" w:eastAsia="zh-CN"/>
+              </w:rPr>
+            </w:pPr>
+            <w:r>
+              <w:rPr>
+                <w:rFonts w:hint="eastAsia"/>
+                <w:lang w:val="en-US" w:eastAsia="zh-CN"/>
+              </w:rPr>
+              <w:t>均为[16.16]格式的值，与sample描述中的实际画面大小比值，用于播放时的展示宽高</w:t>
+            </w:r>
+          </w:p>
+        </w:tc>
+      </w:tr>
+    </w:tbl>
+    <w:p>
+      <w:pPr>
+        <w:rPr>
+          <w:rFonts w:hint="eastAsia"/>
+          <w:lang w:val="en-US" w:eastAsia="zh-CN"/>
+        </w:rPr>
+      </w:pPr>
+    </w:p>
+    <w:p>
+      <w:pPr>
+        <w:pStyle w:val="7"/>
+        <w:rPr>
+          <w:rFonts w:hint="eastAsia"/>
+          <w:lang w:val="en-US" w:eastAsia="zh-CN"/>
+        </w:rPr>
+      </w:pPr>
+      <w:r>
+        <w:rPr>
+          <w:rFonts w:hint="eastAsia"/>
+          <w:lang w:val="en-US" w:eastAsia="zh-CN"/>
+        </w:rPr>
+        <w:t>4.2.2.mdia -- media box</w:t>
+      </w:r>
+    </w:p>
+    <w:p>
+      <w:pPr>
+        <w:rPr>
+          <w:rFonts w:hint="eastAsia"/>
+          <w:lang w:val="en-US" w:eastAsia="zh-CN"/>
+        </w:rPr>
+      </w:pPr>
+      <w:r>
+        <w:rPr>
+          <w:rFonts w:hint="eastAsia"/>
+          <w:lang w:val="en-US" w:eastAsia="zh-CN"/>
+        </w:rPr>
+        <w:t>mdia也是一个container box，其子box的结构和种类还是比较复杂的。例如如下的结构图：</w:t>
+      </w:r>
+    </w:p>
+    <w:p>
+      <w:pPr>
+        <w:widowControl w:val="0"/>
+        <w:wordWrap/>
+        <w:adjustRightInd/>
+        <w:snapToGrid/>
+        <w:spacing w:before="0" w:after="0" w:line="240" w:lineRule="auto"/>
+        <w:ind w:left="0" w:leftChars="0" w:right="0" w:firstLine="420" w:firstLineChars="200"/>
+        <w:jc w:val="both"/>
+        <w:textAlignment w:val="auto"/>
+        <w:outlineLvl w:val="9"/>
+        <w:rPr>
+          <w:rFonts w:hint="eastAsia"/>
+          <w:lang w:val="en-US" w:eastAsia="zh-CN"/>
+        </w:rPr>
+      </w:pPr>
+      <w:r>
+        <w:rPr>
+          <w:rFonts w:hint="eastAsia" w:ascii="Calibri" w:hAnsi="Calibri" w:eastAsia="宋体" w:cs="黑体"/>
+          <w:kern w:val="2"/>
+          <w:sz w:val="21"/>
+          <w:szCs w:val="21"/>
+          <w:lang w:val="en-US" w:eastAsia="zh-CN" w:bidi="ar-SA"/>
+        </w:rPr>
+        <w:pict>
+          <v:shape id="图片框 6" o:spid="_x0000_s1029" type="#_x0000_t75" style="height:193.55pt;width:136.5pt;rotation:0f;" o:ole="f" fillcolor="#FFFFFF" filled="f" o:preferrelative="t" stroked="f" coordorigin="0,0" coordsize="21600,21600">
+            <v:fill on="f" color2="#FFFFFF" focus="0%"/>
+            <v:imagedata gain="65536f" blacklevel="0f" gamma="0" o:title="mdia" r:id="rId16"/>
+            <o:lock v:ext="edit" position="f" selection="f" grouping="f" rotation="f" cropping="f" text="f" aspectratio="t"/>
+            <w10:wrap type="none"/>
+            <w10:anchorlock/>
+          </v:shape>
+        </w:pict>
+      </w:r>
+    </w:p>
+    <w:p>
+      <w:pPr>
+        <w:rPr>
+          <w:rFonts w:hint="eastAsia"/>
+          <w:lang w:val="en-US" w:eastAsia="zh-CN"/>
+        </w:rPr>
+      </w:pPr>
+      <w:r>
+        <w:rPr>
+          <w:rFonts w:hint="eastAsia"/>
+          <w:lang w:val="en-US" w:eastAsia="zh-CN"/>
+        </w:rPr>
+        <w:t>总体来说，mdia定义了track媒体类型以及sample数据，描述sample信息。一般mdia包含一个mdhd，一个hdlr和一个minf，分别是：</w:t>
+      </w:r>
+    </w:p>
+    <w:p>
+      <w:pPr>
+        <w:rPr>
+          <w:rFonts w:hint="eastAsia"/>
+          <w:lang w:val="en-US" w:eastAsia="zh-CN"/>
+        </w:rPr>
+      </w:pPr>
+      <w:r>
+        <w:rPr>
+          <w:rFonts w:hint="eastAsia"/>
+          <w:lang w:val="en-US" w:eastAsia="zh-CN"/>
+        </w:rPr>
+        <w:t>mdhd：media header box；</w:t>
+      </w:r>
+    </w:p>
+    <w:p>
+      <w:pPr>
+        <w:rPr>
+          <w:rFonts w:hint="eastAsia"/>
+          <w:lang w:val="en-US" w:eastAsia="zh-CN"/>
+        </w:rPr>
+      </w:pPr>
+      <w:r>
+        <w:rPr>
+          <w:rFonts w:hint="eastAsia"/>
+          <w:lang w:val="en-US" w:eastAsia="zh-CN"/>
+        </w:rPr>
+        <w:t>hdlr：handler reference box；</w:t>
+      </w:r>
+    </w:p>
+    <w:p>
+      <w:pPr>
+        <w:rPr>
+          <w:rFonts w:hint="eastAsia"/>
+          <w:lang w:val="en-US" w:eastAsia="zh-CN"/>
+        </w:rPr>
+      </w:pPr>
+      <w:r>
+        <w:rPr>
+          <w:rFonts w:hint="eastAsia"/>
+          <w:lang w:val="en-US" w:eastAsia="zh-CN"/>
+        </w:rPr>
+        <w:t>minf：media infomation box；</w:t>
+      </w:r>
+    </w:p>
+    <w:p>
+      <w:pPr>
+        <w:rPr>
+          <w:rFonts w:hint="eastAsia"/>
+          <w:lang w:val="en-US" w:eastAsia="zh-CN"/>
+        </w:rPr>
+      </w:pPr>
+    </w:p>
+    <w:p>
+      <w:pPr>
+        <w:pStyle w:val="9"/>
+        <w:rPr>
+          <w:rFonts w:hint="eastAsia"/>
+          <w:lang w:val="en-US" w:eastAsia="zh-CN"/>
+        </w:rPr>
+      </w:pPr>
+      <w:r>
+        <w:rPr>
+          <w:rFonts w:hint="eastAsia"/>
+          <w:lang w:val="en-US" w:eastAsia="zh-CN"/>
+        </w:rPr>
+        <w:t>mdhd -- media header box</w:t>
+      </w:r>
+    </w:p>
+    <w:p>
+      <w:pPr>
+        <w:rPr>
+          <w:rFonts w:hint="eastAsia"/>
+          <w:lang w:val="en-US" w:eastAsia="zh-CN"/>
+        </w:rPr>
+      </w:pPr>
+    </w:p>
+    <w:p>
+      <w:pPr>
+        <w:rPr>
+          <w:rFonts w:hint="eastAsia"/>
+          <w:lang w:val="en-US" w:eastAsia="zh-CN"/>
+        </w:rPr>
+      </w:pPr>
     </w:p>
     <w:p>
       <w:pPr>
@@ -5178,23 +6777,173 @@
 
 <file path=word/numbering.xml><?xml version="1.0" encoding="utf-8"?>
 <w:numbering xmlns:wpc="http://schemas.microsoft.com/office/word/2010/wordprocessingCanvas" xmlns:mc="http://schemas.openxmlformats.org/markup-compatibility/2006" xmlns:o="urn:schemas-microsoft-com:office:office" xmlns:r="http://schemas.openxmlformats.org/officeDocument/2006/relationships" xmlns:m="http://schemas.openxmlformats.org/officeDocument/2006/math" xmlns:v="urn:schemas-microsoft-com:vml" xmlns:wp14="http://schemas.microsoft.com/office/word/2010/wordprocessingDrawing" xmlns:wp="http://schemas.openxmlformats.org/drawingml/2006/wordprocessingDrawing" xmlns:w10="urn:schemas-microsoft-com:office:word" xmlns:w="http://schemas.openxmlformats.org/wordprocessingml/2006/main" xmlns:w14="http://schemas.microsoft.com/office/word/2010/wordml" xmlns:wpg="http://schemas.microsoft.com/office/word/2010/wordprocessingGroup" xmlns:wpi="http://schemas.microsoft.com/office/word/2010/wordprocessingInk" xmlns:wne="http://schemas.microsoft.com/office/word/2006/wordml" xmlns:wps="http://schemas.microsoft.com/office/word/2010/wordprocessingShape" mc:Ignorable="w14 wp14">
+  <w:abstractNum w:abstractNumId="1">
+    <w:nsid w:val="00000001"/>
+    <w:multiLevelType w:val="singleLevel"/>
+    <w:tmpl w:val="00000001"/>
+    <w:lvl w:ilvl="0" w:tentative="1">
+      <w:start w:val="7"/>
+      <w:numFmt w:val="decimal"/>
+      <w:suff w:val="nothing"/>
+      <w:lvlText w:val="%1."/>
+      <w:lvlJc w:val="left"/>
+    </w:lvl>
+  </w:abstractNum>
+  <w:abstractNum w:abstractNumId="2">
+    <w:nsid w:val="00000002"/>
+    <w:multiLevelType w:val="multilevel"/>
+    <w:tmpl w:val="00000002"/>
+    <w:lvl w:ilvl="0" w:tentative="1">
+      <w:start w:val="1"/>
+      <w:numFmt w:val="decimal"/>
+      <w:suff w:val="nothing"/>
+      <w:lvlText w:val="%1．"/>
+      <w:lvlJc w:val="left"/>
+      <w:pPr>
+        <w:ind w:left="0" w:leftChars="0" w:firstLine="400" w:firstLineChars="0"/>
+      </w:pPr>
+      <w:rPr>
+        <w:rFonts w:hint="default"/>
+      </w:rPr>
+    </w:lvl>
+    <w:lvl w:ilvl="1" w:tentative="1">
+      <w:start w:val="1"/>
+      <w:numFmt w:val="lowerLetter"/>
+      <w:lvlText w:val="%2)"/>
+      <w:lvlJc w:val="left"/>
+      <w:pPr>
+        <w:tabs>
+          <w:tab w:val="left" w:pos="840"/>
+        </w:tabs>
+        <w:ind w:left="840" w:leftChars="0" w:hanging="420" w:firstLineChars="0"/>
+      </w:pPr>
+      <w:rPr>
+        <w:rFonts w:hint="default"/>
+      </w:rPr>
+    </w:lvl>
+    <w:lvl w:ilvl="2" w:tentative="1">
+      <w:start w:val="1"/>
+      <w:numFmt w:val="lowerRoman"/>
+      <w:lvlText w:val="%3."/>
+      <w:lvlJc w:val="left"/>
+      <w:pPr>
+        <w:tabs>
+          <w:tab w:val="left" w:pos="1260"/>
+        </w:tabs>
+        <w:ind w:left="1260" w:leftChars="0" w:hanging="420" w:firstLineChars="0"/>
+      </w:pPr>
+      <w:rPr>
+        <w:rFonts w:hint="default"/>
+      </w:rPr>
+    </w:lvl>
+    <w:lvl w:ilvl="3" w:tentative="1">
+      <w:start w:val="1"/>
+      <w:numFmt w:val="decimal"/>
+      <w:lvlText w:val="%4."/>
+      <w:lvlJc w:val="left"/>
+      <w:pPr>
+        <w:tabs>
+          <w:tab w:val="left" w:pos="1680"/>
+        </w:tabs>
+        <w:ind w:left="1680" w:leftChars="0" w:hanging="420" w:firstLineChars="0"/>
+      </w:pPr>
+      <w:rPr>
+        <w:rFonts w:hint="default"/>
+      </w:rPr>
+    </w:lvl>
+    <w:lvl w:ilvl="4" w:tentative="1">
+      <w:start w:val="1"/>
+      <w:numFmt w:val="lowerLetter"/>
+      <w:lvlText w:val="%5)"/>
+      <w:lvlJc w:val="left"/>
+      <w:pPr>
+        <w:tabs>
+          <w:tab w:val="left" w:pos="2100"/>
+        </w:tabs>
+        <w:ind w:left="2100" w:leftChars="0" w:hanging="420" w:firstLineChars="0"/>
+      </w:pPr>
+      <w:rPr>
+        <w:rFonts w:hint="default"/>
+      </w:rPr>
+    </w:lvl>
+    <w:lvl w:ilvl="5" w:tentative="1">
+      <w:start w:val="1"/>
+      <w:numFmt w:val="lowerRoman"/>
+      <w:lvlText w:val="%6."/>
+      <w:lvlJc w:val="left"/>
+      <w:pPr>
+        <w:tabs>
+          <w:tab w:val="left" w:pos="2520"/>
+        </w:tabs>
+        <w:ind w:left="2520" w:leftChars="0" w:hanging="420" w:firstLineChars="0"/>
+      </w:pPr>
+      <w:rPr>
+        <w:rFonts w:hint="default"/>
+      </w:rPr>
+    </w:lvl>
+    <w:lvl w:ilvl="6" w:tentative="1">
+      <w:start w:val="1"/>
+      <w:numFmt w:val="decimal"/>
+      <w:lvlText w:val="%7."/>
+      <w:lvlJc w:val="left"/>
+      <w:pPr>
+        <w:tabs>
+          <w:tab w:val="left" w:pos="2940"/>
+        </w:tabs>
+        <w:ind w:left="2940" w:leftChars="0" w:hanging="420" w:firstLineChars="0"/>
+      </w:pPr>
+      <w:rPr>
+        <w:rFonts w:hint="default"/>
+      </w:rPr>
+    </w:lvl>
+    <w:lvl w:ilvl="7" w:tentative="1">
+      <w:start w:val="1"/>
+      <w:numFmt w:val="lowerLetter"/>
+      <w:lvlText w:val="%8)"/>
+      <w:lvlJc w:val="left"/>
+      <w:pPr>
+        <w:tabs>
+          <w:tab w:val="left" w:pos="3360"/>
+        </w:tabs>
+        <w:ind w:left="3360" w:leftChars="0" w:hanging="420" w:firstLineChars="0"/>
+      </w:pPr>
+      <w:rPr>
+        <w:rFonts w:hint="default"/>
+      </w:rPr>
+    </w:lvl>
+    <w:lvl w:ilvl="8" w:tentative="1">
+      <w:start w:val="1"/>
+      <w:numFmt w:val="lowerRoman"/>
+      <w:lvlText w:val="%9."/>
+      <w:lvlJc w:val="left"/>
+      <w:pPr>
+        <w:tabs>
+          <w:tab w:val="left" w:pos="3780"/>
+        </w:tabs>
+        <w:ind w:left="3780" w:leftChars="0" w:hanging="420" w:firstLineChars="0"/>
+      </w:pPr>
+      <w:rPr>
+        <w:rFonts w:hint="default"/>
+      </w:rPr>
+    </w:lvl>
+  </w:abstractNum>
   <w:abstractNum w:abstractNumId="4">
     <w:nsid w:val="00000004"/>
     <w:multiLevelType w:val="singleLevel"/>
     <w:tmpl w:val="00000004"/>
     <w:lvl w:ilvl="0" w:tentative="1">
       <w:start w:val="1"/>
-      <w:numFmt w:val="decimal"/>
-      <w:lvlText w:val="%1)"/>
+      <w:numFmt w:val="bullet"/>
+      <w:lvlText w:val=""/>
       <w:lvlJc w:val="left"/>
       <w:pPr>
         <w:tabs>
-          <w:tab w:val="left" w:pos="845"/>
+          <w:tab w:val="left" w:pos="420"/>
         </w:tabs>
-        <w:ind w:left="425" w:leftChars="0" w:hanging="425" w:firstLineChars="0"/>
+        <w:ind w:left="420" w:hanging="420"/>
       </w:pPr>
       <w:rPr>
-        <w:rFonts w:hint="default"/>
+        <w:rFonts w:hint="default" w:ascii="Wingdings" w:hAnsi="Wingdings"/>
       </w:rPr>
     </w:lvl>
   </w:abstractNum>
@@ -5205,13 +6954,13 @@
     <w:lvl w:ilvl="0" w:tentative="1">
       <w:start w:val="1"/>
       <w:numFmt w:val="bullet"/>
-      <w:lvlText w:val=""/>
+      <w:lvlText w:val=""/>
       <w:lvlJc w:val="left"/>
       <w:pPr>
         <w:tabs>
           <w:tab w:val="left" w:pos="420"/>
         </w:tabs>
-        <w:ind w:left="420" w:hanging="420"/>
+        <w:ind w:left="420" w:leftChars="0" w:hanging="420" w:firstLineChars="0"/>
       </w:pPr>
       <w:rPr>
         <w:rFonts w:hint="default" w:ascii="Wingdings" w:hAnsi="Wingdings"/>
@@ -5224,8 +6973,28 @@
     <w:tmpl w:val="00000006"/>
     <w:lvl w:ilvl="0" w:tentative="1">
       <w:start w:val="1"/>
+      <w:numFmt w:val="decimal"/>
+      <w:lvlText w:val="%1)"/>
+      <w:lvlJc w:val="left"/>
+      <w:pPr>
+        <w:tabs>
+          <w:tab w:val="left" w:pos="845"/>
+        </w:tabs>
+        <w:ind w:left="425" w:leftChars="0" w:hanging="425" w:firstLineChars="0"/>
+      </w:pPr>
+      <w:rPr>
+        <w:rFonts w:hint="default"/>
+      </w:rPr>
+    </w:lvl>
+  </w:abstractNum>
+  <w:abstractNum w:abstractNumId="7">
+    <w:nsid w:val="00000007"/>
+    <w:multiLevelType w:val="singleLevel"/>
+    <w:tmpl w:val="00000007"/>
+    <w:lvl w:ilvl="0" w:tentative="1">
+      <w:start w:val="1"/>
       <w:numFmt w:val="bullet"/>
-      <w:lvlText w:val=""/>
+      <w:lvlText w:val=""/>
       <w:lvlJc w:val="left"/>
       <w:pPr>
         <w:tabs>
@@ -5238,184 +7007,14 @@
       </w:rPr>
     </w:lvl>
   </w:abstractNum>
-  <w:abstractNum w:abstractNumId="12">
-    <w:nsid w:val="0000000C"/>
+  <w:abstractNum w:abstractNumId="8">
+    <w:nsid w:val="00000008"/>
     <w:multiLevelType w:val="singleLevel"/>
-    <w:tmpl w:val="0000000C"/>
+    <w:tmpl w:val="00000008"/>
     <w:lvl w:ilvl="0" w:tentative="1">
       <w:start w:val="1"/>
       <w:numFmt w:val="bullet"/>
-      <w:lvlText w:val=""/>
-      <w:lvlJc w:val="left"/>
-      <w:pPr>
-        <w:tabs>
-          <w:tab w:val="left" w:pos="420"/>
-        </w:tabs>
-        <w:ind w:left="420" w:leftChars="0" w:hanging="420" w:firstLineChars="0"/>
-      </w:pPr>
-      <w:rPr>
-        <w:rFonts w:hint="default" w:ascii="Wingdings" w:hAnsi="Wingdings"/>
-      </w:rPr>
-    </w:lvl>
-  </w:abstractNum>
-  <w:abstractNum w:abstractNumId="13">
-    <w:nsid w:val="0000000D"/>
-    <w:multiLevelType w:val="singleLevel"/>
-    <w:tmpl w:val="0000000D"/>
-    <w:lvl w:ilvl="0" w:tentative="1">
-      <w:start w:val="7"/>
-      <w:numFmt w:val="decimal"/>
-      <w:suff w:val="nothing"/>
-      <w:lvlText w:val="%1."/>
-      <w:lvlJc w:val="left"/>
-    </w:lvl>
-  </w:abstractNum>
-  <w:abstractNum w:abstractNumId="15">
-    <w:nsid w:val="0000000F"/>
-    <w:multiLevelType w:val="multilevel"/>
-    <w:tmpl w:val="0000000F"/>
-    <w:lvl w:ilvl="0" w:tentative="1">
-      <w:start w:val="1"/>
-      <w:numFmt w:val="decimal"/>
-      <w:suff w:val="nothing"/>
-      <w:lvlText w:val="%1．"/>
-      <w:lvlJc w:val="left"/>
-      <w:pPr>
-        <w:ind w:left="0" w:leftChars="0" w:firstLine="400" w:firstLineChars="0"/>
-      </w:pPr>
-      <w:rPr>
-        <w:rFonts w:hint="default"/>
-      </w:rPr>
-    </w:lvl>
-    <w:lvl w:ilvl="1" w:tentative="1">
-      <w:start w:val="1"/>
-      <w:numFmt w:val="lowerLetter"/>
-      <w:lvlText w:val="%2)"/>
-      <w:lvlJc w:val="left"/>
-      <w:pPr>
-        <w:tabs>
-          <w:tab w:val="left" w:pos="840"/>
-        </w:tabs>
-        <w:ind w:left="840" w:leftChars="0" w:hanging="420" w:firstLineChars="0"/>
-      </w:pPr>
-      <w:rPr>
-        <w:rFonts w:hint="default"/>
-      </w:rPr>
-    </w:lvl>
-    <w:lvl w:ilvl="2" w:tentative="1">
-      <w:start w:val="1"/>
-      <w:numFmt w:val="lowerRoman"/>
-      <w:lvlText w:val="%3."/>
-      <w:lvlJc w:val="left"/>
-      <w:pPr>
-        <w:tabs>
-          <w:tab w:val="left" w:pos="1260"/>
-        </w:tabs>
-        <w:ind w:left="1260" w:leftChars="0" w:hanging="420" w:firstLineChars="0"/>
-      </w:pPr>
-      <w:rPr>
-        <w:rFonts w:hint="default"/>
-      </w:rPr>
-    </w:lvl>
-    <w:lvl w:ilvl="3" w:tentative="1">
-      <w:start w:val="1"/>
-      <w:numFmt w:val="decimal"/>
-      <w:lvlText w:val="%4."/>
-      <w:lvlJc w:val="left"/>
-      <w:pPr>
-        <w:tabs>
-          <w:tab w:val="left" w:pos="1680"/>
-        </w:tabs>
-        <w:ind w:left="1680" w:leftChars="0" w:hanging="420" w:firstLineChars="0"/>
-      </w:pPr>
-      <w:rPr>
-        <w:rFonts w:hint="default"/>
-      </w:rPr>
-    </w:lvl>
-    <w:lvl w:ilvl="4" w:tentative="1">
-      <w:start w:val="1"/>
-      <w:numFmt w:val="lowerLetter"/>
-      <w:lvlText w:val="%5)"/>
-      <w:lvlJc w:val="left"/>
-      <w:pPr>
-        <w:tabs>
-          <w:tab w:val="left" w:pos="2100"/>
-        </w:tabs>
-        <w:ind w:left="2100" w:leftChars="0" w:hanging="420" w:firstLineChars="0"/>
-      </w:pPr>
-      <w:rPr>
-        <w:rFonts w:hint="default"/>
-      </w:rPr>
-    </w:lvl>
-    <w:lvl w:ilvl="5" w:tentative="1">
-      <w:start w:val="1"/>
-      <w:numFmt w:val="lowerRoman"/>
-      <w:lvlText w:val="%6."/>
-      <w:lvlJc w:val="left"/>
-      <w:pPr>
-        <w:tabs>
-          <w:tab w:val="left" w:pos="2520"/>
-        </w:tabs>
-        <w:ind w:left="2520" w:leftChars="0" w:hanging="420" w:firstLineChars="0"/>
-      </w:pPr>
-      <w:rPr>
-        <w:rFonts w:hint="default"/>
-      </w:rPr>
-    </w:lvl>
-    <w:lvl w:ilvl="6" w:tentative="1">
-      <w:start w:val="1"/>
-      <w:numFmt w:val="decimal"/>
-      <w:lvlText w:val="%7."/>
-      <w:lvlJc w:val="left"/>
-      <w:pPr>
-        <w:tabs>
-          <w:tab w:val="left" w:pos="2940"/>
-        </w:tabs>
-        <w:ind w:left="2940" w:leftChars="0" w:hanging="420" w:firstLineChars="0"/>
-      </w:pPr>
-      <w:rPr>
-        <w:rFonts w:hint="default"/>
-      </w:rPr>
-    </w:lvl>
-    <w:lvl w:ilvl="7" w:tentative="1">
-      <w:start w:val="1"/>
-      <w:numFmt w:val="lowerLetter"/>
-      <w:lvlText w:val="%8)"/>
-      <w:lvlJc w:val="left"/>
-      <w:pPr>
-        <w:tabs>
-          <w:tab w:val="left" w:pos="3360"/>
-        </w:tabs>
-        <w:ind w:left="3360" w:leftChars="0" w:hanging="420" w:firstLineChars="0"/>
-      </w:pPr>
-      <w:rPr>
-        <w:rFonts w:hint="default"/>
-      </w:rPr>
-    </w:lvl>
-    <w:lvl w:ilvl="8" w:tentative="1">
-      <w:start w:val="1"/>
-      <w:numFmt w:val="lowerRoman"/>
-      <w:lvlText w:val="%9."/>
-      <w:lvlJc w:val="left"/>
-      <w:pPr>
-        <w:tabs>
-          <w:tab w:val="left" w:pos="3780"/>
-        </w:tabs>
-        <w:ind w:left="3780" w:leftChars="0" w:hanging="420" w:firstLineChars="0"/>
-      </w:pPr>
-      <w:rPr>
-        <w:rFonts w:hint="default"/>
-      </w:rPr>
-    </w:lvl>
-  </w:abstractNum>
-  <w:abstractNum w:abstractNumId="16">
-    <w:nsid w:val="00000010"/>
-    <w:multiLevelType w:val="singleLevel"/>
-    <w:tmpl w:val="00000010"/>
-    <w:lvl w:ilvl="0" w:tentative="1">
-      <w:start w:val="1"/>
-      <w:numFmt w:val="bullet"/>
-      <w:lvlText w:val=""/>
+      <w:lvlText w:val=""/>
       <w:lvlJc w:val="left"/>
       <w:pPr>
         <w:tabs>
@@ -5429,25 +7028,25 @@
     </w:lvl>
   </w:abstractNum>
   <w:num w:numId="1">
-    <w:abstractNumId w:val="12"/>
+    <w:abstractNumId w:val="5"/>
   </w:num>
   <w:num w:numId="2">
-    <w:abstractNumId w:val="5"/>
+    <w:abstractNumId w:val="4"/>
   </w:num>
   <w:num w:numId="3">
-    <w:abstractNumId w:val="13"/>
+    <w:abstractNumId w:val="1"/>
   </w:num>
   <w:num w:numId="4">
-    <w:abstractNumId w:val="4"/>
+    <w:abstractNumId w:val="6"/>
   </w:num>
   <w:num w:numId="5">
-    <w:abstractNumId w:val="15"/>
+    <w:abstractNumId w:val="2"/>
   </w:num>
   <w:num w:numId="6">
-    <w:abstractNumId w:val="6"/>
+    <w:abstractNumId w:val="8"/>
   </w:num>
   <w:num w:numId="7">
-    <w:abstractNumId w:val="16"/>
+    <w:abstractNumId w:val="7"/>
   </w:num>
 </w:numbering>
 </file>

</xml_diff>